<commit_message>
We did the thing!
</commit_message>
<xml_diff>
--- a/Protocol/Reliable Transfer Protocol (RxP).docx
+++ b/Protocol/Reliable Transfer Protocol (RxP).docx
@@ -1,6 +1,6 @@
 
 <file path=word/document.xml><?xml version="1.0" encoding="utf-8"?>
-<w:document xmlns:wpc="http://schemas.microsoft.com/office/word/2010/wordprocessingCanvas" xmlns:mc="http://schemas.openxmlformats.org/markup-compatibility/2006" xmlns:o="urn:schemas-microsoft-com:office:office" xmlns:r="http://schemas.openxmlformats.org/officeDocument/2006/relationships" xmlns:m="http://schemas.openxmlformats.org/officeDocument/2006/math" xmlns:v="urn:schemas-microsoft-com:vml" xmlns:wp14="http://schemas.microsoft.com/office/word/2010/wordprocessingDrawing" xmlns:wp="http://schemas.openxmlformats.org/drawingml/2006/wordprocessingDrawing" xmlns:w10="urn:schemas-microsoft-com:office:word" xmlns:w="http://schemas.openxmlformats.org/wordprocessingml/2006/main" xmlns:w14="http://schemas.microsoft.com/office/word/2010/wordml" xmlns:w15="http://schemas.microsoft.com/office/word/2012/wordml" xmlns:wpg="http://schemas.microsoft.com/office/word/2010/wordprocessingGroup" xmlns:wpi="http://schemas.microsoft.com/office/word/2010/wordprocessingInk" xmlns:wne="http://schemas.microsoft.com/office/word/2006/wordml" xmlns:wps="http://schemas.microsoft.com/office/word/2010/wordprocessingShape" mc:Ignorable="w14 w15 wp14">
+<w:document xmlns:wpc="http://schemas.microsoft.com/office/word/2010/wordprocessingCanvas" xmlns:cx="http://schemas.microsoft.com/office/drawing/2014/chartex" xmlns:mc="http://schemas.openxmlformats.org/markup-compatibility/2006" xmlns:o="urn:schemas-microsoft-com:office:office" xmlns:r="http://schemas.openxmlformats.org/officeDocument/2006/relationships" xmlns:m="http://schemas.openxmlformats.org/officeDocument/2006/math" xmlns:v="urn:schemas-microsoft-com:vml" xmlns:wp14="http://schemas.microsoft.com/office/word/2010/wordprocessingDrawing" xmlns:wp="http://schemas.openxmlformats.org/drawingml/2006/wordprocessingDrawing" xmlns:w10="urn:schemas-microsoft-com:office:word" xmlns:w="http://schemas.openxmlformats.org/wordprocessingml/2006/main" xmlns:w14="http://schemas.microsoft.com/office/word/2010/wordml" xmlns:w15="http://schemas.microsoft.com/office/word/2012/wordml" xmlns:w16se="http://schemas.microsoft.com/office/word/2015/wordml/symex" xmlns:wpg="http://schemas.microsoft.com/office/word/2010/wordprocessingGroup" xmlns:wpi="http://schemas.microsoft.com/office/word/2010/wordprocessingInk" xmlns:wne="http://schemas.microsoft.com/office/word/2006/wordml" xmlns:wps="http://schemas.microsoft.com/office/word/2010/wordprocessingShape" xmlns:a="http://schemas.openxmlformats.org/drawingml/2006/main" xmlns:pic="http://schemas.openxmlformats.org/drawingml/2006/picture" xmlns:a14="http://schemas.microsoft.com/office/drawing/2010/main" mc:Ignorable="w14 w15 w16se wp14">
   <w:body>
     <w:sdt>
       <w:sdtPr>
@@ -10,6 +10,7 @@
           <w:docPartUnique/>
         </w:docPartObj>
       </w:sdtPr>
+      <w:sdtEndPr/>
       <w:sdtContent>
         <w:p/>
         <w:tbl>
@@ -17,7 +18,7 @@
             <w:tblpPr w:leftFromText="187" w:rightFromText="187" w:horzAnchor="margin" w:tblpXSpec="center" w:tblpY="2881"/>
             <w:tblW w:w="4000" w:type="pct"/>
             <w:tblBorders>
-              <w:left w:val="single" w:sz="12" w:space="0" w:color="5B9BD5" w:themeColor="accent1"/>
+              <w:left w:val="single" w:color="5B9BD5" w:themeColor="accent1" w:sz="12" w:space="0"/>
             </w:tblBorders>
             <w:tblCellMar>
               <w:left w:w="144" w:type="dxa"/>
@@ -76,6 +77,7 @@
                     <w:dataBinding w:prefixMappings="xmlns:ns0='http://schemas.openxmlformats.org/officeDocument/2006/extended-properties'" w:xpath="/ns0:Properties[1]/ns0:Company[1]" w:storeItemID="{6668398D-A668-4E3E-A5EB-62B293D839F1}"/>
                     <w:text/>
                   </w:sdtPr>
+                  <w:sdtEndPr/>
                   <w:sdtContent>
                     <w:r>
                       <w:rPr>
@@ -104,7 +106,7 @@
               <w:sdt>
                 <w:sdtPr>
                   <w:rPr>
-                    <w:rFonts w:asciiTheme="majorHAnsi" w:eastAsiaTheme="majorEastAsia" w:hAnsiTheme="majorHAnsi" w:cstheme="majorBidi"/>
+                    <w:rFonts w:asciiTheme="majorHAnsi" w:hAnsiTheme="majorHAnsi" w:eastAsiaTheme="majorEastAsia" w:cstheme="majorBidi"/>
                     <w:sz w:val="88"/>
                     <w:szCs w:val="88"/>
                   </w:rPr>
@@ -116,20 +118,21 @@
                   <w:dataBinding w:prefixMappings="xmlns:ns0='http://schemas.openxmlformats.org/package/2006/metadata/core-properties' xmlns:ns1='http://purl.org/dc/elements/1.1/'" w:xpath="/ns0:coreProperties[1]/ns1:title[1]" w:storeItemID="{6C3C8BC8-F283-45AE-878A-BAB7291924A1}"/>
                   <w:text/>
                 </w:sdtPr>
+                <w:sdtEndPr/>
                 <w:sdtContent>
                   <w:p>
                     <w:pPr>
                       <w:pStyle w:val="NoSpacing"/>
                       <w:spacing w:line="216" w:lineRule="auto"/>
                       <w:rPr>
-                        <w:rFonts w:asciiTheme="majorHAnsi" w:eastAsiaTheme="majorEastAsia" w:hAnsiTheme="majorHAnsi" w:cstheme="majorBidi"/>
+                        <w:rFonts w:asciiTheme="majorHAnsi" w:hAnsiTheme="majorHAnsi" w:eastAsiaTheme="majorEastAsia" w:cstheme="majorBidi"/>
                         <w:sz w:val="88"/>
                         <w:szCs w:val="88"/>
                       </w:rPr>
                     </w:pPr>
                     <w:r>
                       <w:rPr>
-                        <w:rFonts w:asciiTheme="majorHAnsi" w:eastAsiaTheme="majorEastAsia" w:hAnsiTheme="majorHAnsi" w:cstheme="majorBidi"/>
+                        <w:rFonts w:asciiTheme="majorHAnsi" w:hAnsiTheme="majorHAnsi" w:eastAsiaTheme="majorEastAsia" w:cstheme="majorBidi"/>
                         <w:sz w:val="88"/>
                         <w:szCs w:val="88"/>
                       </w:rPr>
@@ -289,11 +292,37 @@
         </w:p>
       </w:sdtContent>
     </w:sdt>
-    <w:p>
-      <w:pPr>
-        <w:spacing w:before="100" w:beforeAutospacing="1" w:after="100" w:afterAutospacing="1" w:line="240" w:lineRule="auto"/>
-        <w:rPr>
-          <w:rFonts w:ascii="Trebuchet MS" w:eastAsia="Times New Roman" w:hAnsi="Trebuchet MS" w:cs="Times New Roman"/>
+    <w:p w14:noSpellErr="1">
+      <w:pPr>
+        <w:spacing w:before="100" w:beforeAutospacing="on" w:after="100" w:afterAutospacing="on" w:line="240" w:lineRule="auto"/>
+        <w:ind w:firstLine="0"/>
+        <w:rPr>
+          <w:rFonts w:eastAsia="Times New Roman" w:cs="Times New Roman"/>
+          <w:color w:val="000000"/>
+        </w:rPr>
+      </w:pPr>
+      <w:r>
+        <w:rPr>
+          <w:rFonts w:ascii="Calibri" w:hAnsi="Calibri" w:eastAsia="Calibri" w:cs="Calibri"/>
+          <w:color w:val="000000" w:themeColor="text1" w:themeTint="FF" w:themeShade="FF"/>
+          <w:sz w:val="22"/>
+          <w:szCs w:val="22"/>
+        </w:rPr>
+        <w:t>Reliable Transfer Protocol (RxP) is designed to allow users to reliably transfer files across a network. As such, it behaves as an Application Layer extension to TCP, even though it is built upon UDP. Consequently, it must handle data loss and corruption in the following ways:</w:t>
+      </w:r>
+      <w:bookmarkStart w:name="_GoBack" w:id="0"/>
+      <w:bookmarkEnd w:id="0"/>
+    </w:p>
+    <w:p w14:noSpellErr="1">
+      <w:pPr>
+        <w:pStyle w:val="ListParagraph"/>
+        <w:numPr>
+          <w:ilvl w:val="0"/>
+          <w:numId w:val="4"/>
+        </w:numPr>
+        <w:spacing w:before="100" w:beforeAutospacing="on" w:after="100" w:afterAutospacing="on" w:line="240" w:lineRule="auto"/>
+        <w:rPr>
+          <w:rFonts w:ascii="Calibri" w:hAnsi="Calibri" w:eastAsia="Calibri" w:cs="Calibri"/>
           <w:color w:val="000000"/>
           <w:sz w:val="19"/>
           <w:szCs w:val="19"/>
@@ -301,33 +330,49 @@
       </w:pPr>
       <w:r>
         <w:rPr>
-          <w:rFonts w:ascii="Trebuchet MS" w:eastAsia="Times New Roman" w:hAnsi="Trebuchet MS" w:cs="Times New Roman"/>
+          <w:rFonts w:ascii="Calibri" w:hAnsi="Calibri" w:eastAsia="Calibri" w:cs="Calibri"/>
+          <w:color w:val="000000" w:themeColor="text1" w:themeTint="FF" w:themeShade="FF"/>
+          <w:sz w:val="22"/>
+          <w:szCs w:val="22"/>
+        </w:rPr>
+        <w:t>Lost packets are retransmitted after a timeout period (calculated in a similar manner to TCP)</w:t>
+      </w:r>
+    </w:p>
+    <w:p w14:noSpellErr="1">
+      <w:pPr>
+        <w:pStyle w:val="ListParagraph"/>
+        <w:numPr>
+          <w:ilvl w:val="0"/>
+          <w:numId w:val="4"/>
+        </w:numPr>
+        <w:spacing w:before="100" w:beforeAutospacing="on" w:after="100" w:afterAutospacing="on" w:line="240" w:lineRule="auto"/>
+        <w:rPr>
+          <w:rFonts w:ascii="Calibri" w:hAnsi="Calibri" w:eastAsia="Calibri" w:cs="Calibri"/>
           <w:color w:val="000000"/>
           <w:sz w:val="19"/>
           <w:szCs w:val="19"/>
         </w:rPr>
-        <w:lastRenderedPageBreak/>
-        <w:t>In the first page of the report (after the cover page), please provide clear answers to the following questions: </w:t>
-      </w:r>
-      <w:r>
-        <w:rPr>
-          <w:rFonts w:ascii="Times" w:eastAsia="Times New Roman" w:hAnsi="Times" w:cs="Times New Roman"/>
-          <w:color w:val="000000"/>
-          <w:sz w:val="18"/>
-          <w:szCs w:val="18"/>
-        </w:rPr>
-        <w:br/>
-      </w:r>
-    </w:p>
-    <w:p>
-      <w:pPr>
+      </w:pPr>
+      <w:r>
+        <w:rPr>
+          <w:rFonts w:ascii="Calibri" w:hAnsi="Calibri" w:eastAsia="Calibri" w:cs="Calibri"/>
+          <w:color w:val="000000" w:themeColor="text1" w:themeTint="FF" w:themeShade="FF"/>
+          <w:sz w:val="22"/>
+          <w:szCs w:val="22"/>
+        </w:rPr>
+        <w:t>Corrupted packets are detected by a checksum value transmitted within each packet. Upon receipt of a corrupted packet, the receiver notifies the sender with a NACK packet (see Packet Types).</w:t>
+      </w:r>
+    </w:p>
+    <w:p w14:noSpellErr="1">
+      <w:pPr>
+        <w:pStyle w:val="ListParagraph"/>
         <w:numPr>
           <w:ilvl w:val="0"/>
-          <w:numId w:val="1"/>
+          <w:numId w:val="4"/>
         </w:numPr>
-        <w:spacing w:before="100" w:beforeAutospacing="1" w:after="100" w:afterAutospacing="1" w:line="240" w:lineRule="auto"/>
-        <w:rPr>
-          <w:rFonts w:ascii="Trebuchet MS" w:eastAsia="Times New Roman" w:hAnsi="Trebuchet MS" w:cs="Times New Roman"/>
+        <w:spacing w:before="100" w:beforeAutospacing="on" w:after="100" w:afterAutospacing="on" w:line="240" w:lineRule="auto"/>
+        <w:rPr>
+          <w:rFonts w:ascii="Calibri" w:hAnsi="Calibri" w:eastAsia="Calibri" w:cs="Calibri"/>
           <w:color w:val="000000"/>
           <w:sz w:val="19"/>
           <w:szCs w:val="19"/>
@@ -335,23 +380,49 @@
       </w:pPr>
       <w:r>
         <w:rPr>
-          <w:rFonts w:ascii="Trebuchet MS" w:eastAsia="Times New Roman" w:hAnsi="Trebuchet MS" w:cs="Times New Roman"/>
+          <w:rFonts w:ascii="Calibri" w:hAnsi="Calibri" w:eastAsia="Calibri" w:cs="Calibri"/>
+          <w:color w:val="000000" w:themeColor="text1" w:themeTint="FF" w:themeShade="FF"/>
+          <w:sz w:val="22"/>
+          <w:szCs w:val="22"/>
+        </w:rPr>
+        <w:t>All non-corrupt packets are ACKnowledged by the receiver. Only one ACK is accepted per sent packet. All subsequent ACKnowledgments for the same packet are ignored.</w:t>
+      </w:r>
+    </w:p>
+    <w:p w14:noSpellErr="1">
+      <w:pPr>
+        <w:pStyle w:val="ListParagraph"/>
+        <w:numPr>
+          <w:ilvl w:val="0"/>
+          <w:numId w:val="4"/>
+        </w:numPr>
+        <w:spacing w:before="100" w:beforeAutospacing="on" w:after="100" w:afterAutospacing="on" w:line="240" w:lineRule="auto"/>
+        <w:rPr>
+          <w:rFonts w:ascii="Calibri" w:hAnsi="Calibri" w:eastAsia="Calibri" w:cs="Calibri"/>
           <w:color w:val="000000"/>
           <w:sz w:val="19"/>
           <w:szCs w:val="19"/>
         </w:rPr>
-        <w:t>-  Is your protocol non-pipelined (such as Stop-and-Wait) or pipelined (such as Selective Repeat)? </w:t>
-      </w:r>
-    </w:p>
-    <w:p>
-      <w:pPr>
+      </w:pPr>
+      <w:r>
+        <w:rPr>
+          <w:rFonts w:ascii="Calibri" w:hAnsi="Calibri" w:eastAsia="Calibri" w:cs="Calibri"/>
+          <w:color w:val="000000" w:themeColor="text1" w:themeTint="FF" w:themeShade="FF"/>
+          <w:sz w:val="22"/>
+          <w:szCs w:val="22"/>
+        </w:rPr>
+        <w:t>All packets are sent with an order number. The receiver buffers packets according to their order numbers as they are received.</w:t>
+      </w:r>
+    </w:p>
+    <w:p w14:noSpellErr="1">
+      <w:pPr>
+        <w:pStyle w:val="ListParagraph"/>
         <w:numPr>
-          <w:ilvl w:val="1"/>
-          <w:numId w:val="1"/>
+          <w:ilvl w:val="0"/>
+          <w:numId w:val="4"/>
         </w:numPr>
-        <w:spacing w:before="100" w:beforeAutospacing="1" w:after="100" w:afterAutospacing="1" w:line="240" w:lineRule="auto"/>
-        <w:rPr>
-          <w:rFonts w:ascii="Trebuchet MS" w:eastAsia="Times New Roman" w:hAnsi="Trebuchet MS" w:cs="Times New Roman"/>
+        <w:spacing w:before="100" w:beforeAutospacing="on" w:after="100" w:afterAutospacing="on" w:line="240" w:lineRule="auto"/>
+        <w:rPr>
+          <w:rFonts w:ascii="Calibri" w:hAnsi="Calibri" w:eastAsia="Calibri" w:cs="Calibri"/>
           <w:color w:val="000000"/>
           <w:sz w:val="19"/>
           <w:szCs w:val="19"/>
@@ -359,23 +430,24 @@
       </w:pPr>
       <w:r>
         <w:rPr>
-          <w:rFonts w:ascii="Times" w:eastAsia="Times New Roman" w:hAnsi="Times" w:cs="Times New Roman"/>
-          <w:color w:val="000000"/>
-          <w:sz w:val="18"/>
-          <w:szCs w:val="18"/>
-        </w:rPr>
-        <w:t>Pipelined: selective repeat. Send a window-size number of packets. Resend ones that are NACKed or time out</w:t>
-      </w:r>
-    </w:p>
-    <w:p>
-      <w:pPr>
+          <w:rFonts w:ascii="Calibri" w:hAnsi="Calibri" w:eastAsia="Calibri" w:cs="Calibri"/>
+          <w:color w:val="000000" w:themeColor="text1" w:themeTint="FF" w:themeShade="FF"/>
+          <w:sz w:val="22"/>
+          <w:szCs w:val="22"/>
+        </w:rPr>
+        <w:t>Once connected, both the server and client can send DATA, ACK, and NACK packets. No distinction is made between client and server after connection.</w:t>
+      </w:r>
+    </w:p>
+    <w:p w14:noSpellErr="1">
+      <w:pPr>
+        <w:pStyle w:val="ListParagraph"/>
         <w:numPr>
           <w:ilvl w:val="0"/>
-          <w:numId w:val="1"/>
+          <w:numId w:val="4"/>
         </w:numPr>
-        <w:spacing w:before="100" w:beforeAutospacing="1" w:after="100" w:afterAutospacing="1" w:line="240" w:lineRule="auto"/>
-        <w:rPr>
-          <w:rFonts w:ascii="Trebuchet MS" w:eastAsia="Times New Roman" w:hAnsi="Trebuchet MS" w:cs="Times New Roman"/>
+        <w:spacing w:before="100" w:beforeAutospacing="on" w:after="100" w:afterAutospacing="on" w:line="240" w:lineRule="auto"/>
+        <w:rPr>
+          <w:rFonts w:ascii="Calibri" w:hAnsi="Calibri" w:eastAsia="Calibri" w:cs="Calibri"/>
           <w:color w:val="000000"/>
           <w:sz w:val="19"/>
           <w:szCs w:val="19"/>
@@ -383,295 +455,62 @@
       </w:pPr>
       <w:r>
         <w:rPr>
-          <w:rFonts w:ascii="Trebuchet MS" w:eastAsia="Times New Roman" w:hAnsi="Trebuchet MS" w:cs="Times New Roman"/>
+          <w:rFonts w:ascii="Calibri" w:hAnsi="Calibri" w:eastAsia="Calibri" w:cs="Calibri"/>
+          <w:color w:val="000000" w:themeColor="text1" w:themeTint="FF" w:themeShade="FF"/>
+          <w:sz w:val="22"/>
+          <w:szCs w:val="22"/>
+        </w:rPr>
+        <w:t xml:space="preserve">Each packet has a checksum attached which provides protection against corruption. See Appendix A: Algorithms for the Checksum Algorithm. </w:t>
+      </w:r>
+      <w:r>
+        <w:rPr>
+          <w:rFonts w:ascii="Calibri" w:hAnsi="Calibri" w:eastAsia="Calibri" w:cs="Calibri"/>
+          <w:color w:val="000000" w:themeColor="text1" w:themeTint="FF" w:themeShade="FF"/>
+          <w:sz w:val="22"/>
+          <w:szCs w:val="22"/>
+          <w:highlight w:val="yellow"/>
+        </w:rPr>
+        <w:t>(Give basic description here)</w:t>
+      </w:r>
+    </w:p>
+    <w:p w14:noSpellErr="1">
+      <w:pPr>
+        <w:pStyle w:val="Normal"/>
+        <w:spacing w:before="100" w:beforeAutospacing="on" w:after="100" w:afterAutospacing="on" w:line="240" w:lineRule="auto"/>
+        <w:rPr>
+          <w:rFonts w:eastAsia="Times New Roman" w:cs="Times New Roman"/>
           <w:color w:val="000000"/>
-          <w:sz w:val="19"/>
-          <w:szCs w:val="19"/>
-        </w:rPr>
-        <w:t>-  How does your protocol handle lost packets? </w:t>
-      </w:r>
-    </w:p>
-    <w:p>
-      <w:pPr>
-        <w:numPr>
-          <w:ilvl w:val="1"/>
-          <w:numId w:val="1"/>
-        </w:numPr>
-        <w:spacing w:before="100" w:beforeAutospacing="1" w:after="100" w:afterAutospacing="1" w:line="240" w:lineRule="auto"/>
-        <w:rPr>
-          <w:rFonts w:ascii="Trebuchet MS" w:eastAsia="Times New Roman" w:hAnsi="Trebuchet MS" w:cs="Times New Roman"/>
+        </w:rPr>
+      </w:pPr>
+    </w:p>
+    <w:p w14:noSpellErr="1">
+      <w:pPr>
+        <w:pStyle w:val="Normal"/>
+        <w:spacing w:before="100" w:beforeAutospacing="on" w:after="100" w:afterAutospacing="on" w:line="240" w:lineRule="auto"/>
+        <w:rPr>
+          <w:rFonts w:eastAsia="Times New Roman" w:cs="Times New Roman"/>
           <w:color w:val="000000"/>
-          <w:sz w:val="19"/>
-          <w:szCs w:val="19"/>
-        </w:rPr>
-      </w:pPr>
-      <w:r>
-        <w:rPr>
-          <w:rFonts w:ascii="Trebuchet MS" w:eastAsia="Times New Roman" w:hAnsi="Trebuchet MS" w:cs="Times New Roman"/>
-          <w:color w:val="000000"/>
-          <w:sz w:val="19"/>
-          <w:szCs w:val="19"/>
-        </w:rPr>
-        <w:t>Lost packets are caught by a timeout and retransmitted</w:t>
-      </w:r>
-    </w:p>
-    <w:p>
-      <w:pPr>
-        <w:numPr>
-          <w:ilvl w:val="0"/>
-          <w:numId w:val="1"/>
-        </w:numPr>
-        <w:spacing w:before="100" w:beforeAutospacing="1" w:after="100" w:afterAutospacing="1" w:line="240" w:lineRule="auto"/>
-        <w:rPr>
-          <w:rFonts w:ascii="Trebuchet MS" w:eastAsia="Times New Roman" w:hAnsi="Trebuchet MS" w:cs="Times New Roman"/>
-          <w:color w:val="000000"/>
-          <w:sz w:val="19"/>
-          <w:szCs w:val="19"/>
-        </w:rPr>
-      </w:pPr>
-      <w:r>
-        <w:rPr>
-          <w:rFonts w:ascii="Trebuchet MS" w:eastAsia="Times New Roman" w:hAnsi="Trebuchet MS" w:cs="Times New Roman"/>
-          <w:color w:val="000000"/>
-          <w:sz w:val="19"/>
-          <w:szCs w:val="19"/>
-        </w:rPr>
-        <w:t>-  How does your protocol handle corrupted packets? </w:t>
-      </w:r>
-    </w:p>
-    <w:p>
-      <w:pPr>
-        <w:numPr>
-          <w:ilvl w:val="1"/>
-          <w:numId w:val="1"/>
-        </w:numPr>
-        <w:spacing w:before="100" w:beforeAutospacing="1" w:after="100" w:afterAutospacing="1" w:line="240" w:lineRule="auto"/>
-        <w:rPr>
-          <w:rFonts w:ascii="Trebuchet MS" w:eastAsia="Times New Roman" w:hAnsi="Trebuchet MS" w:cs="Times New Roman"/>
-          <w:color w:val="000000"/>
-          <w:sz w:val="19"/>
-          <w:szCs w:val="19"/>
-        </w:rPr>
-      </w:pPr>
-      <w:r>
-        <w:rPr>
-          <w:rFonts w:ascii="Times" w:eastAsia="Times New Roman" w:hAnsi="Times" w:cs="Times New Roman"/>
-          <w:color w:val="000000"/>
-          <w:sz w:val="18"/>
-          <w:szCs w:val="18"/>
-        </w:rPr>
-        <w:t>Corrupted packets detected by checksum. Receiver sends a NACK packet</w:t>
-      </w:r>
-    </w:p>
-    <w:p>
-      <w:pPr>
-        <w:numPr>
-          <w:ilvl w:val="0"/>
-          <w:numId w:val="1"/>
-        </w:numPr>
-        <w:spacing w:before="100" w:beforeAutospacing="1" w:after="100" w:afterAutospacing="1" w:line="240" w:lineRule="auto"/>
-        <w:rPr>
-          <w:rFonts w:ascii="Trebuchet MS" w:eastAsia="Times New Roman" w:hAnsi="Trebuchet MS" w:cs="Times New Roman"/>
-          <w:color w:val="000000"/>
-          <w:sz w:val="19"/>
-          <w:szCs w:val="19"/>
-        </w:rPr>
-      </w:pPr>
-      <w:r>
-        <w:rPr>
-          <w:rFonts w:ascii="Trebuchet MS" w:eastAsia="Times New Roman" w:hAnsi="Trebuchet MS" w:cs="Times New Roman"/>
-          <w:color w:val="000000"/>
-          <w:sz w:val="19"/>
-          <w:szCs w:val="19"/>
-        </w:rPr>
-        <w:t>-  How does your protocol handle duplicate packets? </w:t>
-      </w:r>
-    </w:p>
-    <w:p>
-      <w:pPr>
-        <w:numPr>
-          <w:ilvl w:val="1"/>
-          <w:numId w:val="1"/>
-        </w:numPr>
-        <w:spacing w:before="100" w:beforeAutospacing="1" w:after="100" w:afterAutospacing="1" w:line="240" w:lineRule="auto"/>
-        <w:rPr>
-          <w:rFonts w:ascii="Trebuchet MS" w:eastAsia="Times New Roman" w:hAnsi="Trebuchet MS" w:cs="Times New Roman"/>
-          <w:color w:val="000000"/>
-          <w:sz w:val="19"/>
-          <w:szCs w:val="19"/>
-        </w:rPr>
-      </w:pPr>
-      <w:r>
-        <w:rPr>
-          <w:rFonts w:ascii="Trebuchet MS" w:eastAsia="Times New Roman" w:hAnsi="Trebuchet MS" w:cs="Times New Roman"/>
-          <w:color w:val="000000"/>
-          <w:sz w:val="19"/>
-          <w:szCs w:val="19"/>
-        </w:rPr>
-        <w:t>Duplicate packets are ACKed again. If more than one ACK is received by the sender, they are ignored.</w:t>
-      </w:r>
-    </w:p>
-    <w:p>
-      <w:pPr>
-        <w:numPr>
-          <w:ilvl w:val="0"/>
-          <w:numId w:val="1"/>
-        </w:numPr>
-        <w:spacing w:before="100" w:beforeAutospacing="1" w:after="100" w:afterAutospacing="1" w:line="240" w:lineRule="auto"/>
-        <w:rPr>
-          <w:rFonts w:ascii="Trebuchet MS" w:eastAsia="Times New Roman" w:hAnsi="Trebuchet MS" w:cs="Times New Roman"/>
-          <w:color w:val="000000"/>
-          <w:sz w:val="19"/>
-          <w:szCs w:val="19"/>
-        </w:rPr>
-      </w:pPr>
-      <w:r>
-        <w:rPr>
-          <w:rFonts w:ascii="Trebuchet MS" w:eastAsia="Times New Roman" w:hAnsi="Trebuchet MS" w:cs="Times New Roman"/>
-          <w:color w:val="000000"/>
-          <w:sz w:val="19"/>
-          <w:szCs w:val="19"/>
-        </w:rPr>
-        <w:t>-  How does your protocol handle out-of-order packets? </w:t>
-      </w:r>
-    </w:p>
-    <w:p>
-      <w:pPr>
-        <w:numPr>
-          <w:ilvl w:val="1"/>
-          <w:numId w:val="1"/>
-        </w:numPr>
-        <w:spacing w:before="100" w:beforeAutospacing="1" w:after="100" w:afterAutospacing="1" w:line="240" w:lineRule="auto"/>
-        <w:rPr>
-          <w:rFonts w:ascii="Trebuchet MS" w:eastAsia="Times New Roman" w:hAnsi="Trebuchet MS" w:cs="Times New Roman"/>
-          <w:color w:val="000000"/>
-          <w:sz w:val="19"/>
-          <w:szCs w:val="19"/>
-        </w:rPr>
-      </w:pPr>
-      <w:r>
-        <w:rPr>
-          <w:rFonts w:ascii="Times" w:eastAsia="Times New Roman" w:hAnsi="Times" w:cs="Times New Roman"/>
-          <w:color w:val="000000"/>
-          <w:sz w:val="18"/>
-          <w:szCs w:val="18"/>
-        </w:rPr>
-        <w:t>Packets are buffered according to sequence number. Once all packets are received, they are combined into the file</w:t>
-      </w:r>
-    </w:p>
-    <w:p>
-      <w:pPr>
-        <w:numPr>
-          <w:ilvl w:val="0"/>
-          <w:numId w:val="1"/>
-        </w:numPr>
-        <w:spacing w:before="100" w:beforeAutospacing="1" w:after="100" w:afterAutospacing="1" w:line="240" w:lineRule="auto"/>
-        <w:rPr>
-          <w:rFonts w:ascii="Trebuchet MS" w:eastAsia="Times New Roman" w:hAnsi="Trebuchet MS" w:cs="Times New Roman"/>
-          <w:color w:val="000000"/>
-          <w:sz w:val="19"/>
-          <w:szCs w:val="19"/>
-        </w:rPr>
-      </w:pPr>
-      <w:r>
-        <w:rPr>
-          <w:rFonts w:ascii="Trebuchet MS" w:eastAsia="Times New Roman" w:hAnsi="Trebuchet MS" w:cs="Times New Roman"/>
-          <w:color w:val="000000"/>
-          <w:sz w:val="19"/>
-          <w:szCs w:val="19"/>
-        </w:rPr>
-        <w:t>-  How does your protocol provide bi-directional data transfers? </w:t>
-      </w:r>
-    </w:p>
-    <w:p>
-      <w:pPr>
-        <w:numPr>
-          <w:ilvl w:val="1"/>
-          <w:numId w:val="1"/>
-        </w:numPr>
-        <w:spacing w:before="100" w:beforeAutospacing="1" w:after="100" w:afterAutospacing="1" w:line="240" w:lineRule="auto"/>
-        <w:rPr>
-          <w:rFonts w:ascii="Trebuchet MS" w:eastAsia="Times New Roman" w:hAnsi="Trebuchet MS" w:cs="Times New Roman"/>
-          <w:color w:val="000000"/>
-          <w:sz w:val="19"/>
-          <w:szCs w:val="19"/>
-        </w:rPr>
-      </w:pPr>
-      <w:r>
-        <w:rPr>
-          <w:rFonts w:ascii="Trebuchet MS" w:eastAsia="Times New Roman" w:hAnsi="Trebuchet MS" w:cs="Times New Roman"/>
-          <w:color w:val="000000"/>
-          <w:sz w:val="19"/>
-          <w:szCs w:val="19"/>
-        </w:rPr>
-        <w:t>Either side can send or receive DATA, ACK, or NACK packets. Only difference in server and client is during connection</w:t>
-      </w:r>
-    </w:p>
-    <w:p>
-      <w:pPr>
-        <w:numPr>
-          <w:ilvl w:val="0"/>
-          <w:numId w:val="1"/>
-        </w:numPr>
-        <w:spacing w:before="100" w:beforeAutospacing="1" w:after="100" w:afterAutospacing="1" w:line="240" w:lineRule="auto"/>
-        <w:rPr>
-          <w:rFonts w:ascii="Trebuchet MS" w:eastAsia="Times New Roman" w:hAnsi="Trebuchet MS" w:cs="Times New Roman"/>
-          <w:color w:val="000000"/>
-          <w:sz w:val="19"/>
-          <w:szCs w:val="19"/>
-        </w:rPr>
-      </w:pPr>
-      <w:r>
-        <w:rPr>
-          <w:rFonts w:ascii="Trebuchet MS" w:eastAsia="Times New Roman" w:hAnsi="Trebuchet MS" w:cs="Times New Roman"/>
-          <w:color w:val="000000"/>
-          <w:sz w:val="19"/>
-          <w:szCs w:val="19"/>
-        </w:rPr>
-        <w:t>-  Does your protocol use any non-trivial checksum algorithm (i.e., anything more sophisticated than the IP </w:t>
-      </w:r>
-      <w:r>
-        <w:rPr>
-          <w:rFonts w:ascii="Trebuchet MS" w:eastAsia="Times New Roman" w:hAnsi="Trebuchet MS" w:cs="Times New Roman"/>
-          <w:color w:val="000000"/>
-          <w:sz w:val="19"/>
-          <w:szCs w:val="19"/>
-        </w:rPr>
-        <w:t>checksum)? </w:t>
-      </w:r>
-    </w:p>
-    <w:p>
-      <w:pPr>
-        <w:numPr>
-          <w:ilvl w:val="1"/>
-          <w:numId w:val="1"/>
-        </w:numPr>
-        <w:spacing w:before="100" w:beforeAutospacing="1" w:after="100" w:afterAutospacing="1" w:line="240" w:lineRule="auto"/>
-        <w:rPr>
-          <w:rFonts w:ascii="Trebuchet MS" w:eastAsia="Times New Roman" w:hAnsi="Trebuchet MS" w:cs="Times New Roman"/>
-          <w:color w:val="000000"/>
-          <w:sz w:val="19"/>
-          <w:szCs w:val="19"/>
-        </w:rPr>
-      </w:pPr>
-      <w:r>
-        <w:rPr>
-          <w:rFonts w:ascii="Trebuchet MS" w:eastAsia="Times New Roman" w:hAnsi="Trebuchet MS" w:cs="Times New Roman"/>
-          <w:color w:val="000000"/>
-          <w:sz w:val="19"/>
-          <w:szCs w:val="19"/>
-        </w:rPr>
-        <w:t>Uses alg. Similar to IPv4: sum 16-bit values, take one’s complement (or different. Doesn’t matter)</w:t>
-      </w:r>
-      <w:bookmarkStart w:id="0" w:name="_GoBack"/>
-      <w:bookmarkEnd w:id="0"/>
-    </w:p>
-    <w:p>
-      <w:r>
+        </w:rPr>
+      </w:pPr>
+      <w:r>
+        <w:rPr>
+          <w:rFonts w:ascii="Calibri" w:hAnsi="Calibri" w:eastAsia="Calibri" w:cs="Calibri"/>
+          <w:color w:val="000000" w:themeColor="text1" w:themeTint="FF" w:themeShade="FF"/>
+          <w:sz w:val="22"/>
+          <w:szCs w:val="22"/>
+        </w:rPr>
+        <w:t>RxP uses the Sliding Window, Selective Repeat ARQ to transfer data. The window size can be specified by the user (see Commands), and specific packets are retransmitted upon receipt of a NACK.</w:t>
+      </w:r>
+    </w:p>
+    <w:p w14:noSpellErr="1">
+      <w:r>
+        <w:rPr>
+          <w:rFonts w:ascii="Calibri" w:hAnsi="Calibri" w:eastAsia="Calibri" w:cs="Calibri"/>
+        </w:rPr>
         <w:br w:type="page"/>
       </w:r>
     </w:p>
-    <w:p>
+    <w:p w14:noSpellErr="1">
       <w:pPr>
         <w:rPr>
           <w:sz w:val="96"/>
@@ -679,16 +518,17 @@
       </w:pPr>
       <w:r>
         <w:rPr>
+          <w:rFonts w:ascii="Calibri" w:hAnsi="Calibri" w:eastAsia="Calibri" w:cs="Calibri"/>
           <w:sz w:val="96"/>
-        </w:rPr>
-        <w:lastRenderedPageBreak/>
+          <w:szCs w:val="96"/>
+        </w:rPr>
         <w:t>REQUIREMENTS:</w:t>
       </w:r>
     </w:p>
-    <w:p>
+    <w:p w14:noSpellErr="1">
       <w:pPr>
         <w:pStyle w:val="NormalWeb"/>
-        <w:spacing w:before="0" w:beforeAutospacing="0" w:after="180" w:afterAutospacing="0"/>
+        <w:spacing w:before="0" w:beforeAutospacing="off" w:after="180" w:afterAutospacing="off"/>
         <w:rPr>
           <w:rFonts w:ascii="Arial" w:hAnsi="Arial" w:cs="Arial"/>
           <w:color w:val="232323"/>
@@ -698,7 +538,7 @@
       </w:pPr>
       <w:r>
         <w:rPr>
-          <w:rFonts w:ascii="Arial" w:hAnsi="Arial" w:cs="Arial"/>
+          <w:rFonts w:ascii="Calibri" w:hAnsi="Calibri" w:eastAsia="Calibri" w:cs="Calibri"/>
           <w:color w:val="232323"/>
           <w:sz w:val="20"/>
           <w:szCs w:val="20"/>
@@ -706,11 +546,11 @@
         <w:t>a. RxP must be as reliable as TCP </w:t>
       </w:r>
     </w:p>
-    <w:p>
+    <w:p w14:noSpellErr="1">
       <w:pPr>
         <w:spacing w:after="180" w:line="240" w:lineRule="auto"/>
         <w:rPr>
-          <w:rFonts w:ascii="Arial" w:eastAsia="Times New Roman" w:hAnsi="Arial" w:cs="Arial"/>
+          <w:rFonts w:ascii="Arial" w:hAnsi="Arial" w:eastAsia="Times New Roman" w:cs="Arial"/>
           <w:color w:val="232323"/>
           <w:sz w:val="20"/>
           <w:szCs w:val="20"/>
@@ -718,7 +558,7 @@
       </w:pPr>
       <w:r>
         <w:rPr>
-          <w:rFonts w:ascii="Arial" w:eastAsia="Times New Roman" w:hAnsi="Arial" w:cs="Arial"/>
+          <w:rFonts w:ascii="Calibri" w:hAnsi="Calibri" w:eastAsia="Calibri" w:cs="Calibri"/>
           <w:color w:val="232323"/>
           <w:sz w:val="20"/>
           <w:szCs w:val="20"/>
@@ -726,11 +566,11 @@
         <w:t>b. RxP must be connection-oriented </w:t>
       </w:r>
     </w:p>
-    <w:p>
+    <w:p w14:noSpellErr="1">
       <w:pPr>
         <w:spacing w:after="180" w:line="240" w:lineRule="auto"/>
         <w:rPr>
-          <w:rFonts w:ascii="Arial" w:eastAsia="Times New Roman" w:hAnsi="Arial" w:cs="Arial"/>
+          <w:rFonts w:ascii="Arial" w:hAnsi="Arial" w:eastAsia="Times New Roman" w:cs="Arial"/>
           <w:color w:val="232323"/>
           <w:sz w:val="20"/>
           <w:szCs w:val="20"/>
@@ -738,7 +578,7 @@
       </w:pPr>
       <w:r>
         <w:rPr>
-          <w:rFonts w:ascii="Arial" w:eastAsia="Times New Roman" w:hAnsi="Arial" w:cs="Arial"/>
+          <w:rFonts w:ascii="Calibri" w:hAnsi="Calibri" w:eastAsia="Calibri" w:cs="Calibri"/>
           <w:color w:val="232323"/>
           <w:sz w:val="20"/>
           <w:szCs w:val="20"/>
@@ -746,11 +586,11 @@
         <w:t>c. RxP must provide window-based flow control </w:t>
       </w:r>
     </w:p>
-    <w:p>
+    <w:p w14:noSpellErr="1">
       <w:pPr>
         <w:spacing w:after="180" w:line="240" w:lineRule="auto"/>
         <w:rPr>
-          <w:rFonts w:ascii="Arial" w:eastAsia="Times New Roman" w:hAnsi="Arial" w:cs="Arial"/>
+          <w:rFonts w:ascii="Arial" w:hAnsi="Arial" w:eastAsia="Times New Roman" w:cs="Arial"/>
           <w:color w:val="232323"/>
           <w:sz w:val="20"/>
           <w:szCs w:val="20"/>
@@ -758,7 +598,7 @@
       </w:pPr>
       <w:r>
         <w:rPr>
-          <w:rFonts w:ascii="Arial" w:eastAsia="Times New Roman" w:hAnsi="Arial" w:cs="Arial"/>
+          <w:rFonts w:ascii="Calibri" w:hAnsi="Calibri" w:eastAsia="Calibri" w:cs="Calibri"/>
           <w:color w:val="232323"/>
           <w:sz w:val="20"/>
           <w:szCs w:val="20"/>
@@ -768,190 +608,358 @@
     </w:p>
     <w:p/>
     <w:p/>
+    <w:p w14:noSpellErr="1">
+      <w:pPr>
+        <w:rPr>
+          <w:sz w:val="56"/>
+        </w:rPr>
+      </w:pPr>
+      <w:r>
+        <w:rPr>
+          <w:rFonts w:ascii="Calibri" w:hAnsi="Calibri" w:eastAsia="Calibri" w:cs="Calibri"/>
+          <w:sz w:val="56"/>
+          <w:szCs w:val="56"/>
+        </w:rPr>
+        <w:t>DESIGN SPECIFICATION MUST INCLUDE:</w:t>
+      </w:r>
+    </w:p>
+    <w:p w14:noSpellErr="1">
+      <w:pPr>
+        <w:pStyle w:val="Normal"/>
+      </w:pPr>
+      <w:r>
+        <w:tab/>
+      </w:r>
+      <w:r>
+        <w:tab/>
+      </w:r>
+    </w:p>
+    <w:p w14:noSpellErr="1">
+      <w:r>
+        <w:rPr>
+          <w:rFonts w:ascii="Calibri" w:hAnsi="Calibri" w:eastAsia="Calibri" w:cs="Calibri"/>
+        </w:rPr>
+        <w:t>Finite state-diagram for client and server</w:t>
+      </w:r>
+    </w:p>
+    <w:p w14:noSpellErr="1">
+      <w:r>
+        <w:tab/>
+      </w:r>
+      <w:r>
+        <w:rPr>
+          <w:rFonts w:ascii="Calibri" w:hAnsi="Calibri" w:eastAsia="Calibri" w:cs="Calibri"/>
+        </w:rPr>
+        <w:t>States, system calls, packets received and sent</w:t>
+      </w:r>
+      <w:r>
+        <w:rPr>
+          <w:rFonts w:ascii="Calibri" w:hAnsi="Calibri" w:eastAsia="Calibri" w:cs="Calibri"/>
+        </w:rPr>
+        <w:t xml:space="preserve"> (similar to TCP state diagram)</w:t>
+      </w:r>
+    </w:p>
+    <w:p w14:noSpellErr="1">
+      <w:r>
+        <w:rPr>
+          <w:rFonts w:ascii="Calibri" w:hAnsi="Calibri" w:eastAsia="Calibri" w:cs="Calibri"/>
+        </w:rPr>
+        <w:t>Definition of API (think JavaDocs)</w:t>
+      </w:r>
+    </w:p>
+    <w:p w14:noSpellErr="1">
+      <w:r>
+        <w:tab/>
+      </w:r>
+      <w:r>
+        <w:rPr>
+          <w:rFonts w:ascii="Calibri" w:hAnsi="Calibri" w:eastAsia="Calibri" w:cs="Calibri"/>
+        </w:rPr>
+        <w:t>Available (visible) functions</w:t>
+      </w:r>
+      <w:r>
+        <w:rPr>
+          <w:rFonts w:ascii="Calibri" w:hAnsi="Calibri" w:eastAsia="Calibri" w:cs="Calibri"/>
+        </w:rPr>
+        <w:t>, values, etc.</w:t>
+      </w:r>
+    </w:p>
+    <w:p w14:noSpellErr="1">
+      <w:r>
+        <w:rPr>
+          <w:rFonts w:ascii="Calibri" w:hAnsi="Calibri" w:eastAsia="Calibri" w:cs="Calibri"/>
+        </w:rPr>
+        <w:t>Algorithms used:</w:t>
+      </w:r>
+      <w:r>
+        <w:rPr>
+          <w:rFonts w:ascii="Calibri" w:hAnsi="Calibri" w:eastAsia="Calibri" w:cs="Calibri"/>
+        </w:rPr>
+        <w:t xml:space="preserve"> </w:t>
+      </w:r>
+      <w:r>
+        <w:rPr>
+          <w:rFonts w:ascii="Calibri" w:hAnsi="Calibri" w:eastAsia="Calibri" w:cs="Calibri"/>
+        </w:rPr>
+        <w:t>Corruption detection</w:t>
+      </w:r>
+      <w:r>
+        <w:rPr>
+          <w:rFonts w:ascii="Calibri" w:hAnsi="Calibri" w:eastAsia="Calibri" w:cs="Calibri"/>
+        </w:rPr>
+        <w:t>, anything that isn’t trivial</w:t>
+      </w:r>
+    </w:p>
+    <w:p/>
+    <w:p w14:noSpellErr="1">
+      <w:r>
+        <w:rPr>
+          <w:rFonts w:ascii="Calibri" w:hAnsi="Calibri" w:eastAsia="Calibri" w:cs="Calibri"/>
+        </w:rPr>
+        <w:t>NOTE: Protocol spec must support all features for full credit.</w:t>
+      </w:r>
+    </w:p>
+    <w:p w14:noSpellErr="1">
+      <w:pPr>
+        <w:pStyle w:val="Normal"/>
+      </w:pPr>
+    </w:p>
+    <w:p w14:noSpellErr="1">
+      <w:pPr>
+        <w:pStyle w:val="Normal"/>
+      </w:pPr>
+    </w:p>
     <w:p>
       <w:pPr>
-        <w:rPr>
-          <w:sz w:val="56"/>
-        </w:rPr>
-      </w:pPr>
-      <w:r>
-        <w:rPr>
-          <w:sz w:val="56"/>
-        </w:rPr>
-        <w:t>DESIGN SPECIFICATION MUST INCLUDE:</w:t>
+        <w:pStyle w:val="Normal"/>
+      </w:pPr>
+      <w:r>
+        <w:rPr>
+          <w:rFonts w:ascii="Calibri" w:hAnsi="Calibri" w:eastAsia="Calibri" w:cs="Calibri"/>
+        </w:rPr>
+        <w:t>ENCODING PACKETS AND SENDING: (Python3)</w:t>
+      </w:r>
+    </w:p>
+    <w:p w14:noSpellErr="1">
+      <w:r>
+        <w:rPr>
+          <w:rFonts w:ascii="Calibri" w:hAnsi="Calibri" w:eastAsia="Calibri" w:cs="Calibri"/>
+          <w:sz w:val="22"/>
+          <w:szCs w:val="22"/>
+        </w:rPr>
+        <w:t>a = '1110011011011010100001110101010101010110101010101011010101010101010'</w:t>
+      </w:r>
+    </w:p>
+    <w:p w14:noSpellErr="1">
+      <w:r>
+        <w:rPr>
+          <w:rFonts w:ascii="Calibri" w:hAnsi="Calibri" w:eastAsia="Calibri" w:cs="Calibri"/>
+          <w:sz w:val="22"/>
+          <w:szCs w:val="22"/>
+        </w:rPr>
+        <w:t>&gt;&gt;&gt; h = hex(int(a,2))</w:t>
+      </w:r>
+    </w:p>
+    <w:p w14:noSpellErr="1">
+      <w:r>
+        <w:rPr>
+          <w:rFonts w:ascii="Calibri" w:hAnsi="Calibri" w:eastAsia="Calibri" w:cs="Calibri"/>
+          <w:sz w:val="22"/>
+          <w:szCs w:val="22"/>
+        </w:rPr>
+        <w:t>&gt;&gt;&gt; h</w:t>
+      </w:r>
+    </w:p>
+    <w:p w14:noSpellErr="1">
+      <w:r>
+        <w:rPr>
+          <w:rFonts w:ascii="Calibri" w:hAnsi="Calibri" w:eastAsia="Calibri" w:cs="Calibri"/>
+          <w:sz w:val="22"/>
+          <w:szCs w:val="22"/>
+        </w:rPr>
+        <w:t>'0x736d43aaab555aaaa'</w:t>
+      </w:r>
+    </w:p>
+    <w:p w14:noSpellErr="1">
+      <w:r>
+        <w:rPr>
+          <w:rFonts w:ascii="Calibri" w:hAnsi="Calibri" w:eastAsia="Calibri" w:cs="Calibri"/>
+          <w:sz w:val="22"/>
+          <w:szCs w:val="22"/>
+        </w:rPr>
+        <w:t>&gt;&gt;&gt; h[2:].encode()</w:t>
+      </w:r>
+    </w:p>
+    <w:p w14:noSpellErr="1">
+      <w:r>
+        <w:rPr>
+          <w:rFonts w:ascii="Calibri" w:hAnsi="Calibri" w:eastAsia="Calibri" w:cs="Calibri"/>
+          <w:sz w:val="22"/>
+          <w:szCs w:val="22"/>
+        </w:rPr>
+        <w:t>b'736d43aaab555aaaa'</w:t>
+      </w:r>
+    </w:p>
+    <w:p w14:noSpellErr="1">
+      <w:r>
+        <w:rPr>
+          <w:rFonts w:ascii="Calibri" w:hAnsi="Calibri" w:eastAsia="Calibri" w:cs="Calibri"/>
+          <w:sz w:val="22"/>
+          <w:szCs w:val="22"/>
+        </w:rPr>
+        <w:t>&gt;&gt;&gt; s = h[2:].encode()</w:t>
+      </w:r>
+    </w:p>
+    <w:p w14:noSpellErr="1">
+      <w:r>
+        <w:rPr>
+          <w:rFonts w:ascii="Calibri" w:hAnsi="Calibri" w:eastAsia="Calibri" w:cs="Calibri"/>
+          <w:sz w:val="22"/>
+          <w:szCs w:val="22"/>
+        </w:rPr>
+        <w:t>&gt;&gt;&gt; h2 = s.decode()</w:t>
+      </w:r>
+    </w:p>
+    <w:p w14:noSpellErr="1">
+      <w:r>
+        <w:rPr>
+          <w:rFonts w:ascii="Calibri" w:hAnsi="Calibri" w:eastAsia="Calibri" w:cs="Calibri"/>
+          <w:sz w:val="22"/>
+          <w:szCs w:val="22"/>
+        </w:rPr>
+        <w:t>&gt;&gt;&gt; h2</w:t>
+      </w:r>
+    </w:p>
+    <w:p w14:noSpellErr="1">
+      <w:r>
+        <w:rPr>
+          <w:rFonts w:ascii="Calibri" w:hAnsi="Calibri" w:eastAsia="Calibri" w:cs="Calibri"/>
+          <w:sz w:val="22"/>
+          <w:szCs w:val="22"/>
+        </w:rPr>
+        <w:t>'736d43aaab555aaaa'</w:t>
       </w:r>
     </w:p>
     <w:p>
       <w:r>
-        <w:t>High-Level Description of RxP</w:t>
+        <w:rPr>
+          <w:rFonts w:ascii="Calibri" w:hAnsi="Calibri" w:eastAsia="Calibri" w:cs="Calibri"/>
+          <w:sz w:val="22"/>
+          <w:szCs w:val="22"/>
+        </w:rPr>
+        <w:t>&gt;&gt;&gt; i = int(h2,16)</w:t>
       </w:r>
     </w:p>
     <w:p>
       <w:r>
-        <w:tab/>
-        <w:t>How it works</w:t>
-      </w:r>
-    </w:p>
-    <w:p>
-      <w:r>
-        <w:tab/>
-        <w:t xml:space="preserve">Any </w:t>
-      </w:r>
-      <w:r>
-        <w:t>special features</w:t>
-      </w:r>
-    </w:p>
-    <w:p>
-      <w:r>
-        <w:t>Description (and diagram) of RxP header structure</w:t>
-      </w:r>
-    </w:p>
-    <w:p>
-      <w:r>
-        <w:tab/>
-        <w:t>Fields. Sizes</w:t>
-      </w:r>
-    </w:p>
-    <w:p>
-      <w:pPr>
-        <w:pStyle w:val="ListParagraph"/>
-        <w:numPr>
-          <w:ilvl w:val="0"/>
-          <w:numId w:val="3"/>
-        </w:numPr>
-      </w:pPr>
-      <w:r>
-        <w:t>Sequence number</w:t>
-      </w:r>
-    </w:p>
-    <w:p>
-      <w:pPr>
-        <w:pStyle w:val="ListParagraph"/>
-        <w:numPr>
-          <w:ilvl w:val="0"/>
-          <w:numId w:val="3"/>
-        </w:numPr>
-      </w:pPr>
-      <w:r>
-        <w:t>Total number of segments</w:t>
-      </w:r>
-    </w:p>
-    <w:p>
-      <w:pPr>
-        <w:pStyle w:val="ListParagraph"/>
-        <w:numPr>
-          <w:ilvl w:val="0"/>
-          <w:numId w:val="3"/>
-        </w:numPr>
-      </w:pPr>
-      <w:r>
-        <w:t>Total size of file</w:t>
-      </w:r>
-    </w:p>
-    <w:p>
-      <w:pPr>
-        <w:pStyle w:val="ListParagraph"/>
-        <w:numPr>
-          <w:ilvl w:val="0"/>
-          <w:numId w:val="3"/>
-        </w:numPr>
-      </w:pPr>
-      <w:r>
-        <w:t xml:space="preserve">Type </w:t>
-      </w:r>
-      <w:r>
-        <w:t>(DATA, ACK, NACK</w:t>
-      </w:r>
-      <w:r>
-        <w:t>)</w:t>
-      </w:r>
-    </w:p>
-    <w:p>
-      <w:pPr>
-        <w:pStyle w:val="ListParagraph"/>
-        <w:numPr>
-          <w:ilvl w:val="0"/>
-          <w:numId w:val="3"/>
-        </w:numPr>
-      </w:pPr>
-      <w:r>
-        <w:t>Payload size</w:t>
-      </w:r>
-    </w:p>
-    <w:p>
-      <w:pPr>
-        <w:pStyle w:val="ListParagraph"/>
-        <w:numPr>
-          <w:ilvl w:val="0"/>
-          <w:numId w:val="3"/>
-        </w:numPr>
-      </w:pPr>
-      <w:r>
-        <w:t>Header size</w:t>
-      </w:r>
-    </w:p>
-    <w:p>
-      <w:pPr>
-        <w:pStyle w:val="ListParagraph"/>
-        <w:numPr>
-          <w:ilvl w:val="0"/>
-          <w:numId w:val="3"/>
-        </w:numPr>
-      </w:pPr>
-      <w:r>
-        <w:t>Checksum (header and payload)</w:t>
-      </w:r>
-    </w:p>
-    <w:p>
-      <w:r>
-        <w:t>Finite state-diagram for client and server</w:t>
-      </w:r>
-    </w:p>
-    <w:p>
-      <w:r>
-        <w:tab/>
-        <w:t>States, system calls, packets received and sent</w:t>
-      </w:r>
-      <w:r>
-        <w:t xml:space="preserve"> (similar to TCP state diagram)</w:t>
-      </w:r>
-    </w:p>
-    <w:p>
-      <w:r>
-        <w:t>Definition of API (think JavaDocs)</w:t>
-      </w:r>
-    </w:p>
-    <w:p>
-      <w:r>
-        <w:tab/>
-        <w:t>Available (visible) functions</w:t>
-      </w:r>
-      <w:r>
-        <w:t>, values, etc.</w:t>
-      </w:r>
-    </w:p>
-    <w:p>
-      <w:r>
-        <w:t>Algorithms used:</w:t>
-      </w:r>
-      <w:r>
-        <w:t xml:space="preserve"> </w:t>
-      </w:r>
-      <w:r>
-        <w:t>Corruption detection</w:t>
-      </w:r>
-      <w:r>
-        <w:t>, anything that isn’t trivial</w:t>
-      </w:r>
-    </w:p>
-    <w:p/>
-    <w:p>
-      <w:r>
-        <w:t>NOTE: Protocol spec must support all features for full credit.</w:t>
+        <w:rPr>
+          <w:rFonts w:ascii="Calibri" w:hAnsi="Calibri" w:eastAsia="Calibri" w:cs="Calibri"/>
+          <w:sz w:val="22"/>
+          <w:szCs w:val="22"/>
+        </w:rPr>
+        <w:t>&gt;&gt;&gt; b2 = bin(i)</w:t>
+      </w:r>
+    </w:p>
+    <w:p w14:noSpellErr="1">
+      <w:r>
+        <w:rPr>
+          <w:rFonts w:ascii="Calibri" w:hAnsi="Calibri" w:eastAsia="Calibri" w:cs="Calibri"/>
+          <w:sz w:val="22"/>
+          <w:szCs w:val="22"/>
+        </w:rPr>
+        <w:t>&gt;&gt;&gt; b2</w:t>
+      </w:r>
+    </w:p>
+    <w:p w14:noSpellErr="1">
+      <w:r>
+        <w:rPr>
+          <w:rFonts w:ascii="Calibri" w:hAnsi="Calibri" w:eastAsia="Calibri" w:cs="Calibri"/>
+          <w:sz w:val="22"/>
+          <w:szCs w:val="22"/>
+        </w:rPr>
+        <w:t>'0b1110011011011010100001110101010101010110101010101011010101010101010'</w:t>
+      </w:r>
+    </w:p>
+    <w:p w14:noSpellErr="1"/>
+    <w:p w14:noSpellErr="1">
+      <w:pPr>
+        <w:pStyle w:val="Normal"/>
+      </w:pPr>
+      <w:r>
+        <w:rPr/>
+        <w:t>Pa</w:t>
+      </w:r>
+      <w:r>
+        <w:rPr/>
+        <w:t>cket Header:</w:t>
+      </w:r>
+      <w:r>
+        <w:br/>
+      </w:r>
+      <w:r>
+        <w:drawing>
+          <wp:inline wp14:editId="4DAFE7B7" wp14:anchorId="7106D9ED">
+            <wp:extent cx="4572000" cy="2028825"/>
+            <wp:effectExtent l="0" t="0" r="0" b="0"/>
+            <wp:docPr id="925151708" name="picture" title=""/>
+            <wp:cNvGraphicFramePr>
+              <a:graphicFrameLocks noChangeAspect="1"/>
+            </wp:cNvGraphicFramePr>
+            <a:graphic>
+              <a:graphicData uri="http://schemas.openxmlformats.org/drawingml/2006/picture">
+                <pic:pic>
+                  <pic:nvPicPr>
+                    <pic:cNvPr id="0" name="picture"/>
+                    <pic:cNvPicPr/>
+                  </pic:nvPicPr>
+                  <pic:blipFill>
+                    <a:blip r:embed="Ra8223894e3214ccb">
+                      <a:extLst>
+                        <a:ext xmlns:a="http://schemas.openxmlformats.org/drawingml/2006/main" uri="{28A0092B-C50C-407E-A947-70E740481C1C}">
+                          <a14:useLocalDpi val="0"/>
+                        </a:ext>
+                      </a:extLst>
+                    </a:blip>
+                    <a:stretch>
+                      <a:fillRect/>
+                    </a:stretch>
+                  </pic:blipFill>
+                  <pic:spPr>
+                    <a:xfrm>
+                      <a:off x="0" y="0"/>
+                      <a:ext cx="4572000" cy="2028825"/>
+                    </a:xfrm>
+                    <a:prstGeom prst="rect">
+                      <a:avLst/>
+                    </a:prstGeom>
+                  </pic:spPr>
+                </pic:pic>
+              </a:graphicData>
+            </a:graphic>
+          </wp:inline>
+        </w:drawing>
+      </w:r>
+    </w:p>
+    <w:p w14:noSpellErr="1">
+      <w:pPr>
+        <w:pStyle w:val="Normal"/>
+      </w:pPr>
+    </w:p>
+    <w:p w14:noSpellErr="1">
+      <w:pPr>
+        <w:pStyle w:val="Normal"/>
+      </w:pPr>
+      <w:r>
+        <w:rPr/>
+        <w:t>Need 2 bytes for Window Size. Take from payload and put before</w:t>
+      </w:r>
+      <w:r>
+        <w:rPr/>
+        <w:t xml:space="preserve"> payload size.</w:t>
       </w:r>
     </w:p>
     <w:sectPr>
-      <w:pgSz w:w="12240" w:h="15840"/>
+      <w:pgSz w:w="12240" w:h="15840" w:orient="portrait"/>
       <w:pgMar w:top="1440" w:right="1440" w:bottom="1440" w:left="1440" w:header="720" w:footer="720" w:gutter="0"/>
       <w:pgNumType w:start="0"/>
       <w:cols w:space="720"/>
@@ -963,7 +971,91 @@
 </file>
 
 <file path=word/numbering.xml><?xml version="1.0" encoding="utf-8"?>
-<w:numbering xmlns:wpc="http://schemas.microsoft.com/office/word/2010/wordprocessingCanvas" xmlns:mc="http://schemas.openxmlformats.org/markup-compatibility/2006" xmlns:o="urn:schemas-microsoft-com:office:office" xmlns:r="http://schemas.openxmlformats.org/officeDocument/2006/relationships" xmlns:m="http://schemas.openxmlformats.org/officeDocument/2006/math" xmlns:v="urn:schemas-microsoft-com:vml" xmlns:wp14="http://schemas.microsoft.com/office/word/2010/wordprocessingDrawing" xmlns:wp="http://schemas.openxmlformats.org/drawingml/2006/wordprocessingDrawing" xmlns:w10="urn:schemas-microsoft-com:office:word" xmlns:w="http://schemas.openxmlformats.org/wordprocessingml/2006/main" xmlns:w14="http://schemas.microsoft.com/office/word/2010/wordml" xmlns:w15="http://schemas.microsoft.com/office/word/2012/wordml" xmlns:wpg="http://schemas.microsoft.com/office/word/2010/wordprocessingGroup" xmlns:wpi="http://schemas.microsoft.com/office/word/2010/wordprocessingInk" xmlns:wne="http://schemas.microsoft.com/office/word/2006/wordml" xmlns:wps="http://schemas.microsoft.com/office/word/2010/wordprocessingShape" mc:Ignorable="w14 w15 wp14">
+<w:numbering xmlns:wpc="http://schemas.microsoft.com/office/word/2010/wordprocessingCanvas" xmlns:cx="http://schemas.microsoft.com/office/drawing/2014/chartex" xmlns:mc="http://schemas.openxmlformats.org/markup-compatibility/2006" xmlns:o="urn:schemas-microsoft-com:office:office" xmlns:r="http://schemas.openxmlformats.org/officeDocument/2006/relationships" xmlns:m="http://schemas.openxmlformats.org/officeDocument/2006/math" xmlns:v="urn:schemas-microsoft-com:vml" xmlns:wp14="http://schemas.microsoft.com/office/word/2010/wordprocessingDrawing" xmlns:wp="http://schemas.openxmlformats.org/drawingml/2006/wordprocessingDrawing" xmlns:w10="urn:schemas-microsoft-com:office:word" xmlns:w="http://schemas.openxmlformats.org/wordprocessingml/2006/main" xmlns:w14="http://schemas.microsoft.com/office/word/2010/wordml" xmlns:w15="http://schemas.microsoft.com/office/word/2012/wordml" xmlns:w16se="http://schemas.microsoft.com/office/word/2015/wordml/symex" xmlns:wpg="http://schemas.microsoft.com/office/word/2010/wordprocessingGroup" xmlns:wpi="http://schemas.microsoft.com/office/word/2010/wordprocessingInk" xmlns:wne="http://schemas.microsoft.com/office/word/2006/wordml" xmlns:wps="http://schemas.microsoft.com/office/word/2010/wordprocessingShape" mc:Ignorable="w14 w15 w16se wp14">
+  <w:abstractNum xmlns:w="http://schemas.openxmlformats.org/wordprocessingml/2006/main" w:abstractNumId="3">
+    <w:multiLevelType xmlns:w="http://schemas.openxmlformats.org/wordprocessingml/2006/main" w:val="hybridMultilevel"/>
+    <w:lvl xmlns:w="http://schemas.openxmlformats.org/wordprocessingml/2006/main" w:ilvl="0">
+      <w:start w:val="1"/>
+      <w:numFmt w:val="decimal"/>
+      <w:lvlText w:val="%1."/>
+      <w:lvlJc w:val="left"/>
+      <w:pPr>
+        <w:ind w:left="720" w:hanging="360"/>
+      </w:pPr>
+    </w:lvl>
+    <w:lvl xmlns:w="http://schemas.openxmlformats.org/wordprocessingml/2006/main" w:ilvl="1">
+      <w:start w:val="1"/>
+      <w:numFmt w:val="lowerLetter"/>
+      <w:lvlText w:val="%2."/>
+      <w:lvlJc w:val="left"/>
+      <w:pPr>
+        <w:ind w:left="1440" w:hanging="360"/>
+      </w:pPr>
+    </w:lvl>
+    <w:lvl xmlns:w="http://schemas.openxmlformats.org/wordprocessingml/2006/main" w:ilvl="2">
+      <w:start w:val="1"/>
+      <w:numFmt w:val="lowerRoman"/>
+      <w:lvlText w:val="%3."/>
+      <w:lvlJc w:val="right"/>
+      <w:pPr>
+        <w:ind w:left="2160" w:hanging="180"/>
+      </w:pPr>
+    </w:lvl>
+    <w:lvl xmlns:w="http://schemas.openxmlformats.org/wordprocessingml/2006/main" w:ilvl="3">
+      <w:start w:val="1"/>
+      <w:numFmt w:val="decimal"/>
+      <w:lvlText w:val="%4."/>
+      <w:lvlJc w:val="left"/>
+      <w:pPr>
+        <w:ind w:left="2880" w:hanging="360"/>
+      </w:pPr>
+    </w:lvl>
+    <w:lvl xmlns:w="http://schemas.openxmlformats.org/wordprocessingml/2006/main" w:ilvl="4">
+      <w:start w:val="1"/>
+      <w:numFmt w:val="lowerLetter"/>
+      <w:lvlText w:val="%5."/>
+      <w:lvlJc w:val="left"/>
+      <w:pPr>
+        <w:ind w:left="3600" w:hanging="360"/>
+      </w:pPr>
+    </w:lvl>
+    <w:lvl xmlns:w="http://schemas.openxmlformats.org/wordprocessingml/2006/main" w:ilvl="5">
+      <w:start w:val="1"/>
+      <w:numFmt w:val="lowerRoman"/>
+      <w:lvlText w:val="%6."/>
+      <w:lvlJc w:val="right"/>
+      <w:pPr>
+        <w:ind w:left="4320" w:hanging="180"/>
+      </w:pPr>
+    </w:lvl>
+    <w:lvl xmlns:w="http://schemas.openxmlformats.org/wordprocessingml/2006/main" w:ilvl="6">
+      <w:start w:val="1"/>
+      <w:numFmt w:val="decimal"/>
+      <w:lvlText w:val="%7."/>
+      <w:lvlJc w:val="left"/>
+      <w:pPr>
+        <w:ind w:left="5040" w:hanging="360"/>
+      </w:pPr>
+    </w:lvl>
+    <w:lvl xmlns:w="http://schemas.openxmlformats.org/wordprocessingml/2006/main" w:ilvl="7">
+      <w:start w:val="1"/>
+      <w:numFmt w:val="lowerLetter"/>
+      <w:lvlText w:val="%8."/>
+      <w:lvlJc w:val="left"/>
+      <w:pPr>
+        <w:ind w:left="5760" w:hanging="360"/>
+      </w:pPr>
+    </w:lvl>
+    <w:lvl xmlns:w="http://schemas.openxmlformats.org/wordprocessingml/2006/main" w:ilvl="8">
+      <w:start w:val="1"/>
+      <w:numFmt w:val="lowerRoman"/>
+      <w:lvlText w:val="%9."/>
+      <w:lvlJc w:val="right"/>
+      <w:pPr>
+        <w:ind w:left="6480" w:hanging="180"/>
+      </w:pPr>
+    </w:lvl>
+  </w:abstractNum>
   <w:abstractNum w:abstractNumId="0" w15:restartNumberingAfterBreak="0">
     <w:nsid w:val="25DF1ADB"/>
     <w:multiLevelType w:val="multilevel"/>
@@ -980,7 +1072,7 @@
         <w:ind w:left="360" w:hanging="360"/>
       </w:pPr>
       <w:rPr>
-        <w:rFonts w:ascii="Symbol" w:hAnsi="Symbol" w:hint="default"/>
+        <w:rFonts w:hint="default" w:ascii="Symbol" w:hAnsi="Symbol"/>
         <w:sz w:val="20"/>
       </w:rPr>
     </w:lvl>
@@ -996,7 +1088,7 @@
         <w:ind w:left="1080" w:hanging="360"/>
       </w:pPr>
       <w:rPr>
-        <w:rFonts w:ascii="Courier New" w:hAnsi="Courier New" w:hint="default"/>
+        <w:rFonts w:hint="default" w:ascii="Courier New" w:hAnsi="Courier New"/>
         <w:sz w:val="20"/>
       </w:rPr>
     </w:lvl>
@@ -1012,7 +1104,7 @@
         <w:ind w:left="1800" w:hanging="360"/>
       </w:pPr>
       <w:rPr>
-        <w:rFonts w:ascii="Wingdings" w:hAnsi="Wingdings" w:hint="default"/>
+        <w:rFonts w:hint="default" w:ascii="Wingdings" w:hAnsi="Wingdings"/>
         <w:sz w:val="20"/>
       </w:rPr>
     </w:lvl>
@@ -1028,7 +1120,7 @@
         <w:ind w:left="2520" w:hanging="360"/>
       </w:pPr>
       <w:rPr>
-        <w:rFonts w:ascii="Wingdings" w:hAnsi="Wingdings" w:hint="default"/>
+        <w:rFonts w:hint="default" w:ascii="Wingdings" w:hAnsi="Wingdings"/>
         <w:sz w:val="20"/>
       </w:rPr>
     </w:lvl>
@@ -1044,7 +1136,7 @@
         <w:ind w:left="3240" w:hanging="360"/>
       </w:pPr>
       <w:rPr>
-        <w:rFonts w:ascii="Wingdings" w:hAnsi="Wingdings" w:hint="default"/>
+        <w:rFonts w:hint="default" w:ascii="Wingdings" w:hAnsi="Wingdings"/>
         <w:sz w:val="20"/>
       </w:rPr>
     </w:lvl>
@@ -1060,7 +1152,7 @@
         <w:ind w:left="3960" w:hanging="360"/>
       </w:pPr>
       <w:rPr>
-        <w:rFonts w:ascii="Wingdings" w:hAnsi="Wingdings" w:hint="default"/>
+        <w:rFonts w:hint="default" w:ascii="Wingdings" w:hAnsi="Wingdings"/>
         <w:sz w:val="20"/>
       </w:rPr>
     </w:lvl>
@@ -1076,7 +1168,7 @@
         <w:ind w:left="4680" w:hanging="360"/>
       </w:pPr>
       <w:rPr>
-        <w:rFonts w:ascii="Wingdings" w:hAnsi="Wingdings" w:hint="default"/>
+        <w:rFonts w:hint="default" w:ascii="Wingdings" w:hAnsi="Wingdings"/>
         <w:sz w:val="20"/>
       </w:rPr>
     </w:lvl>
@@ -1092,7 +1184,7 @@
         <w:ind w:left="5400" w:hanging="360"/>
       </w:pPr>
       <w:rPr>
-        <w:rFonts w:ascii="Wingdings" w:hAnsi="Wingdings" w:hint="default"/>
+        <w:rFonts w:hint="default" w:ascii="Wingdings" w:hAnsi="Wingdings"/>
         <w:sz w:val="20"/>
       </w:rPr>
     </w:lvl>
@@ -1108,7 +1200,7 @@
         <w:ind w:left="6120" w:hanging="360"/>
       </w:pPr>
       <w:rPr>
-        <w:rFonts w:ascii="Wingdings" w:hAnsi="Wingdings" w:hint="default"/>
+        <w:rFonts w:hint="default" w:ascii="Wingdings" w:hAnsi="Wingdings"/>
         <w:sz w:val="20"/>
       </w:rPr>
     </w:lvl>
@@ -1126,7 +1218,7 @@
         <w:ind w:left="2160" w:hanging="360"/>
       </w:pPr>
       <w:rPr>
-        <w:rFonts w:ascii="Symbol" w:hAnsi="Symbol" w:hint="default"/>
+        <w:rFonts w:hint="default" w:ascii="Symbol" w:hAnsi="Symbol"/>
       </w:rPr>
     </w:lvl>
     <w:lvl w:ilvl="1" w:tplc="04090003" w:tentative="1">
@@ -1138,7 +1230,7 @@
         <w:ind w:left="2880" w:hanging="360"/>
       </w:pPr>
       <w:rPr>
-        <w:rFonts w:ascii="Courier New" w:hAnsi="Courier New" w:cs="Courier New" w:hint="default"/>
+        <w:rFonts w:hint="default" w:ascii="Courier New" w:hAnsi="Courier New" w:cs="Courier New"/>
       </w:rPr>
     </w:lvl>
     <w:lvl w:ilvl="2" w:tplc="04090005" w:tentative="1">
@@ -1150,7 +1242,7 @@
         <w:ind w:left="3600" w:hanging="360"/>
       </w:pPr>
       <w:rPr>
-        <w:rFonts w:ascii="Wingdings" w:hAnsi="Wingdings" w:hint="default"/>
+        <w:rFonts w:hint="default" w:ascii="Wingdings" w:hAnsi="Wingdings"/>
       </w:rPr>
     </w:lvl>
     <w:lvl w:ilvl="3" w:tplc="04090001" w:tentative="1">
@@ -1162,7 +1254,7 @@
         <w:ind w:left="4320" w:hanging="360"/>
       </w:pPr>
       <w:rPr>
-        <w:rFonts w:ascii="Symbol" w:hAnsi="Symbol" w:hint="default"/>
+        <w:rFonts w:hint="default" w:ascii="Symbol" w:hAnsi="Symbol"/>
       </w:rPr>
     </w:lvl>
     <w:lvl w:ilvl="4" w:tplc="04090003" w:tentative="1">
@@ -1174,7 +1266,7 @@
         <w:ind w:left="5040" w:hanging="360"/>
       </w:pPr>
       <w:rPr>
-        <w:rFonts w:ascii="Courier New" w:hAnsi="Courier New" w:cs="Courier New" w:hint="default"/>
+        <w:rFonts w:hint="default" w:ascii="Courier New" w:hAnsi="Courier New" w:cs="Courier New"/>
       </w:rPr>
     </w:lvl>
     <w:lvl w:ilvl="5" w:tplc="04090005" w:tentative="1">
@@ -1186,7 +1278,7 @@
         <w:ind w:left="5760" w:hanging="360"/>
       </w:pPr>
       <w:rPr>
-        <w:rFonts w:ascii="Wingdings" w:hAnsi="Wingdings" w:hint="default"/>
+        <w:rFonts w:hint="default" w:ascii="Wingdings" w:hAnsi="Wingdings"/>
       </w:rPr>
     </w:lvl>
     <w:lvl w:ilvl="6" w:tplc="04090001" w:tentative="1">
@@ -1198,7 +1290,7 @@
         <w:ind w:left="6480" w:hanging="360"/>
       </w:pPr>
       <w:rPr>
-        <w:rFonts w:ascii="Symbol" w:hAnsi="Symbol" w:hint="default"/>
+        <w:rFonts w:hint="default" w:ascii="Symbol" w:hAnsi="Symbol"/>
       </w:rPr>
     </w:lvl>
     <w:lvl w:ilvl="7" w:tplc="04090003" w:tentative="1">
@@ -1210,7 +1302,7 @@
         <w:ind w:left="7200" w:hanging="360"/>
       </w:pPr>
       <w:rPr>
-        <w:rFonts w:ascii="Courier New" w:hAnsi="Courier New" w:cs="Courier New" w:hint="default"/>
+        <w:rFonts w:hint="default" w:ascii="Courier New" w:hAnsi="Courier New" w:cs="Courier New"/>
       </w:rPr>
     </w:lvl>
     <w:lvl w:ilvl="8" w:tplc="04090005" w:tentative="1">
@@ -1222,7 +1314,7 @@
         <w:ind w:left="7920" w:hanging="360"/>
       </w:pPr>
       <w:rPr>
-        <w:rFonts w:ascii="Wingdings" w:hAnsi="Wingdings" w:hint="default"/>
+        <w:rFonts w:hint="default" w:ascii="Wingdings" w:hAnsi="Wingdings"/>
       </w:rPr>
     </w:lvl>
   </w:abstractNum>
@@ -1239,7 +1331,7 @@
         <w:ind w:left="1440" w:hanging="360"/>
       </w:pPr>
       <w:rPr>
-        <w:rFonts w:ascii="Symbol" w:hAnsi="Symbol" w:hint="default"/>
+        <w:rFonts w:hint="default" w:ascii="Symbol" w:hAnsi="Symbol"/>
       </w:rPr>
     </w:lvl>
     <w:lvl w:ilvl="1" w:tplc="04090003" w:tentative="1">
@@ -1251,7 +1343,7 @@
         <w:ind w:left="2160" w:hanging="360"/>
       </w:pPr>
       <w:rPr>
-        <w:rFonts w:ascii="Courier New" w:hAnsi="Courier New" w:cs="Courier New" w:hint="default"/>
+        <w:rFonts w:hint="default" w:ascii="Courier New" w:hAnsi="Courier New" w:cs="Courier New"/>
       </w:rPr>
     </w:lvl>
     <w:lvl w:ilvl="2" w:tplc="04090005" w:tentative="1">
@@ -1263,7 +1355,7 @@
         <w:ind w:left="2880" w:hanging="360"/>
       </w:pPr>
       <w:rPr>
-        <w:rFonts w:ascii="Wingdings" w:hAnsi="Wingdings" w:hint="default"/>
+        <w:rFonts w:hint="default" w:ascii="Wingdings" w:hAnsi="Wingdings"/>
       </w:rPr>
     </w:lvl>
     <w:lvl w:ilvl="3" w:tplc="04090001" w:tentative="1">
@@ -1275,7 +1367,7 @@
         <w:ind w:left="3600" w:hanging="360"/>
       </w:pPr>
       <w:rPr>
-        <w:rFonts w:ascii="Symbol" w:hAnsi="Symbol" w:hint="default"/>
+        <w:rFonts w:hint="default" w:ascii="Symbol" w:hAnsi="Symbol"/>
       </w:rPr>
     </w:lvl>
     <w:lvl w:ilvl="4" w:tplc="04090003" w:tentative="1">
@@ -1287,7 +1379,7 @@
         <w:ind w:left="4320" w:hanging="360"/>
       </w:pPr>
       <w:rPr>
-        <w:rFonts w:ascii="Courier New" w:hAnsi="Courier New" w:cs="Courier New" w:hint="default"/>
+        <w:rFonts w:hint="default" w:ascii="Courier New" w:hAnsi="Courier New" w:cs="Courier New"/>
       </w:rPr>
     </w:lvl>
     <w:lvl w:ilvl="5" w:tplc="04090005" w:tentative="1">
@@ -1299,7 +1391,7 @@
         <w:ind w:left="5040" w:hanging="360"/>
       </w:pPr>
       <w:rPr>
-        <w:rFonts w:ascii="Wingdings" w:hAnsi="Wingdings" w:hint="default"/>
+        <w:rFonts w:hint="default" w:ascii="Wingdings" w:hAnsi="Wingdings"/>
       </w:rPr>
     </w:lvl>
     <w:lvl w:ilvl="6" w:tplc="04090001" w:tentative="1">
@@ -1311,7 +1403,7 @@
         <w:ind w:left="5760" w:hanging="360"/>
       </w:pPr>
       <w:rPr>
-        <w:rFonts w:ascii="Symbol" w:hAnsi="Symbol" w:hint="default"/>
+        <w:rFonts w:hint="default" w:ascii="Symbol" w:hAnsi="Symbol"/>
       </w:rPr>
     </w:lvl>
     <w:lvl w:ilvl="7" w:tplc="04090003" w:tentative="1">
@@ -1323,7 +1415,7 @@
         <w:ind w:left="6480" w:hanging="360"/>
       </w:pPr>
       <w:rPr>
-        <w:rFonts w:ascii="Courier New" w:hAnsi="Courier New" w:cs="Courier New" w:hint="default"/>
+        <w:rFonts w:hint="default" w:ascii="Courier New" w:hAnsi="Courier New" w:cs="Courier New"/>
       </w:rPr>
     </w:lvl>
     <w:lvl w:ilvl="8" w:tplc="04090005" w:tentative="1">
@@ -1335,10 +1427,13 @@
         <w:ind w:left="7200" w:hanging="360"/>
       </w:pPr>
       <w:rPr>
-        <w:rFonts w:ascii="Wingdings" w:hAnsi="Wingdings" w:hint="default"/>
+        <w:rFonts w:hint="default" w:ascii="Wingdings" w:hAnsi="Wingdings"/>
       </w:rPr>
     </w:lvl>
   </w:abstractNum>
+  <w:num w:numId="4">
+    <w:abstractNumId w:val="3"/>
+  </w:num>
   <w:num w:numId="1">
     <w:abstractNumId w:val="0"/>
   </w:num>
@@ -1352,11 +1447,11 @@
 </file>
 
 <file path=word/styles.xml><?xml version="1.0" encoding="utf-8"?>
-<w:styles xmlns:mc="http://schemas.openxmlformats.org/markup-compatibility/2006" xmlns:r="http://schemas.openxmlformats.org/officeDocument/2006/relationships" xmlns:w="http://schemas.openxmlformats.org/wordprocessingml/2006/main" xmlns:w14="http://schemas.microsoft.com/office/word/2010/wordml" xmlns:w15="http://schemas.microsoft.com/office/word/2012/wordml" mc:Ignorable="w14 w15">
+<w:styles xmlns:wp14="http://schemas.microsoft.com/office/word/2010/wordprocessingDrawing" xmlns:mc="http://schemas.openxmlformats.org/markup-compatibility/2006" xmlns:r="http://schemas.openxmlformats.org/officeDocument/2006/relationships" xmlns:w="http://schemas.openxmlformats.org/wordprocessingml/2006/main" xmlns:w14="http://schemas.microsoft.com/office/word/2010/wordml" xmlns:w15="http://schemas.microsoft.com/office/word/2012/wordml" xmlns:w16se="http://schemas.microsoft.com/office/word/2015/wordml/symex" mc:Ignorable="w14 w15 w16se wp14">
   <w:docDefaults>
     <w:rPrDefault>
       <w:rPr>
-        <w:rFonts w:asciiTheme="minorHAnsi" w:eastAsiaTheme="minorHAnsi" w:hAnsiTheme="minorHAnsi" w:cstheme="minorBidi"/>
+        <w:rFonts w:asciiTheme="minorHAnsi" w:hAnsiTheme="minorHAnsi" w:eastAsiaTheme="minorHAnsi" w:cstheme="minorBidi"/>
         <w:sz w:val="22"/>
         <w:szCs w:val="22"/>
         <w:lang w:val="en-US" w:eastAsia="en-US" w:bidi="ar-SA"/>
@@ -1371,14 +1466,14 @@
   <w:latentStyles w:defLockedState="0" w:defUIPriority="99" w:defSemiHidden="0" w:defUnhideWhenUsed="0" w:defQFormat="0" w:count="371">
     <w:lsdException w:name="Normal" w:uiPriority="0" w:qFormat="1"/>
     <w:lsdException w:name="heading 1" w:uiPriority="9" w:qFormat="1"/>
-    <w:lsdException w:name="heading 2" w:semiHidden="1" w:uiPriority="9" w:unhideWhenUsed="1" w:qFormat="1"/>
-    <w:lsdException w:name="heading 3" w:semiHidden="1" w:uiPriority="9" w:unhideWhenUsed="1" w:qFormat="1"/>
-    <w:lsdException w:name="heading 4" w:semiHidden="1" w:uiPriority="9" w:unhideWhenUsed="1" w:qFormat="1"/>
-    <w:lsdException w:name="heading 5" w:semiHidden="1" w:uiPriority="9" w:unhideWhenUsed="1" w:qFormat="1"/>
-    <w:lsdException w:name="heading 6" w:semiHidden="1" w:uiPriority="9" w:unhideWhenUsed="1" w:qFormat="1"/>
-    <w:lsdException w:name="heading 7" w:semiHidden="1" w:uiPriority="9" w:unhideWhenUsed="1" w:qFormat="1"/>
-    <w:lsdException w:name="heading 8" w:semiHidden="1" w:uiPriority="9" w:unhideWhenUsed="1" w:qFormat="1"/>
-    <w:lsdException w:name="heading 9" w:semiHidden="1" w:uiPriority="9" w:unhideWhenUsed="1" w:qFormat="1"/>
+    <w:lsdException w:name="heading 2" w:uiPriority="9" w:semiHidden="1" w:unhideWhenUsed="1" w:qFormat="1"/>
+    <w:lsdException w:name="heading 3" w:uiPriority="9" w:semiHidden="1" w:unhideWhenUsed="1" w:qFormat="1"/>
+    <w:lsdException w:name="heading 4" w:uiPriority="9" w:semiHidden="1" w:unhideWhenUsed="1" w:qFormat="1"/>
+    <w:lsdException w:name="heading 5" w:uiPriority="9" w:semiHidden="1" w:unhideWhenUsed="1" w:qFormat="1"/>
+    <w:lsdException w:name="heading 6" w:uiPriority="9" w:semiHidden="1" w:unhideWhenUsed="1" w:qFormat="1"/>
+    <w:lsdException w:name="heading 7" w:uiPriority="9" w:semiHidden="1" w:unhideWhenUsed="1" w:qFormat="1"/>
+    <w:lsdException w:name="heading 8" w:uiPriority="9" w:semiHidden="1" w:unhideWhenUsed="1" w:qFormat="1"/>
+    <w:lsdException w:name="heading 9" w:uiPriority="9" w:semiHidden="1" w:unhideWhenUsed="1" w:qFormat="1"/>
     <w:lsdException w:name="index 1" w:semiHidden="1" w:unhideWhenUsed="1"/>
     <w:lsdException w:name="index 2" w:semiHidden="1" w:unhideWhenUsed="1"/>
     <w:lsdException w:name="index 3" w:semiHidden="1" w:unhideWhenUsed="1"/>
@@ -1388,22 +1483,22 @@
     <w:lsdException w:name="index 7" w:semiHidden="1" w:unhideWhenUsed="1"/>
     <w:lsdException w:name="index 8" w:semiHidden="1" w:unhideWhenUsed="1"/>
     <w:lsdException w:name="index 9" w:semiHidden="1" w:unhideWhenUsed="1"/>
-    <w:lsdException w:name="toc 1" w:semiHidden="1" w:uiPriority="39" w:unhideWhenUsed="1"/>
-    <w:lsdException w:name="toc 2" w:semiHidden="1" w:uiPriority="39" w:unhideWhenUsed="1"/>
-    <w:lsdException w:name="toc 3" w:semiHidden="1" w:uiPriority="39" w:unhideWhenUsed="1"/>
-    <w:lsdException w:name="toc 4" w:semiHidden="1" w:uiPriority="39" w:unhideWhenUsed="1"/>
-    <w:lsdException w:name="toc 5" w:semiHidden="1" w:uiPriority="39" w:unhideWhenUsed="1"/>
-    <w:lsdException w:name="toc 6" w:semiHidden="1" w:uiPriority="39" w:unhideWhenUsed="1"/>
-    <w:lsdException w:name="toc 7" w:semiHidden="1" w:uiPriority="39" w:unhideWhenUsed="1"/>
-    <w:lsdException w:name="toc 8" w:semiHidden="1" w:uiPriority="39" w:unhideWhenUsed="1"/>
-    <w:lsdException w:name="toc 9" w:semiHidden="1" w:uiPriority="39" w:unhideWhenUsed="1"/>
+    <w:lsdException w:name="toc 1" w:uiPriority="39" w:semiHidden="1" w:unhideWhenUsed="1"/>
+    <w:lsdException w:name="toc 2" w:uiPriority="39" w:semiHidden="1" w:unhideWhenUsed="1"/>
+    <w:lsdException w:name="toc 3" w:uiPriority="39" w:semiHidden="1" w:unhideWhenUsed="1"/>
+    <w:lsdException w:name="toc 4" w:uiPriority="39" w:semiHidden="1" w:unhideWhenUsed="1"/>
+    <w:lsdException w:name="toc 5" w:uiPriority="39" w:semiHidden="1" w:unhideWhenUsed="1"/>
+    <w:lsdException w:name="toc 6" w:uiPriority="39" w:semiHidden="1" w:unhideWhenUsed="1"/>
+    <w:lsdException w:name="toc 7" w:uiPriority="39" w:semiHidden="1" w:unhideWhenUsed="1"/>
+    <w:lsdException w:name="toc 8" w:uiPriority="39" w:semiHidden="1" w:unhideWhenUsed="1"/>
+    <w:lsdException w:name="toc 9" w:uiPriority="39" w:semiHidden="1" w:unhideWhenUsed="1"/>
     <w:lsdException w:name="Normal Indent" w:semiHidden="1" w:unhideWhenUsed="1"/>
     <w:lsdException w:name="footnote text" w:semiHidden="1" w:unhideWhenUsed="1"/>
     <w:lsdException w:name="annotation text" w:semiHidden="1" w:unhideWhenUsed="1"/>
     <w:lsdException w:name="header" w:semiHidden="1" w:unhideWhenUsed="1"/>
     <w:lsdException w:name="footer" w:semiHidden="1" w:unhideWhenUsed="1"/>
     <w:lsdException w:name="index heading" w:semiHidden="1" w:unhideWhenUsed="1"/>
-    <w:lsdException w:name="caption" w:semiHidden="1" w:uiPriority="35" w:unhideWhenUsed="1" w:qFormat="1"/>
+    <w:lsdException w:name="caption" w:uiPriority="35" w:semiHidden="1" w:unhideWhenUsed="1" w:qFormat="1"/>
     <w:lsdException w:name="table of figures" w:semiHidden="1" w:unhideWhenUsed="1"/>
     <w:lsdException w:name="envelope address" w:semiHidden="1" w:unhideWhenUsed="1"/>
     <w:lsdException w:name="envelope return" w:semiHidden="1" w:unhideWhenUsed="1"/>
@@ -1434,7 +1529,7 @@
     <w:lsdException w:name="Title" w:uiPriority="10" w:qFormat="1"/>
     <w:lsdException w:name="Closing" w:semiHidden="1" w:unhideWhenUsed="1"/>
     <w:lsdException w:name="Signature" w:semiHidden="1" w:unhideWhenUsed="1"/>
-    <w:lsdException w:name="Default Paragraph Font" w:semiHidden="1" w:uiPriority="1" w:unhideWhenUsed="1"/>
+    <w:lsdException w:name="Default Paragraph Font" w:uiPriority="1" w:semiHidden="1" w:unhideWhenUsed="1"/>
     <w:lsdException w:name="Body Text" w:semiHidden="1" w:unhideWhenUsed="1"/>
     <w:lsdException w:name="Body Text Indent" w:semiHidden="1" w:unhideWhenUsed="1"/>
     <w:lsdException w:name="List Continue" w:semiHidden="1" w:unhideWhenUsed="1"/>
@@ -1634,8 +1729,8 @@
     <w:lsdException w:name="Subtle Reference" w:uiPriority="31" w:qFormat="1"/>
     <w:lsdException w:name="Intense Reference" w:uiPriority="32" w:qFormat="1"/>
     <w:lsdException w:name="Book Title" w:uiPriority="33" w:qFormat="1"/>
-    <w:lsdException w:name="Bibliography" w:semiHidden="1" w:uiPriority="37" w:unhideWhenUsed="1"/>
-    <w:lsdException w:name="TOC Heading" w:semiHidden="1" w:uiPriority="39" w:unhideWhenUsed="1" w:qFormat="1"/>
+    <w:lsdException w:name="Bibliography" w:uiPriority="37" w:semiHidden="1" w:unhideWhenUsed="1"/>
+    <w:lsdException w:name="TOC Heading" w:uiPriority="39" w:semiHidden="1" w:unhideWhenUsed="1" w:qFormat="1"/>
     <w:lsdException w:name="Plain Table 1" w:uiPriority="41"/>
     <w:lsdException w:name="Plain Table 2" w:uiPriority="42"/>
     <w:lsdException w:name="Plain Table 3" w:uiPriority="43"/>
@@ -1741,17 +1836,17 @@
     <w:lsdException w:name="List Table 6 Colorful Accent 6" w:uiPriority="51"/>
     <w:lsdException w:name="List Table 7 Colorful Accent 6" w:uiPriority="52"/>
   </w:latentStyles>
-  <w:style w:type="paragraph" w:default="1" w:styleId="Normal">
+  <w:style w:type="paragraph" w:styleId="Normal" w:default="1">
     <w:name w:val="Normal"/>
     <w:qFormat/>
   </w:style>
-  <w:style w:type="character" w:default="1" w:styleId="DefaultParagraphFont">
+  <w:style w:type="character" w:styleId="DefaultParagraphFont" w:default="1">
     <w:name w:val="Default Paragraph Font"/>
     <w:uiPriority w:val="1"/>
     <w:semiHidden/>
     <w:unhideWhenUsed/>
   </w:style>
-  <w:style w:type="table" w:default="1" w:styleId="TableNormal">
+  <w:style w:type="table" w:styleId="TableNormal" w:default="1">
     <w:name w:val="Normal Table"/>
     <w:uiPriority w:val="99"/>
     <w:semiHidden/>
@@ -1766,7 +1861,7 @@
       </w:tblCellMar>
     </w:tblPr>
   </w:style>
-  <w:style w:type="numbering" w:default="1" w:styleId="NoList">
+  <w:style w:type="numbering" w:styleId="NoList" w:default="1">
     <w:name w:val="No List"/>
     <w:uiPriority w:val="99"/>
     <w:semiHidden/>
@@ -1785,7 +1880,7 @@
       <w:rFonts w:eastAsiaTheme="minorEastAsia"/>
     </w:rPr>
   </w:style>
-  <w:style w:type="character" w:customStyle="1" w:styleId="NoSpacingChar">
+  <w:style w:type="character" w:styleId="NoSpacingChar" w:customStyle="1">
     <w:name w:val="No Spacing Char"/>
     <w:basedOn w:val="DefaultParagraphFont"/>
     <w:link w:val="NoSpacing"/>
@@ -1806,7 +1901,7 @@
       <w:spacing w:before="100" w:beforeAutospacing="1" w:after="100" w:afterAutospacing="1" w:line="240" w:lineRule="auto"/>
     </w:pPr>
     <w:rPr>
-      <w:rFonts w:ascii="Times New Roman" w:eastAsia="Times New Roman" w:hAnsi="Times New Roman" w:cs="Times New Roman"/>
+      <w:rFonts w:ascii="Times New Roman" w:hAnsi="Times New Roman" w:eastAsia="Times New Roman" w:cs="Times New Roman"/>
       <w:sz w:val="24"/>
       <w:szCs w:val="24"/>
     </w:rPr>
@@ -1826,7 +1921,7 @@
 </file>
 
 <file path=word/glossary/document.xml><?xml version="1.0" encoding="utf-8"?>
-<w:glossaryDocument xmlns:wpc="http://schemas.microsoft.com/office/word/2010/wordprocessingCanvas" xmlns:mc="http://schemas.openxmlformats.org/markup-compatibility/2006" xmlns:o="urn:schemas-microsoft-com:office:office" xmlns:r="http://schemas.openxmlformats.org/officeDocument/2006/relationships" xmlns:m="http://schemas.openxmlformats.org/officeDocument/2006/math" xmlns:v="urn:schemas-microsoft-com:vml" xmlns:wp14="http://schemas.microsoft.com/office/word/2010/wordprocessingDrawing" xmlns:wp="http://schemas.openxmlformats.org/drawingml/2006/wordprocessingDrawing" xmlns:w10="urn:schemas-microsoft-com:office:word" xmlns:w="http://schemas.openxmlformats.org/wordprocessingml/2006/main" xmlns:w14="http://schemas.microsoft.com/office/word/2010/wordml" xmlns:w15="http://schemas.microsoft.com/office/word/2012/wordml" xmlns:wpg="http://schemas.microsoft.com/office/word/2010/wordprocessingGroup" xmlns:wpi="http://schemas.microsoft.com/office/word/2010/wordprocessingInk" xmlns:wne="http://schemas.microsoft.com/office/word/2006/wordml" xmlns:wps="http://schemas.microsoft.com/office/word/2010/wordprocessingShape" mc:Ignorable="w14 w15 wp14">
+<w:glossaryDocument xmlns:wpc="http://schemas.microsoft.com/office/word/2010/wordprocessingCanvas" xmlns:cx="http://schemas.microsoft.com/office/drawing/2014/chartex" xmlns:mc="http://schemas.openxmlformats.org/markup-compatibility/2006" xmlns:o="urn:schemas-microsoft-com:office:office" xmlns:r="http://schemas.openxmlformats.org/officeDocument/2006/relationships" xmlns:m="http://schemas.openxmlformats.org/officeDocument/2006/math" xmlns:v="urn:schemas-microsoft-com:vml" xmlns:wp14="http://schemas.microsoft.com/office/word/2010/wordprocessingDrawing" xmlns:wp="http://schemas.openxmlformats.org/drawingml/2006/wordprocessingDrawing" xmlns:w10="urn:schemas-microsoft-com:office:word" xmlns:w="http://schemas.openxmlformats.org/wordprocessingml/2006/main" xmlns:w14="http://schemas.microsoft.com/office/word/2010/wordml" xmlns:w15="http://schemas.microsoft.com/office/word/2012/wordml" xmlns:w16se="http://schemas.microsoft.com/office/word/2015/wordml/symex" xmlns:wpg="http://schemas.microsoft.com/office/word/2010/wordprocessingGroup" xmlns:wpi="http://schemas.microsoft.com/office/word/2010/wordprocessingInk" xmlns:wne="http://schemas.microsoft.com/office/word/2006/wordml" xmlns:wps="http://schemas.microsoft.com/office/word/2010/wordprocessingShape" mc:Ignorable="w14 w15 w16se wp14">
   <w:docParts>
     <w:docPart>
       <w:docPartPr>
@@ -1859,48 +1954,16 @@
         </w:p>
       </w:docPartBody>
     </w:docPart>
-    <w:docPart>
-      <w:docPartPr>
-        <w:name w:val="F0C9CF6B5FFB4B91A8605DD9DD57ED26"/>
-        <w:category>
-          <w:name w:val="General"/>
-          <w:gallery w:val="placeholder"/>
-        </w:category>
-        <w:types>
-          <w:type w:val="bbPlcHdr"/>
-        </w:types>
-        <w:behaviors>
-          <w:behavior w:val="content"/>
-        </w:behaviors>
-        <w:guid w:val="{164EB442-9B97-4F03-97C5-B107269615C5}"/>
-      </w:docPartPr>
-      <w:docPartBody>
-        <w:p>
-          <w:pPr>
-            <w:pStyle w:val="F0C9CF6B5FFB4B91A8605DD9DD57ED26"/>
-          </w:pPr>
-          <w:r>
-            <w:rPr>
-              <w:rFonts w:asciiTheme="majorHAnsi" w:eastAsiaTheme="majorEastAsia" w:hAnsiTheme="majorHAnsi" w:cstheme="majorBidi"/>
-              <w:color w:val="5B9BD5" w:themeColor="accent1"/>
-              <w:sz w:val="88"/>
-              <w:szCs w:val="88"/>
-            </w:rPr>
-            <w:t>[Document title]</w:t>
-          </w:r>
-        </w:p>
-      </w:docPartBody>
-    </w:docPart>
   </w:docParts>
 </w:glossaryDocument>
 </file>
 
 <file path=word/glossary/fontTable.xml><?xml version="1.0" encoding="utf-8"?>
-<w:fonts xmlns:mc="http://schemas.openxmlformats.org/markup-compatibility/2006" xmlns:r="http://schemas.openxmlformats.org/officeDocument/2006/relationships" xmlns:w="http://schemas.openxmlformats.org/wordprocessingml/2006/main" xmlns:w14="http://schemas.microsoft.com/office/word/2010/wordml" xmlns:w15="http://schemas.microsoft.com/office/word/2012/wordml" mc:Ignorable="w14 w15">
+<w:fonts xmlns:mc="http://schemas.openxmlformats.org/markup-compatibility/2006" xmlns:r="http://schemas.openxmlformats.org/officeDocument/2006/relationships" xmlns:w="http://schemas.openxmlformats.org/wordprocessingml/2006/main" xmlns:w14="http://schemas.microsoft.com/office/word/2010/wordml" xmlns:w15="http://schemas.microsoft.com/office/word/2012/wordml" xmlns:w16se="http://schemas.microsoft.com/office/word/2015/wordml/symex" mc:Ignorable="w14 w15 w16se">
   <w:font w:name="Symbol">
     <w:panose1 w:val="05050102010706020507"/>
     <w:charset w:val="02"/>
-    <w:family w:val="roman"/>
+    <w:family w:val="decorative"/>
     <w:pitch w:val="variable"/>
     <w:sig w:usb0="00000000" w:usb1="10000000" w:usb2="00000000" w:usb3="00000000" w:csb0="80000000" w:csb1="00000000"/>
   </w:font>
@@ -1921,7 +1984,7 @@
   <w:font w:name="Wingdings">
     <w:panose1 w:val="05000000000000000000"/>
     <w:charset w:val="02"/>
-    <w:family w:val="auto"/>
+    <w:family w:val="decorative"/>
     <w:pitch w:val="variable"/>
     <w:sig w:usb0="00000000" w:usb1="10000000" w:usb2="00000000" w:usb3="00000000" w:csb0="80000000" w:csb1="00000000"/>
   </w:font>
@@ -1947,7 +2010,7 @@
     <w:sig w:usb0="00000687" w:usb1="00000000" w:usb2="00000000" w:usb3="00000000" w:csb0="0000009F" w:csb1="00000000"/>
   </w:font>
   <w:font w:name="Times">
-    <w:panose1 w:val="00000000000000000000"/>
+    <w:altName w:val="Times New Roman"/>
     <w:charset w:val="00"/>
     <w:family w:val="roman"/>
     <w:notTrueType/>
@@ -1964,7 +2027,7 @@
 </file>
 
 <file path=word/glossary/settings.xml><?xml version="1.0" encoding="utf-8"?>
-<w:settings xmlns:mc="http://schemas.openxmlformats.org/markup-compatibility/2006" xmlns:o="urn:schemas-microsoft-com:office:office" xmlns:r="http://schemas.openxmlformats.org/officeDocument/2006/relationships" xmlns:m="http://schemas.openxmlformats.org/officeDocument/2006/math" xmlns:v="urn:schemas-microsoft-com:vml" xmlns:w10="urn:schemas-microsoft-com:office:word" xmlns:w="http://schemas.openxmlformats.org/wordprocessingml/2006/main" xmlns:w14="http://schemas.microsoft.com/office/word/2010/wordml" xmlns:w15="http://schemas.microsoft.com/office/word/2012/wordml" xmlns:sl="http://schemas.openxmlformats.org/schemaLibrary/2006/main" mc:Ignorable="w14 w15">
+<w:settings xmlns:mc="http://schemas.openxmlformats.org/markup-compatibility/2006" xmlns:o="urn:schemas-microsoft-com:office:office" xmlns:r="http://schemas.openxmlformats.org/officeDocument/2006/relationships" xmlns:m="http://schemas.openxmlformats.org/officeDocument/2006/math" xmlns:v="urn:schemas-microsoft-com:vml" xmlns:w10="urn:schemas-microsoft-com:office:word" xmlns:w="http://schemas.openxmlformats.org/wordprocessingml/2006/main" xmlns:w14="http://schemas.microsoft.com/office/word/2010/wordml" xmlns:w15="http://schemas.microsoft.com/office/word/2012/wordml" xmlns:w16se="http://schemas.microsoft.com/office/word/2015/wordml/symex" xmlns:sl="http://schemas.openxmlformats.org/schemaLibrary/2006/main" mc:Ignorable="w14 w15 w16se">
   <w:view w:val="normal"/>
   <w:defaultTabStop w:val="720"/>
   <w:characterSpacingControl w:val="doNotCompress"/>
@@ -1978,8 +2041,10 @@
   </w:compat>
   <w:rsids>
     <w:rsidRoot w:val="00476CBE"/>
+    <w:rsid w:val="00340B42"/>
     <w:rsid w:val="00454F48"/>
     <w:rsid w:val="00476CBE"/>
+    <w:rsid w:val="007E2773"/>
   </w:rsids>
   <m:mathPr>
     <m:mathFont m:val="Cambria Math"/>
@@ -1994,7 +2059,7 @@
     <m:intLim m:val="subSup"/>
     <m:naryLim m:val="undOvr"/>
   </m:mathPr>
-  <w:themeFontLang w:val="en-US"/>
+  <w:themeFontLang w:val="en-US" w:eastAsia="x-none" w:bidi="x-none"/>
   <w:clrSchemeMapping w:bg1="light1" w:t1="dark1" w:bg2="light2" w:t2="dark2" w:accent1="accent1" w:accent2="accent2" w:accent3="accent3" w:accent4="accent4" w:accent5="accent5" w:accent6="accent6" w:hyperlink="hyperlink" w:followedHyperlink="followedHyperlink"/>
   <w:decimalSymbol w:val="."/>
   <w:listSeparator w:val=","/>
@@ -2003,7 +2068,7 @@
 </file>
 
 <file path=word/glossary/styles.xml><?xml version="1.0" encoding="utf-8"?>
-<w:styles xmlns:mc="http://schemas.openxmlformats.org/markup-compatibility/2006" xmlns:r="http://schemas.openxmlformats.org/officeDocument/2006/relationships" xmlns:w="http://schemas.openxmlformats.org/wordprocessingml/2006/main" xmlns:w14="http://schemas.microsoft.com/office/word/2010/wordml" xmlns:w15="http://schemas.microsoft.com/office/word/2012/wordml" mc:Ignorable="w14 w15">
+<w:styles xmlns:mc="http://schemas.openxmlformats.org/markup-compatibility/2006" xmlns:r="http://schemas.openxmlformats.org/officeDocument/2006/relationships" xmlns:w="http://schemas.openxmlformats.org/wordprocessingml/2006/main" xmlns:w14="http://schemas.microsoft.com/office/word/2010/wordml" xmlns:w15="http://schemas.microsoft.com/office/word/2012/wordml" xmlns:w16se="http://schemas.microsoft.com/office/word/2015/wordml/symex" mc:Ignorable="w14 w15 w16se">
   <w:docDefaults>
     <w:rPrDefault>
       <w:rPr>
@@ -2447,7 +2512,7 @@
 </file>
 
 <file path=word/glossary/webSettings.xml><?xml version="1.0" encoding="utf-8"?>
-<w:webSettings xmlns:mc="http://schemas.openxmlformats.org/markup-compatibility/2006" xmlns:r="http://schemas.openxmlformats.org/officeDocument/2006/relationships" xmlns:w="http://schemas.openxmlformats.org/wordprocessingml/2006/main" xmlns:w14="http://schemas.microsoft.com/office/word/2010/wordml" xmlns:w15="http://schemas.microsoft.com/office/word/2012/wordml" mc:Ignorable="w14 w15">
+<w:webSettings xmlns:mc="http://schemas.openxmlformats.org/markup-compatibility/2006" xmlns:r="http://schemas.openxmlformats.org/officeDocument/2006/relationships" xmlns:w="http://schemas.openxmlformats.org/wordprocessingml/2006/main" xmlns:w14="http://schemas.microsoft.com/office/word/2010/wordml" xmlns:w15="http://schemas.microsoft.com/office/word/2012/wordml" xmlns:w16se="http://schemas.microsoft.com/office/word/2015/wordml/symex" mc:Ignorable="w14 w15 w16se">
   <w:optimizeForBrowser/>
   <w:allowPNG/>
 </w:webSettings>

</xml_diff>

<commit_message>
Updated protocol and added API stubs.
</commit_message>
<xml_diff>
--- a/Protocol/Reliable Transfer Protocol (RxP).docx
+++ b/Protocol/Reliable Transfer Protocol (RxP).docx
@@ -296,6 +296,30 @@
       <w:pPr>
         <w:spacing w:before="100" w:beforeAutospacing="on" w:after="100" w:afterAutospacing="on" w:line="240" w:lineRule="auto"/>
         <w:ind w:firstLine="0"/>
+      </w:pPr>
+      <w:r>
+        <w:rPr>
+          <w:rFonts w:ascii="Calibri" w:hAnsi="Calibri" w:eastAsia="Calibri" w:cs="Calibri"/>
+          <w:b w:val="1"/>
+          <w:bCs w:val="1"/>
+          <w:color w:val="000000" w:themeColor="text1" w:themeTint="FF" w:themeShade="FF"/>
+          <w:sz w:val="32"/>
+          <w:szCs w:val="32"/>
+        </w:rPr>
+        <w:t>Introduction</w:t>
+      </w:r>
+    </w:p>
+    <w:p w14:noSpellErr="1">
+      <w:pPr>
+        <w:pStyle w:val="Normal"/>
+        <w:spacing w:before="100" w:beforeAutospacing="on" w:after="100" w:afterAutospacing="on" w:line="240" w:lineRule="auto"/>
+        <w:ind w:firstLine="0"/>
+      </w:pPr>
+    </w:p>
+    <w:p w14:noSpellErr="1">
+      <w:pPr>
+        <w:spacing w:before="100" w:beforeAutospacing="on" w:after="100" w:afterAutospacing="on" w:line="240" w:lineRule="auto"/>
+        <w:ind w:firstLine="0"/>
         <w:rPr>
           <w:rFonts w:eastAsia="Times New Roman" w:cs="Times New Roman"/>
           <w:color w:val="000000"/>
@@ -448,7 +472,7 @@
         <w:spacing w:before="100" w:beforeAutospacing="on" w:after="100" w:afterAutospacing="on" w:line="240" w:lineRule="auto"/>
         <w:rPr>
           <w:rFonts w:ascii="Calibri" w:hAnsi="Calibri" w:eastAsia="Calibri" w:cs="Calibri"/>
-          <w:color w:val="000000"/>
+          <w:color w:val="000000" w:themeColor="text1" w:themeTint="FF" w:themeShade="FF"/>
           <w:sz w:val="19"/>
           <w:szCs w:val="19"/>
         </w:rPr>
@@ -460,38 +484,37 @@
           <w:sz w:val="22"/>
           <w:szCs w:val="22"/>
         </w:rPr>
-        <w:t xml:space="preserve">Each packet has a checksum attached which provides protection against corruption. See Appendix A: Algorithms for the Checksum Algorithm. </w:t>
-      </w:r>
+        <w:t>Each packet has a checksum attached which provides protection against corruption. See Appendix A: Algorithms for the Checksum Algorithm.</w:t>
+      </w:r>
+    </w:p>
+    <w:p w14:noSpellErr="1">
+      <w:pPr>
+        <w:pStyle w:val="Normal"/>
+        <w:spacing w:before="100" w:beforeAutospacing="on" w:after="100" w:afterAutospacing="on" w:line="240" w:lineRule="auto"/>
+        <w:rPr>
+          <w:rFonts w:eastAsia="Times New Roman" w:cs="Times New Roman"/>
+          <w:color w:val="000000"/>
+        </w:rPr>
+      </w:pPr>
+    </w:p>
+    <w:p w14:noSpellErr="1">
+      <w:pPr>
+        <w:pStyle w:val="Normal"/>
+        <w:spacing w:before="100" w:beforeAutospacing="on" w:after="100" w:afterAutospacing="on" w:line="240" w:lineRule="auto"/>
+        <w:rPr>
+          <w:rFonts w:eastAsia="Times New Roman" w:cs="Times New Roman"/>
+          <w:color w:val="000000"/>
+        </w:rPr>
+      </w:pPr>
       <w:r>
         <w:rPr>
           <w:rFonts w:ascii="Calibri" w:hAnsi="Calibri" w:eastAsia="Calibri" w:cs="Calibri"/>
           <w:color w:val="000000" w:themeColor="text1" w:themeTint="FF" w:themeShade="FF"/>
           <w:sz w:val="22"/>
           <w:szCs w:val="22"/>
-          <w:highlight w:val="yellow"/>
-        </w:rPr>
-        <w:t>(Give basic description here)</w:t>
-      </w:r>
-    </w:p>
-    <w:p w14:noSpellErr="1">
-      <w:pPr>
-        <w:pStyle w:val="Normal"/>
-        <w:spacing w:before="100" w:beforeAutospacing="on" w:after="100" w:afterAutospacing="on" w:line="240" w:lineRule="auto"/>
-        <w:rPr>
-          <w:rFonts w:eastAsia="Times New Roman" w:cs="Times New Roman"/>
-          <w:color w:val="000000"/>
-        </w:rPr>
-      </w:pPr>
-    </w:p>
-    <w:p w14:noSpellErr="1">
-      <w:pPr>
-        <w:pStyle w:val="Normal"/>
-        <w:spacing w:before="100" w:beforeAutospacing="on" w:after="100" w:afterAutospacing="on" w:line="240" w:lineRule="auto"/>
-        <w:rPr>
-          <w:rFonts w:eastAsia="Times New Roman" w:cs="Times New Roman"/>
-          <w:color w:val="000000"/>
-        </w:rPr>
-      </w:pPr>
+        </w:rPr>
+        <w:t xml:space="preserve">RxP uses the Sliding Window, Selective Repeat ARQ to transfer data. The window size can be specified by the user (see </w:t>
+      </w:r>
       <w:r>
         <w:rPr>
           <w:rFonts w:ascii="Calibri" w:hAnsi="Calibri" w:eastAsia="Calibri" w:cs="Calibri"/>
@@ -499,121 +522,1547 @@
           <w:sz w:val="22"/>
           <w:szCs w:val="22"/>
         </w:rPr>
-        <w:t>RxP uses the Sliding Window, Selective Repeat ARQ to transfer data. The window size can be specified by the user (see Commands), and specific packets are retransmitted upon receipt of a NACK.</w:t>
-      </w:r>
-    </w:p>
-    <w:p w14:noSpellErr="1">
+        <w:t>API</w:t>
+      </w:r>
       <w:r>
         <w:rPr>
           <w:rFonts w:ascii="Calibri" w:hAnsi="Calibri" w:eastAsia="Calibri" w:cs="Calibri"/>
+          <w:color w:val="000000" w:themeColor="text1" w:themeTint="FF" w:themeShade="FF"/>
+          <w:sz w:val="22"/>
+          <w:szCs w:val="22"/>
+        </w:rPr>
+        <w:t>), and specific packets are retransmitted upon receipt of a NACK.</w:t>
+      </w:r>
+    </w:p>
+    <w:p w14:noSpellErr="1">
+      <w:pPr/>
+      <w:r>
+        <w:rPr>
+          <w:rFonts w:ascii="Calibri" w:hAnsi="Calibri" w:eastAsia="Calibri" w:cs="Calibri"/>
         </w:rPr>
         <w:br w:type="page"/>
       </w:r>
-    </w:p>
-    <w:p w14:noSpellErr="1">
-      <w:pPr>
-        <w:rPr>
-          <w:sz w:val="96"/>
-        </w:rPr>
-      </w:pPr>
       <w:r>
         <w:rPr>
           <w:rFonts w:ascii="Calibri" w:hAnsi="Calibri" w:eastAsia="Calibri" w:cs="Calibri"/>
-          <w:sz w:val="96"/>
-          <w:szCs w:val="96"/>
-        </w:rPr>
-        <w:t>REQUIREMENTS:</w:t>
-      </w:r>
-    </w:p>
-    <w:p w14:noSpellErr="1">
-      <w:pPr>
-        <w:pStyle w:val="NormalWeb"/>
-        <w:spacing w:before="0" w:beforeAutospacing="off" w:after="180" w:afterAutospacing="off"/>
-        <w:rPr>
-          <w:rFonts w:ascii="Arial" w:hAnsi="Arial" w:cs="Arial"/>
-          <w:color w:val="232323"/>
-          <w:sz w:val="20"/>
-          <w:szCs w:val="20"/>
-        </w:rPr>
+          <w:b w:val="1"/>
+          <w:bCs w:val="1"/>
+          <w:sz w:val="32"/>
+          <w:szCs w:val="32"/>
+        </w:rPr>
+        <w:t>Segment Header</w:t>
+      </w:r>
+    </w:p>
+    <w:p w14:noSpellErr="1">
+      <w:pPr>
+        <w:pStyle w:val="Normal"/>
       </w:pPr>
       <w:r>
         <w:rPr>
           <w:rFonts w:ascii="Calibri" w:hAnsi="Calibri" w:eastAsia="Calibri" w:cs="Calibri"/>
-          <w:color w:val="232323"/>
-          <w:sz w:val="20"/>
-          <w:szCs w:val="20"/>
-        </w:rPr>
-        <w:t>a. RxP must be as reliable as TCP </w:t>
-      </w:r>
-    </w:p>
-    <w:p w14:noSpellErr="1">
-      <w:pPr>
-        <w:spacing w:after="180" w:line="240" w:lineRule="auto"/>
-        <w:rPr>
-          <w:rFonts w:ascii="Arial" w:hAnsi="Arial" w:eastAsia="Times New Roman" w:cs="Arial"/>
-          <w:color w:val="232323"/>
-          <w:sz w:val="20"/>
-          <w:szCs w:val="20"/>
-        </w:rPr>
-      </w:pPr>
+          <w:b w:val="0"/>
+          <w:bCs w:val="0"/>
+          <w:sz w:val="22"/>
+          <w:szCs w:val="22"/>
+        </w:rPr>
+        <w:t xml:space="preserve">The Reliable Transfer Protocol uses packets to transfer data. Each packet can be up to 512 bytes long. </w:t>
+      </w:r>
       <w:r>
         <w:rPr>
           <w:rFonts w:ascii="Calibri" w:hAnsi="Calibri" w:eastAsia="Calibri" w:cs="Calibri"/>
-          <w:color w:val="232323"/>
-          <w:sz w:val="20"/>
-          <w:szCs w:val="20"/>
-        </w:rPr>
-        <w:t>b. RxP must be connection-oriented </w:t>
-      </w:r>
-    </w:p>
-    <w:p w14:noSpellErr="1">
-      <w:pPr>
-        <w:spacing w:after="180" w:line="240" w:lineRule="auto"/>
-        <w:rPr>
-          <w:rFonts w:ascii="Arial" w:hAnsi="Arial" w:eastAsia="Times New Roman" w:cs="Arial"/>
-          <w:color w:val="232323"/>
-          <w:sz w:val="20"/>
-          <w:szCs w:val="20"/>
-        </w:rPr>
-      </w:pPr>
-      <w:r>
-        <w:rPr>
-          <w:rFonts w:ascii="Calibri" w:hAnsi="Calibri" w:eastAsia="Calibri" w:cs="Calibri"/>
-          <w:color w:val="232323"/>
-          <w:sz w:val="20"/>
-          <w:szCs w:val="20"/>
-        </w:rPr>
-        <w:t>c. RxP must provide window-based flow control </w:t>
-      </w:r>
-    </w:p>
-    <w:p w14:noSpellErr="1">
-      <w:pPr>
-        <w:spacing w:after="180" w:line="240" w:lineRule="auto"/>
-        <w:rPr>
-          <w:rFonts w:ascii="Arial" w:hAnsi="Arial" w:eastAsia="Times New Roman" w:cs="Arial"/>
-          <w:color w:val="232323"/>
-          <w:sz w:val="20"/>
-          <w:szCs w:val="20"/>
-        </w:rPr>
-      </w:pPr>
-      <w:r>
-        <w:rPr>
-          <w:rFonts w:ascii="Calibri" w:hAnsi="Calibri" w:eastAsia="Calibri" w:cs="Calibri"/>
-          <w:color w:val="232323"/>
-          <w:sz w:val="20"/>
-          <w:szCs w:val="20"/>
-        </w:rPr>
-        <w:t>d. RxP must provide byte-stream communication semantics (as TCP does). </w:t>
-      </w:r>
-    </w:p>
-    <w:p/>
-    <w:p/>
+          <w:b w:val="0"/>
+          <w:bCs w:val="0"/>
+          <w:sz w:val="22"/>
+          <w:szCs w:val="22"/>
+        </w:rPr>
+        <w:t>The header for these packets is described below:</w:t>
+      </w:r>
+    </w:p>
+    <w:tbl>
+      <w:tblPr>
+        <w:tblStyle w:val="GridTable1Light-Accent1"/>
+        <w:tblW w:w="0" w:type="auto"/>
+        <w:tblInd w:w="0" w:type="dxa"/>
+        <w:tblLook w:val="04A0" w:firstRow="1" w:lastRow="0" w:firstColumn="1" w:lastColumn="0" w:noHBand="0" w:noVBand="1"/>
+      </w:tblPr>
+      <w:tblGrid>
+        <w:gridCol w:w="1170"/>
+        <w:gridCol w:w="1260"/>
+        <w:gridCol w:w="1245"/>
+        <w:gridCol w:w="1005"/>
+        <w:gridCol w:w="1170"/>
+        <w:gridCol w:w="1170"/>
+        <w:gridCol w:w="1170"/>
+        <w:gridCol w:w="1170"/>
+      </w:tblGrid>
+      <w:tr>
+        <w:tc>
+          <w:tcPr>
+            <w:cnfStyle w:val="001000000000" w:firstRow="0" w:lastRow="0" w:firstColumn="1" w:lastColumn="0" w:oddVBand="0" w:evenVBand="0" w:oddHBand="0" w:evenHBand="0" w:firstRowFirstColumn="0" w:firstRowLastColumn="0" w:lastRowFirstColumn="0" w:lastRowLastColumn="0"/>
+            <w:tcW w:w="1170" w:type="dxa"/>
+            <w:tcMar/>
+            <w:vAlign w:val="center"/>
+          </w:tcPr>
+          <w:p w14:noSpellErr="1">
+            <w:pPr>
+              <w:pStyle w:val="Normal"/>
+              <w:jc w:val="center"/>
+            </w:pPr>
+            <w:r>
+              <w:rPr>
+                <w:rFonts w:ascii="Calibri" w:hAnsi="Calibri" w:eastAsia="Calibri" w:cs="Calibri"/>
+                <w:b w:val="0"/>
+                <w:bCs w:val="0"/>
+                <w:sz w:val="22"/>
+                <w:szCs w:val="22"/>
+              </w:rPr>
+              <w:t>SequenceNumber</w:t>
+            </w:r>
+          </w:p>
+        </w:tc>
+        <w:tc>
+          <w:tcPr>
+            <w:cnfStyle w:val="000000000000" w:firstRow="0" w:lastRow="0" w:firstColumn="0" w:lastColumn="0" w:oddVBand="0" w:evenVBand="0" w:oddHBand="0" w:evenHBand="0" w:firstRowFirstColumn="0" w:firstRowLastColumn="0" w:lastRowFirstColumn="0" w:lastRowLastColumn="0"/>
+            <w:tcW w:w="1260" w:type="dxa"/>
+            <w:tcMar/>
+            <w:vAlign w:val="center"/>
+          </w:tcPr>
+          <w:p w14:noSpellErr="1">
+            <w:pPr>
+              <w:pStyle w:val="Normal"/>
+              <w:jc w:val="center"/>
+            </w:pPr>
+            <w:r>
+              <w:rPr>
+                <w:rFonts w:ascii="Calibri" w:hAnsi="Calibri" w:eastAsia="Calibri" w:cs="Calibri"/>
+                <w:b w:val="0"/>
+                <w:bCs w:val="0"/>
+                <w:sz w:val="22"/>
+                <w:szCs w:val="22"/>
+              </w:rPr>
+              <w:t>Number of Segments</w:t>
+            </w:r>
+          </w:p>
+        </w:tc>
+        <w:tc>
+          <w:tcPr>
+            <w:cnfStyle w:val="000000000000" w:firstRow="0" w:lastRow="0" w:firstColumn="0" w:lastColumn="0" w:oddVBand="0" w:evenVBand="0" w:oddHBand="0" w:evenHBand="0" w:firstRowFirstColumn="0" w:firstRowLastColumn="0" w:lastRowFirstColumn="0" w:lastRowLastColumn="0"/>
+            <w:tcW w:w="1245" w:type="dxa"/>
+            <w:tcMar/>
+            <w:vAlign w:val="center"/>
+          </w:tcPr>
+          <w:p w14:noSpellErr="1">
+            <w:pPr>
+              <w:pStyle w:val="Normal"/>
+              <w:jc w:val="center"/>
+            </w:pPr>
+            <w:r>
+              <w:rPr>
+                <w:rFonts w:ascii="Calibri" w:hAnsi="Calibri" w:eastAsia="Calibri" w:cs="Calibri"/>
+                <w:b w:val="0"/>
+                <w:bCs w:val="0"/>
+                <w:sz w:val="22"/>
+                <w:szCs w:val="22"/>
+              </w:rPr>
+              <w:t>Checksum</w:t>
+            </w:r>
+          </w:p>
+        </w:tc>
+        <w:tc>
+          <w:tcPr>
+            <w:cnfStyle w:val="000000000000" w:firstRow="0" w:lastRow="0" w:firstColumn="0" w:lastColumn="0" w:oddVBand="0" w:evenVBand="0" w:oddHBand="0" w:evenHBand="0" w:firstRowFirstColumn="0" w:firstRowLastColumn="0" w:lastRowFirstColumn="0" w:lastRowLastColumn="0"/>
+            <w:tcW w:w="1005" w:type="dxa"/>
+            <w:tcMar/>
+            <w:vAlign w:val="center"/>
+          </w:tcPr>
+          <w:p w14:noSpellErr="1">
+            <w:pPr>
+              <w:pStyle w:val="Normal"/>
+              <w:jc w:val="center"/>
+            </w:pPr>
+            <w:r>
+              <w:rPr>
+                <w:rFonts w:ascii="Calibri" w:hAnsi="Calibri" w:eastAsia="Calibri" w:cs="Calibri"/>
+                <w:b w:val="0"/>
+                <w:bCs w:val="0"/>
+                <w:sz w:val="22"/>
+                <w:szCs w:val="22"/>
+              </w:rPr>
+              <w:t>Window Size</w:t>
+            </w:r>
+          </w:p>
+        </w:tc>
+        <w:tc>
+          <w:tcPr>
+            <w:cnfStyle w:val="000000000000" w:firstRow="0" w:lastRow="0" w:firstColumn="0" w:lastColumn="0" w:oddVBand="0" w:evenVBand="0" w:oddHBand="0" w:evenHBand="0" w:firstRowFirstColumn="0" w:firstRowLastColumn="0" w:lastRowFirstColumn="0" w:lastRowLastColumn="0"/>
+            <w:tcW w:w="1170" w:type="dxa"/>
+            <w:tcMar/>
+            <w:vAlign w:val="center"/>
+          </w:tcPr>
+          <w:p w14:noSpellErr="1">
+            <w:pPr>
+              <w:pStyle w:val="Normal"/>
+              <w:jc w:val="center"/>
+            </w:pPr>
+            <w:r>
+              <w:rPr>
+                <w:rFonts w:ascii="Calibri" w:hAnsi="Calibri" w:eastAsia="Calibri" w:cs="Calibri"/>
+                <w:b w:val="0"/>
+                <w:bCs w:val="0"/>
+                <w:sz w:val="22"/>
+                <w:szCs w:val="22"/>
+              </w:rPr>
+              <w:t>Payload Size</w:t>
+            </w:r>
+          </w:p>
+        </w:tc>
+        <w:tc>
+          <w:tcPr>
+            <w:cnfStyle w:val="000000000000" w:firstRow="0" w:lastRow="0" w:firstColumn="0" w:lastColumn="0" w:oddVBand="0" w:evenVBand="0" w:oddHBand="0" w:evenHBand="0" w:firstRowFirstColumn="0" w:firstRowLastColumn="0" w:lastRowFirstColumn="0" w:lastRowLastColumn="0"/>
+            <w:tcW w:w="1170" w:type="dxa"/>
+            <w:tcMar/>
+            <w:vAlign w:val="center"/>
+          </w:tcPr>
+          <w:p w14:noSpellErr="1">
+            <w:pPr>
+              <w:pStyle w:val="Normal"/>
+              <w:jc w:val="center"/>
+            </w:pPr>
+            <w:r>
+              <w:rPr>
+                <w:rFonts w:ascii="Calibri" w:hAnsi="Calibri" w:eastAsia="Calibri" w:cs="Calibri"/>
+                <w:b w:val="0"/>
+                <w:bCs w:val="0"/>
+                <w:sz w:val="22"/>
+                <w:szCs w:val="22"/>
+              </w:rPr>
+              <w:t>Flags</w:t>
+            </w:r>
+          </w:p>
+        </w:tc>
+        <w:tc>
+          <w:tcPr>
+            <w:cnfStyle w:val="000000000000" w:firstRow="0" w:lastRow="0" w:firstColumn="0" w:lastColumn="0" w:oddVBand="0" w:evenVBand="0" w:oddHBand="0" w:evenHBand="0" w:firstRowFirstColumn="0" w:firstRowLastColumn="0" w:lastRowFirstColumn="0" w:lastRowLastColumn="0"/>
+            <w:tcW w:w="1170" w:type="dxa"/>
+            <w:tcMar/>
+            <w:vAlign w:val="center"/>
+          </w:tcPr>
+          <w:p w14:noSpellErr="1">
+            <w:pPr>
+              <w:pStyle w:val="Normal"/>
+              <w:jc w:val="center"/>
+            </w:pPr>
+            <w:r>
+              <w:rPr>
+                <w:rFonts w:ascii="Calibri" w:hAnsi="Calibri" w:eastAsia="Calibri" w:cs="Calibri"/>
+                <w:b w:val="0"/>
+                <w:bCs w:val="0"/>
+                <w:sz w:val="22"/>
+                <w:szCs w:val="22"/>
+              </w:rPr>
+              <w:t>Unused</w:t>
+            </w:r>
+          </w:p>
+        </w:tc>
+        <w:tc>
+          <w:tcPr>
+            <w:cnfStyle w:val="000000000000" w:firstRow="0" w:lastRow="0" w:firstColumn="0" w:lastColumn="0" w:oddVBand="0" w:evenVBand="0" w:oddHBand="0" w:evenHBand="0" w:firstRowFirstColumn="0" w:firstRowLastColumn="0" w:lastRowFirstColumn="0" w:lastRowLastColumn="0"/>
+            <w:tcW w:w="1170" w:type="dxa"/>
+            <w:tcMar/>
+            <w:vAlign w:val="center"/>
+          </w:tcPr>
+          <w:p w14:noSpellErr="1">
+            <w:pPr>
+              <w:pStyle w:val="Normal"/>
+              <w:jc w:val="center"/>
+            </w:pPr>
+            <w:r>
+              <w:rPr>
+                <w:rFonts w:ascii="Calibri" w:hAnsi="Calibri" w:eastAsia="Calibri" w:cs="Calibri"/>
+                <w:b w:val="0"/>
+                <w:bCs w:val="0"/>
+                <w:sz w:val="22"/>
+                <w:szCs w:val="22"/>
+              </w:rPr>
+              <w:t>Payload</w:t>
+            </w:r>
+          </w:p>
+        </w:tc>
+      </w:tr>
+      <w:tr>
+        <w:tc>
+          <w:tcPr>
+            <w:cnfStyle w:val="001000000000" w:firstRow="0" w:lastRow="0" w:firstColumn="1" w:lastColumn="0" w:oddVBand="0" w:evenVBand="0" w:oddHBand="0" w:evenHBand="0" w:firstRowFirstColumn="0" w:firstRowLastColumn="0" w:lastRowFirstColumn="0" w:lastRowLastColumn="0"/>
+            <w:tcW w:w="1170" w:type="dxa"/>
+            <w:tcMar/>
+            <w:vAlign w:val="center"/>
+          </w:tcPr>
+          <w:p w14:noSpellErr="1">
+            <w:pPr>
+              <w:pStyle w:val="Normal"/>
+              <w:jc w:val="center"/>
+            </w:pPr>
+            <w:r>
+              <w:rPr>
+                <w:rFonts w:ascii="Calibri" w:hAnsi="Calibri" w:eastAsia="Calibri" w:cs="Calibri"/>
+                <w:b w:val="0"/>
+                <w:bCs w:val="0"/>
+                <w:sz w:val="22"/>
+                <w:szCs w:val="22"/>
+              </w:rPr>
+              <w:t>4 bytes</w:t>
+            </w:r>
+          </w:p>
+        </w:tc>
+        <w:tc>
+          <w:tcPr>
+            <w:cnfStyle w:val="000000000000" w:firstRow="0" w:lastRow="0" w:firstColumn="0" w:lastColumn="0" w:oddVBand="0" w:evenVBand="0" w:oddHBand="0" w:evenHBand="0" w:firstRowFirstColumn="0" w:firstRowLastColumn="0" w:lastRowFirstColumn="0" w:lastRowLastColumn="0"/>
+            <w:tcW w:w="1260" w:type="dxa"/>
+            <w:tcMar/>
+            <w:vAlign w:val="center"/>
+          </w:tcPr>
+          <w:p w14:noSpellErr="1">
+            <w:pPr>
+              <w:pStyle w:val="Normal"/>
+              <w:jc w:val="center"/>
+            </w:pPr>
+            <w:r>
+              <w:rPr>
+                <w:rFonts w:ascii="Calibri" w:hAnsi="Calibri" w:eastAsia="Calibri" w:cs="Calibri"/>
+                <w:b w:val="0"/>
+                <w:bCs w:val="0"/>
+                <w:sz w:val="22"/>
+                <w:szCs w:val="22"/>
+              </w:rPr>
+              <w:t>4 bytes</w:t>
+            </w:r>
+          </w:p>
+        </w:tc>
+        <w:tc>
+          <w:tcPr>
+            <w:cnfStyle w:val="000000000000" w:firstRow="0" w:lastRow="0" w:firstColumn="0" w:lastColumn="0" w:oddVBand="0" w:evenVBand="0" w:oddHBand="0" w:evenHBand="0" w:firstRowFirstColumn="0" w:firstRowLastColumn="0" w:lastRowFirstColumn="0" w:lastRowLastColumn="0"/>
+            <w:tcW w:w="1245" w:type="dxa"/>
+            <w:tcMar/>
+            <w:vAlign w:val="center"/>
+          </w:tcPr>
+          <w:p w14:noSpellErr="1">
+            <w:pPr>
+              <w:pStyle w:val="Normal"/>
+              <w:jc w:val="center"/>
+            </w:pPr>
+            <w:r>
+              <w:rPr>
+                <w:rFonts w:ascii="Calibri" w:hAnsi="Calibri" w:eastAsia="Calibri" w:cs="Calibri"/>
+                <w:b w:val="0"/>
+                <w:bCs w:val="0"/>
+                <w:sz w:val="22"/>
+                <w:szCs w:val="22"/>
+              </w:rPr>
+              <w:t>2 bytes</w:t>
+            </w:r>
+          </w:p>
+        </w:tc>
+        <w:tc>
+          <w:tcPr>
+            <w:cnfStyle w:val="000000000000" w:firstRow="0" w:lastRow="0" w:firstColumn="0" w:lastColumn="0" w:oddVBand="0" w:evenVBand="0" w:oddHBand="0" w:evenHBand="0" w:firstRowFirstColumn="0" w:firstRowLastColumn="0" w:lastRowFirstColumn="0" w:lastRowLastColumn="0"/>
+            <w:tcW w:w="1005" w:type="dxa"/>
+            <w:tcMar/>
+            <w:vAlign w:val="center"/>
+          </w:tcPr>
+          <w:p w14:noSpellErr="1">
+            <w:pPr>
+              <w:pStyle w:val="Normal"/>
+              <w:jc w:val="center"/>
+            </w:pPr>
+            <w:r>
+              <w:rPr>
+                <w:rFonts w:ascii="Calibri" w:hAnsi="Calibri" w:eastAsia="Calibri" w:cs="Calibri"/>
+                <w:b w:val="0"/>
+                <w:bCs w:val="0"/>
+                <w:sz w:val="22"/>
+                <w:szCs w:val="22"/>
+              </w:rPr>
+              <w:t>2 bytes</w:t>
+            </w:r>
+          </w:p>
+        </w:tc>
+        <w:tc>
+          <w:tcPr>
+            <w:cnfStyle w:val="000000000000" w:firstRow="0" w:lastRow="0" w:firstColumn="0" w:lastColumn="0" w:oddVBand="0" w:evenVBand="0" w:oddHBand="0" w:evenHBand="0" w:firstRowFirstColumn="0" w:firstRowLastColumn="0" w:lastRowFirstColumn="0" w:lastRowLastColumn="0"/>
+            <w:tcW w:w="1170" w:type="dxa"/>
+            <w:tcMar/>
+            <w:vAlign w:val="center"/>
+          </w:tcPr>
+          <w:p w14:noSpellErr="1">
+            <w:pPr>
+              <w:pStyle w:val="Normal"/>
+              <w:jc w:val="center"/>
+            </w:pPr>
+            <w:r>
+              <w:rPr>
+                <w:rFonts w:ascii="Calibri" w:hAnsi="Calibri" w:eastAsia="Calibri" w:cs="Calibri"/>
+                <w:b w:val="0"/>
+                <w:bCs w:val="0"/>
+                <w:sz w:val="22"/>
+                <w:szCs w:val="22"/>
+              </w:rPr>
+              <w:t>9 bits</w:t>
+            </w:r>
+          </w:p>
+        </w:tc>
+        <w:tc>
+          <w:tcPr>
+            <w:cnfStyle w:val="000000000000" w:firstRow="0" w:lastRow="0" w:firstColumn="0" w:lastColumn="0" w:oddVBand="0" w:evenVBand="0" w:oddHBand="0" w:evenHBand="0" w:firstRowFirstColumn="0" w:firstRowLastColumn="0" w:lastRowFirstColumn="0" w:lastRowLastColumn="0"/>
+            <w:tcW w:w="1170" w:type="dxa"/>
+            <w:tcMar/>
+            <w:vAlign w:val="center"/>
+          </w:tcPr>
+          <w:p w14:noSpellErr="1">
+            <w:pPr>
+              <w:pStyle w:val="Normal"/>
+              <w:jc w:val="center"/>
+            </w:pPr>
+            <w:r>
+              <w:rPr>
+                <w:rFonts w:ascii="Calibri" w:hAnsi="Calibri" w:eastAsia="Calibri" w:cs="Calibri"/>
+                <w:b w:val="0"/>
+                <w:bCs w:val="0"/>
+                <w:sz w:val="22"/>
+                <w:szCs w:val="22"/>
+              </w:rPr>
+              <w:t>6 bits</w:t>
+            </w:r>
+          </w:p>
+        </w:tc>
+        <w:tc>
+          <w:tcPr>
+            <w:cnfStyle w:val="000000000000" w:firstRow="0" w:lastRow="0" w:firstColumn="0" w:lastColumn="0" w:oddVBand="0" w:evenVBand="0" w:oddHBand="0" w:evenHBand="0" w:firstRowFirstColumn="0" w:firstRowLastColumn="0" w:lastRowFirstColumn="0" w:lastRowLastColumn="0"/>
+            <w:tcW w:w="1170" w:type="dxa"/>
+            <w:tcMar/>
+            <w:vAlign w:val="center"/>
+          </w:tcPr>
+          <w:p w14:noSpellErr="1">
+            <w:pPr>
+              <w:pStyle w:val="Normal"/>
+              <w:jc w:val="center"/>
+            </w:pPr>
+            <w:r>
+              <w:rPr>
+                <w:rFonts w:ascii="Calibri" w:hAnsi="Calibri" w:eastAsia="Calibri" w:cs="Calibri"/>
+                <w:b w:val="0"/>
+                <w:bCs w:val="0"/>
+                <w:sz w:val="22"/>
+                <w:szCs w:val="22"/>
+              </w:rPr>
+              <w:t>1 bit</w:t>
+            </w:r>
+          </w:p>
+        </w:tc>
+        <w:tc>
+          <w:tcPr>
+            <w:cnfStyle w:val="000000000000" w:firstRow="0" w:lastRow="0" w:firstColumn="0" w:lastColumn="0" w:oddVBand="0" w:evenVBand="0" w:oddHBand="0" w:evenHBand="0" w:firstRowFirstColumn="0" w:firstRowLastColumn="0" w:lastRowFirstColumn="0" w:lastRowLastColumn="0"/>
+            <w:tcW w:w="1170" w:type="dxa"/>
+            <w:tcMar/>
+            <w:vAlign w:val="center"/>
+          </w:tcPr>
+          <w:p w14:noSpellErr="1">
+            <w:pPr>
+              <w:pStyle w:val="Normal"/>
+              <w:jc w:val="center"/>
+            </w:pPr>
+            <w:r>
+              <w:rPr>
+                <w:rFonts w:ascii="Calibri" w:hAnsi="Calibri" w:eastAsia="Calibri" w:cs="Calibri"/>
+                <w:b w:val="0"/>
+                <w:bCs w:val="0"/>
+                <w:sz w:val="22"/>
+                <w:szCs w:val="22"/>
+              </w:rPr>
+              <w:t>498 bytes</w:t>
+            </w:r>
+          </w:p>
+        </w:tc>
+      </w:tr>
+    </w:tbl>
+    <w:p w14:noSpellErr="1">
+      <w:pPr/>
+    </w:p>
+    <w:p w14:noSpellErr="1">
+      <w:pPr>
+        <w:pStyle w:val="Normal"/>
+      </w:pPr>
+      <w:r>
+        <w:rPr/>
+        <w:t>Sequence Number is a number assigned to each packet, describing the order of the packets.</w:t>
+      </w:r>
+    </w:p>
+    <w:p w14:noSpellErr="1">
+      <w:pPr>
+        <w:pStyle w:val="Normal"/>
+      </w:pPr>
+      <w:r>
+        <w:rPr/>
+        <w:t>Number of Segments gives the total number of segments sent, so that the receiver knows if any are missing.</w:t>
+      </w:r>
+    </w:p>
+    <w:p w14:noSpellErr="1">
+      <w:pPr>
+        <w:pStyle w:val="Normal"/>
+      </w:pPr>
+      <w:r>
+        <w:rPr/>
+        <w:t>Checksum uses the algorithm described in Appendix A to verify the data in the segment is not corrupt.</w:t>
+      </w:r>
+    </w:p>
+    <w:p w14:noSpellErr="1">
+      <w:pPr>
+        <w:pStyle w:val="Normal"/>
+      </w:pPr>
+      <w:r>
+        <w:rPr/>
+        <w:t>Window Size indicates the remaining size of the receive buffer.</w:t>
+      </w:r>
+    </w:p>
+    <w:p w14:noSpellErr="1">
+      <w:pPr>
+        <w:pStyle w:val="Normal"/>
+      </w:pPr>
+      <w:r>
+        <w:rPr/>
+        <w:t>Payload Size gives the actual size of the payload, in case it is less than 498 bytes.</w:t>
+      </w:r>
+    </w:p>
+    <w:p w14:noSpellErr="1">
+      <w:pPr>
+        <w:pStyle w:val="Normal"/>
+      </w:pPr>
+      <w:r>
+        <w:rPr/>
+        <w:t>Flags has five (5) distinct fields:</w:t>
+      </w:r>
+    </w:p>
+    <w:p w14:noSpellErr="1">
+      <w:pPr>
+        <w:pStyle w:val="ListParagraph"/>
+        <w:numPr>
+          <w:ilvl w:val="0"/>
+          <w:numId w:val="5"/>
+        </w:numPr>
+        <w:rPr>
+          <w:rFonts w:ascii="Calibri" w:hAnsi="Calibri" w:eastAsia="Calibri" w:cs="Calibri" w:asciiTheme="minorAscii" w:hAnsiTheme="minorAscii" w:eastAsiaTheme="minorAscii" w:cstheme="minorAscii"/>
+          <w:sz w:val="22"/>
+          <w:szCs w:val="22"/>
+        </w:rPr>
+      </w:pPr>
+      <w:r>
+        <w:rPr/>
+        <w:t>ACK:</w:t>
+      </w:r>
+      <w:r>
+        <w:rPr/>
+        <w:t xml:space="preserve"> this field is set (=1) when the packet is acknowledging the receipt of a data packet.</w:t>
+      </w:r>
+    </w:p>
+    <w:p w14:noSpellErr="1">
+      <w:pPr>
+        <w:pStyle w:val="ListParagraph"/>
+        <w:numPr>
+          <w:ilvl w:val="0"/>
+          <w:numId w:val="5"/>
+        </w:numPr>
+        <w:rPr>
+          <w:rFonts w:ascii="Calibri" w:hAnsi="Calibri" w:eastAsia="Calibri" w:cs="Calibri" w:asciiTheme="minorAscii" w:hAnsiTheme="minorAscii" w:eastAsiaTheme="minorAscii" w:cstheme="minorAscii"/>
+          <w:sz w:val="22"/>
+          <w:szCs w:val="22"/>
+        </w:rPr>
+      </w:pPr>
+      <w:r>
+        <w:rPr/>
+        <w:t>NACK: this field is set (=1) when the packet is reporting the corruption or loss of a data packet.</w:t>
+      </w:r>
+    </w:p>
+    <w:p w14:noSpellErr="1">
+      <w:pPr>
+        <w:pStyle w:val="ListParagraph"/>
+        <w:numPr>
+          <w:ilvl w:val="0"/>
+          <w:numId w:val="5"/>
+        </w:numPr>
+        <w:rPr>
+          <w:rFonts w:ascii="Calibri" w:hAnsi="Calibri" w:eastAsia="Calibri" w:cs="Calibri" w:asciiTheme="minorAscii" w:hAnsiTheme="minorAscii" w:eastAsiaTheme="minorAscii" w:cstheme="minorAscii"/>
+          <w:sz w:val="22"/>
+          <w:szCs w:val="22"/>
+        </w:rPr>
+      </w:pPr>
+      <w:r>
+        <w:rPr/>
+        <w:t>SYN: this field is set (=1) when the packet is attempting to connect a server and client.</w:t>
+      </w:r>
+    </w:p>
+    <w:p w14:noSpellErr="1">
+      <w:pPr>
+        <w:pStyle w:val="ListParagraph"/>
+        <w:numPr>
+          <w:ilvl w:val="0"/>
+          <w:numId w:val="5"/>
+        </w:numPr>
+        <w:rPr>
+          <w:rFonts w:ascii="Calibri" w:hAnsi="Calibri" w:eastAsia="Calibri" w:cs="Calibri" w:asciiTheme="minorAscii" w:hAnsiTheme="minorAscii" w:eastAsiaTheme="minorAscii" w:cstheme="minorAscii"/>
+          <w:sz w:val="22"/>
+          <w:szCs w:val="22"/>
+        </w:rPr>
+      </w:pPr>
+      <w:r>
+        <w:rPr/>
+        <w:t>FIN: this field is set (=1) when the packet is attempting to close an existing connection.</w:t>
+      </w:r>
+    </w:p>
+    <w:p w14:noSpellErr="1">
+      <w:pPr>
+        <w:pStyle w:val="ListParagraph"/>
+        <w:numPr>
+          <w:ilvl w:val="0"/>
+          <w:numId w:val="5"/>
+        </w:numPr>
+        <w:rPr>
+          <w:rFonts w:ascii="Calibri" w:hAnsi="Calibri" w:eastAsia="Calibri" w:cs="Calibri" w:asciiTheme="minorAscii" w:hAnsiTheme="minorAscii" w:eastAsiaTheme="minorAscii" w:cstheme="minorAscii"/>
+          <w:sz w:val="22"/>
+          <w:szCs w:val="22"/>
+        </w:rPr>
+      </w:pPr>
+      <w:r>
+        <w:rPr/>
+        <w:t>DATA: this field is set (=1) when the packet contains data which is being transferred.</w:t>
+      </w:r>
+    </w:p>
+    <w:p w14:noSpellErr="1">
+      <w:pPr>
+        <w:pStyle w:val="ListParagraph"/>
+        <w:numPr>
+          <w:ilvl w:val="0"/>
+          <w:numId w:val="5"/>
+        </w:numPr>
+        <w:rPr>
+          <w:rFonts w:ascii="Calibri" w:hAnsi="Calibri" w:eastAsia="Calibri" w:cs="Calibri" w:asciiTheme="minorAscii" w:hAnsiTheme="minorAscii" w:eastAsiaTheme="minorAscii" w:cstheme="minorAscii"/>
+          <w:sz w:val="22"/>
+          <w:szCs w:val="22"/>
+        </w:rPr>
+      </w:pPr>
+      <w:r>
+        <w:rPr/>
+        <w:t>RST: this field is set (=1) when the packet is indicating that the connection has been reset.</w:t>
+      </w:r>
+    </w:p>
+    <w:p w14:noSpellErr="1">
+      <w:pPr>
+        <w:pStyle w:val="Normal"/>
+      </w:pPr>
+      <w:r>
+        <w:rPr/>
+        <w:t>There is one</w:t>
+      </w:r>
+      <w:r>
+        <w:rPr/>
+        <w:t xml:space="preserve"> (1</w:t>
+      </w:r>
+      <w:r>
+        <w:rPr/>
+        <w:t>) unused bit</w:t>
+      </w:r>
+      <w:r>
+        <w:rPr/>
+        <w:t>.</w:t>
+      </w:r>
+    </w:p>
+    <w:p w14:noSpellErr="1">
+      <w:pPr>
+        <w:pStyle w:val="Normal"/>
+      </w:pPr>
+      <w:r>
+        <w:rPr/>
+        <w:t>Payload can be up to 498 bytes in length and contains the data which is being sent. In the case of SYN packets, Payload will contain information used to establish a connection (see Appendix A).</w:t>
+      </w:r>
+    </w:p>
+    <w:p w14:noSpellErr="1">
+      <w:pPr>
+        <w:pStyle w:val="Normal"/>
+      </w:pPr>
+    </w:p>
+    <w:p w14:noSpellErr="1">
+      <w:pPr>
+        <w:pStyle w:val="Normal"/>
+      </w:pPr>
+      <w:r>
+        <w:rPr>
+          <w:b w:val="1"/>
+          <w:bCs w:val="1"/>
+          <w:sz w:val="32"/>
+          <w:szCs w:val="32"/>
+        </w:rPr>
+        <w:t xml:space="preserve">Establishing a </w:t>
+      </w:r>
+      <w:r>
+        <w:rPr>
+          <w:b w:val="1"/>
+          <w:bCs w:val="1"/>
+          <w:sz w:val="32"/>
+          <w:szCs w:val="32"/>
+        </w:rPr>
+        <w:t>Connection</w:t>
+      </w:r>
+    </w:p>
+    <w:p w14:noSpellErr="1">
+      <w:pPr>
+        <w:pStyle w:val="Normal"/>
+      </w:pPr>
+      <w:r>
+        <w:rPr>
+          <w:b w:val="0"/>
+          <w:bCs w:val="0"/>
+          <w:sz w:val="22"/>
+          <w:szCs w:val="22"/>
+        </w:rPr>
+        <w:t xml:space="preserve">The Reliable </w:t>
+      </w:r>
+      <w:r>
+        <w:rPr>
+          <w:b w:val="0"/>
+          <w:bCs w:val="0"/>
+          <w:sz w:val="22"/>
+          <w:szCs w:val="22"/>
+        </w:rPr>
+        <w:t>Transfer Protocol uses a four-way handshake in order to establish a connection between a server and client. This handshake is as follows</w:t>
+      </w:r>
+      <w:r>
+        <w:rPr>
+          <w:b w:val="0"/>
+          <w:bCs w:val="0"/>
+          <w:sz w:val="22"/>
+          <w:szCs w:val="22"/>
+        </w:rPr>
+        <w:t xml:space="preserve"> (See Appendix B for the Connection State Diagram)</w:t>
+      </w:r>
+      <w:r>
+        <w:rPr>
+          <w:b w:val="0"/>
+          <w:bCs w:val="0"/>
+          <w:sz w:val="22"/>
+          <w:szCs w:val="22"/>
+        </w:rPr>
+        <w:t>:</w:t>
+      </w:r>
+    </w:p>
+    <w:p w14:noSpellErr="1">
+      <w:pPr>
+        <w:pStyle w:val="ListParagraph"/>
+        <w:numPr>
+          <w:ilvl w:val="0"/>
+          <w:numId w:val="8"/>
+        </w:numPr>
+        <w:rPr>
+          <w:rFonts w:ascii="Calibri" w:hAnsi="Calibri" w:eastAsia="Calibri" w:cs="Calibri" w:asciiTheme="minorAscii" w:hAnsiTheme="minorAscii" w:eastAsiaTheme="minorAscii" w:cstheme="minorAscii"/>
+          <w:sz w:val="22"/>
+          <w:szCs w:val="22"/>
+        </w:rPr>
+      </w:pPr>
+      <w:r>
+        <w:rPr>
+          <w:b w:val="0"/>
+          <w:bCs w:val="0"/>
+          <w:sz w:val="22"/>
+          <w:szCs w:val="22"/>
+        </w:rPr>
+        <w:t>The client sends a "connection request" packet which has the SYN flag set.</w:t>
+      </w:r>
+    </w:p>
+    <w:p w14:noSpellErr="1">
+      <w:pPr>
+        <w:pStyle w:val="ListParagraph"/>
+        <w:numPr>
+          <w:ilvl w:val="0"/>
+          <w:numId w:val="8"/>
+        </w:numPr>
+        <w:rPr>
+          <w:rFonts w:ascii="Calibri" w:hAnsi="Calibri" w:eastAsia="Calibri" w:cs="Calibri" w:asciiTheme="minorAscii" w:hAnsiTheme="minorAscii" w:eastAsiaTheme="minorAscii" w:cstheme="minorAscii"/>
+          <w:sz w:val="22"/>
+          <w:szCs w:val="22"/>
+        </w:rPr>
+      </w:pPr>
+      <w:r>
+        <w:rPr>
+          <w:b w:val="0"/>
+          <w:bCs w:val="0"/>
+          <w:sz w:val="22"/>
+          <w:szCs w:val="22"/>
+        </w:rPr>
+        <w:t>The server responds</w:t>
+      </w:r>
+      <w:r>
+        <w:rPr>
+          <w:b w:val="0"/>
+          <w:bCs w:val="0"/>
+          <w:sz w:val="22"/>
+          <w:szCs w:val="22"/>
+        </w:rPr>
+        <w:t xml:space="preserve"> </w:t>
+      </w:r>
+      <w:r>
+        <w:rPr>
+          <w:b w:val="0"/>
+          <w:bCs w:val="0"/>
+          <w:sz w:val="22"/>
+          <w:szCs w:val="22"/>
+        </w:rPr>
+        <w:t>to the request</w:t>
+      </w:r>
+      <w:r>
+        <w:rPr>
+          <w:b w:val="0"/>
+          <w:bCs w:val="0"/>
+          <w:sz w:val="22"/>
+          <w:szCs w:val="22"/>
+        </w:rPr>
+        <w:t xml:space="preserve"> with a packet having SYN, ACK, and DATA flags set</w:t>
+      </w:r>
+      <w:r>
+        <w:rPr>
+          <w:b w:val="0"/>
+          <w:bCs w:val="0"/>
+          <w:sz w:val="22"/>
+          <w:szCs w:val="22"/>
+        </w:rPr>
+        <w:t xml:space="preserve"> containing a 256-byte</w:t>
+      </w:r>
+      <w:r>
+        <w:rPr>
+          <w:b w:val="0"/>
+          <w:bCs w:val="0"/>
+          <w:sz w:val="22"/>
+          <w:szCs w:val="22"/>
+        </w:rPr>
+        <w:t xml:space="preserve"> random key.</w:t>
+      </w:r>
+    </w:p>
+    <w:p w14:noSpellErr="1">
+      <w:pPr>
+        <w:pStyle w:val="ListParagraph"/>
+        <w:numPr>
+          <w:ilvl w:val="0"/>
+          <w:numId w:val="8"/>
+        </w:numPr>
+        <w:rPr>
+          <w:rFonts w:ascii="Calibri" w:hAnsi="Calibri" w:eastAsia="Calibri" w:cs="Calibri" w:asciiTheme="minorAscii" w:hAnsiTheme="minorAscii" w:eastAsiaTheme="minorAscii" w:cstheme="minorAscii"/>
+          <w:sz w:val="22"/>
+          <w:szCs w:val="22"/>
+        </w:rPr>
+      </w:pPr>
+      <w:r>
+        <w:rPr>
+          <w:b w:val="0"/>
+          <w:bCs w:val="0"/>
+          <w:sz w:val="22"/>
+          <w:szCs w:val="22"/>
+        </w:rPr>
+        <w:t xml:space="preserve">The client then sends in a packet, with SYN and ACK flags set, </w:t>
+      </w:r>
+      <w:r>
+        <w:rPr>
+          <w:b w:val="0"/>
+          <w:bCs w:val="0"/>
+          <w:sz w:val="22"/>
+          <w:szCs w:val="22"/>
+        </w:rPr>
+        <w:t>a</w:t>
+      </w:r>
+      <w:r>
+        <w:rPr>
+          <w:b w:val="0"/>
+          <w:bCs w:val="0"/>
+          <w:sz w:val="22"/>
+          <w:szCs w:val="22"/>
+        </w:rPr>
+        <w:t xml:space="preserve"> 16-byte MD5 hash consisting of:</w:t>
+      </w:r>
+    </w:p>
+    <w:p w14:noSpellErr="1">
+      <w:pPr>
+        <w:pStyle w:val="Normal"/>
+        <w:ind w:left="720" w:firstLine="720"/>
+      </w:pPr>
+      <w:r>
+        <w:rPr>
+          <w:b w:val="0"/>
+          <w:bCs w:val="0"/>
+          <w:sz w:val="22"/>
+          <w:szCs w:val="22"/>
+        </w:rPr>
+        <w:t>random_key, client_ip, client_port</w:t>
+      </w:r>
+    </w:p>
+    <w:p w14:noSpellErr="1">
+      <w:pPr>
+        <w:pStyle w:val="Normal"/>
+        <w:ind w:left="720" w:firstLine="0"/>
+      </w:pPr>
+      <w:r>
+        <w:rPr>
+          <w:b w:val="0"/>
+          <w:bCs w:val="0"/>
+          <w:sz w:val="22"/>
+          <w:szCs w:val="22"/>
+        </w:rPr>
+        <w:t>in that order.</w:t>
+      </w:r>
+    </w:p>
+    <w:p w14:noSpellErr="1">
+      <w:pPr>
+        <w:pStyle w:val="ListParagraph"/>
+        <w:numPr>
+          <w:ilvl w:val="0"/>
+          <w:numId w:val="8"/>
+        </w:numPr>
+        <w:rPr>
+          <w:rFonts w:ascii="Calibri" w:hAnsi="Calibri" w:eastAsia="Calibri" w:cs="Calibri" w:asciiTheme="minorAscii" w:hAnsiTheme="minorAscii" w:eastAsiaTheme="minorAscii" w:cstheme="minorAscii"/>
+          <w:sz w:val="22"/>
+          <w:szCs w:val="22"/>
+        </w:rPr>
+      </w:pPr>
+      <w:r>
+        <w:rPr>
+          <w:b w:val="0"/>
+          <w:bCs w:val="0"/>
+          <w:sz w:val="22"/>
+          <w:szCs w:val="22"/>
+        </w:rPr>
+        <w:t>The server compares this hash to its own locally generated one, and responds with an ACK if the connection is accepted, or NACK if the connection is rejected.</w:t>
+      </w:r>
+    </w:p>
+    <w:p>
+      <w:pPr>
+        <w:pStyle w:val="Normal"/>
+      </w:pPr>
+    </w:p>
+    <w:p w14:noSpellErr="1">
+      <w:pPr>
+        <w:pStyle w:val="Normal"/>
+      </w:pPr>
+      <w:r>
+        <w:rPr>
+          <w:b w:val="1"/>
+          <w:bCs w:val="1"/>
+          <w:sz w:val="32"/>
+          <w:szCs w:val="32"/>
+        </w:rPr>
+        <w:t xml:space="preserve">Terminating a </w:t>
+      </w:r>
+      <w:r>
+        <w:rPr>
+          <w:b w:val="1"/>
+          <w:bCs w:val="1"/>
+          <w:sz w:val="32"/>
+          <w:szCs w:val="32"/>
+        </w:rPr>
+        <w:t>Connection</w:t>
+      </w:r>
+    </w:p>
+    <w:p w14:noSpellErr="1">
+      <w:pPr>
+        <w:pStyle w:val="Normal"/>
+      </w:pPr>
+      <w:r>
+        <w:rPr>
+          <w:b w:val="0"/>
+          <w:bCs w:val="0"/>
+          <w:sz w:val="22"/>
+          <w:szCs w:val="22"/>
+        </w:rPr>
+        <w:t>The Reliable Transfer Protocol allows either endpoint to terminate a connection. This could be due to the server shutting down, the client closing, or at the end of a data transmission session. The termination of a connection occurs after a three-way handshake</w:t>
+      </w:r>
+      <w:r>
+        <w:rPr>
+          <w:b w:val="0"/>
+          <w:bCs w:val="0"/>
+          <w:sz w:val="22"/>
+          <w:szCs w:val="22"/>
+        </w:rPr>
+        <w:t xml:space="preserve"> (See Appendix B for the Connection State Diagram)</w:t>
+      </w:r>
+      <w:r>
+        <w:rPr>
+          <w:b w:val="0"/>
+          <w:bCs w:val="0"/>
+          <w:sz w:val="22"/>
+          <w:szCs w:val="22"/>
+        </w:rPr>
+        <w:t>:</w:t>
+      </w:r>
+    </w:p>
+    <w:p w14:noSpellErr="1">
+      <w:pPr>
+        <w:pStyle w:val="ListParagraph"/>
+        <w:numPr>
+          <w:ilvl w:val="0"/>
+          <w:numId w:val="12"/>
+        </w:numPr>
+        <w:rPr>
+          <w:rFonts w:ascii="Calibri" w:hAnsi="Calibri" w:eastAsia="Calibri" w:cs="Calibri" w:asciiTheme="minorAscii" w:hAnsiTheme="minorAscii" w:eastAsiaTheme="minorAscii" w:cstheme="minorAscii"/>
+          <w:sz w:val="22"/>
+          <w:szCs w:val="22"/>
+        </w:rPr>
+      </w:pPr>
+      <w:r>
+        <w:rPr>
+          <w:b w:val="0"/>
+          <w:bCs w:val="0"/>
+          <w:sz w:val="22"/>
+          <w:szCs w:val="22"/>
+        </w:rPr>
+        <w:t>One peer sends a packet with the FIN flag set, indicating to the other peer that it wishes to close the connection.</w:t>
+      </w:r>
+    </w:p>
+    <w:p w14:noSpellErr="1">
+      <w:pPr>
+        <w:pStyle w:val="ListParagraph"/>
+        <w:numPr>
+          <w:ilvl w:val="0"/>
+          <w:numId w:val="12"/>
+        </w:numPr>
+        <w:rPr>
+          <w:rFonts w:ascii="Calibri" w:hAnsi="Calibri" w:eastAsia="Calibri" w:cs="Calibri" w:asciiTheme="minorAscii" w:hAnsiTheme="minorAscii" w:eastAsiaTheme="minorAscii" w:cstheme="minorAscii"/>
+          <w:sz w:val="22"/>
+          <w:szCs w:val="22"/>
+        </w:rPr>
+      </w:pPr>
+      <w:r>
+        <w:rPr>
+          <w:b w:val="0"/>
+          <w:bCs w:val="0"/>
+          <w:sz w:val="22"/>
+          <w:szCs w:val="22"/>
+        </w:rPr>
+        <w:t>The other peer then sends a packet with the FIN and ACK flags set.</w:t>
+      </w:r>
+    </w:p>
+    <w:p w14:noSpellErr="1">
+      <w:pPr>
+        <w:pStyle w:val="ListParagraph"/>
+        <w:numPr>
+          <w:ilvl w:val="0"/>
+          <w:numId w:val="12"/>
+        </w:numPr>
+        <w:rPr>
+          <w:rFonts w:ascii="Calibri" w:hAnsi="Calibri" w:eastAsia="Calibri" w:cs="Calibri" w:asciiTheme="minorAscii" w:hAnsiTheme="minorAscii" w:eastAsiaTheme="minorAscii" w:cstheme="minorAscii"/>
+          <w:sz w:val="22"/>
+          <w:szCs w:val="22"/>
+        </w:rPr>
+      </w:pPr>
+      <w:r>
+        <w:rPr>
+          <w:b w:val="0"/>
+          <w:bCs w:val="0"/>
+          <w:sz w:val="22"/>
+          <w:szCs w:val="22"/>
+        </w:rPr>
+        <w:t>The first peer responds with an ACK packet and frees resources used to maintain the connection.</w:t>
+      </w:r>
+    </w:p>
+    <w:p>
+      <w:pPr>
+        <w:pStyle w:val="ListParagraph"/>
+        <w:numPr>
+          <w:ilvl w:val="0"/>
+          <w:numId w:val="12"/>
+        </w:numPr>
+        <w:rPr>
+          <w:rFonts w:ascii="Calibri" w:hAnsi="Calibri" w:eastAsia="Calibri" w:cs="Calibri" w:asciiTheme="minorAscii" w:hAnsiTheme="minorAscii" w:eastAsiaTheme="minorAscii" w:cstheme="minorAscii"/>
+          <w:sz w:val="22"/>
+          <w:szCs w:val="22"/>
+        </w:rPr>
+      </w:pPr>
+      <w:r>
+        <w:rPr>
+          <w:b w:val="0"/>
+          <w:bCs w:val="0"/>
+          <w:sz w:val="22"/>
+          <w:szCs w:val="22"/>
+        </w:rPr>
+        <w:t xml:space="preserve">The second peer receives the </w:t>
+      </w:r>
+      <w:proofErr w:type="spellStart"/>
+      <w:r>
+        <w:rPr>
+          <w:b w:val="0"/>
+          <w:bCs w:val="0"/>
+          <w:sz w:val="22"/>
+          <w:szCs w:val="22"/>
+        </w:rPr>
+        <w:t>ACK</w:t>
+      </w:r>
+      <w:proofErr w:type="spellEnd"/>
+      <w:r>
+        <w:rPr>
+          <w:b w:val="0"/>
+          <w:bCs w:val="0"/>
+          <w:sz w:val="22"/>
+          <w:szCs w:val="22"/>
+        </w:rPr>
+        <w:t xml:space="preserve"> and can then free its resources.</w:t>
+      </w:r>
+    </w:p>
+    <w:p>
+      <w:pPr>
+        <w:pStyle w:val="Normal"/>
+      </w:pPr>
+    </w:p>
+    <w:p w14:noSpellErr="1">
+      <w:pPr>
+        <w:pStyle w:val="Normal"/>
+      </w:pPr>
+      <w:r>
+        <w:rPr>
+          <w:b w:val="1"/>
+          <w:bCs w:val="1"/>
+          <w:sz w:val="32"/>
+          <w:szCs w:val="32"/>
+        </w:rPr>
+        <w:t>Application Programming Interface (API)</w:t>
+      </w:r>
+    </w:p>
+    <w:p w14:noSpellErr="1">
+      <w:pPr>
+        <w:pStyle w:val="Normal"/>
+      </w:pPr>
+      <w:r>
+        <w:rPr>
+          <w:b w:val="0"/>
+          <w:bCs w:val="0"/>
+          <w:sz w:val="22"/>
+          <w:szCs w:val="22"/>
+        </w:rPr>
+        <w:t>The Reliable Transfer Protocol has several methods to allow the user to transfer data in a reliable, connection- and data-stream-based manner:</w:t>
+      </w:r>
+    </w:p>
+    <w:p w14:noSpellErr="1">
+      <w:pPr>
+        <w:pStyle w:val="Normal"/>
+      </w:pPr>
+      <w:r>
+        <w:rPr>
+          <w:b w:val="1"/>
+          <w:bCs w:val="1"/>
+          <w:i w:val="1"/>
+          <w:iCs w:val="1"/>
+          <w:sz w:val="22"/>
+          <w:szCs w:val="22"/>
+        </w:rPr>
+        <w:t>connect</w:t>
+      </w:r>
+    </w:p>
+    <w:p w14:noSpellErr="1">
+      <w:pPr>
+        <w:pStyle w:val="Normal"/>
+        <w:ind w:firstLine="720"/>
+      </w:pPr>
+      <w:r>
+        <w:rPr>
+          <w:b w:val="0"/>
+          <w:bCs w:val="0"/>
+          <w:i w:val="0"/>
+          <w:iCs w:val="0"/>
+          <w:sz w:val="22"/>
+          <w:szCs w:val="22"/>
+        </w:rPr>
+        <w:t xml:space="preserve">Parameters: </w:t>
+      </w:r>
+      <w:r>
+        <w:rPr>
+          <w:b w:val="0"/>
+          <w:bCs w:val="0"/>
+          <w:i w:val="1"/>
+          <w:iCs w:val="1"/>
+          <w:sz w:val="22"/>
+          <w:szCs w:val="22"/>
+        </w:rPr>
+        <w:t>address</w:t>
+      </w:r>
+      <w:r>
+        <w:rPr>
+          <w:b w:val="0"/>
+          <w:bCs w:val="0"/>
+          <w:i w:val="0"/>
+          <w:iCs w:val="0"/>
+          <w:sz w:val="22"/>
+          <w:szCs w:val="22"/>
+        </w:rPr>
+        <w:t xml:space="preserve"> - an IP address, port number pair which describes </w:t>
+      </w:r>
+      <w:r>
+        <w:rPr>
+          <w:b w:val="0"/>
+          <w:bCs w:val="0"/>
+          <w:i w:val="0"/>
+          <w:iCs w:val="0"/>
+          <w:sz w:val="22"/>
+          <w:szCs w:val="22"/>
+        </w:rPr>
+        <w:t xml:space="preserve">the server to </w:t>
+      </w:r>
+      <w:r>
+        <w:rPr>
+          <w:b w:val="0"/>
+          <w:bCs w:val="0"/>
+          <w:i w:val="0"/>
+          <w:iCs w:val="0"/>
+          <w:sz w:val="22"/>
+          <w:szCs w:val="22"/>
+        </w:rPr>
+        <w:t xml:space="preserve">                                      </w:t>
+      </w:r>
+      <w:r>
+        <w:rPr>
+          <w:b w:val="0"/>
+          <w:bCs w:val="0"/>
+          <w:i w:val="0"/>
+          <w:iCs w:val="0"/>
+          <w:sz w:val="22"/>
+          <w:szCs w:val="22"/>
+        </w:rPr>
+        <w:t>connect to</w:t>
+      </w:r>
+      <w:r>
+        <w:rPr>
+          <w:b w:val="0"/>
+          <w:bCs w:val="0"/>
+          <w:i w:val="0"/>
+          <w:iCs w:val="0"/>
+          <w:sz w:val="22"/>
+          <w:szCs w:val="22"/>
+        </w:rPr>
+        <w:t>.</w:t>
+      </w:r>
+    </w:p>
+    <w:p w14:noSpellErr="1">
+      <w:pPr>
+        <w:pStyle w:val="Normal"/>
+        <w:ind w:firstLine="720"/>
+      </w:pPr>
+      <w:r>
+        <w:rPr>
+          <w:b w:val="0"/>
+          <w:bCs w:val="0"/>
+          <w:i w:val="0"/>
+          <w:iCs w:val="0"/>
+          <w:sz w:val="22"/>
+          <w:szCs w:val="22"/>
+        </w:rPr>
+        <w:t xml:space="preserve">Attempts to establish a connection to the server located at </w:t>
+      </w:r>
+      <w:r>
+        <w:rPr>
+          <w:b w:val="0"/>
+          <w:bCs w:val="0"/>
+          <w:i w:val="1"/>
+          <w:iCs w:val="1"/>
+          <w:sz w:val="22"/>
+          <w:szCs w:val="22"/>
+        </w:rPr>
+        <w:t>address</w:t>
+      </w:r>
+      <w:r>
+        <w:rPr>
+          <w:b w:val="0"/>
+          <w:bCs w:val="0"/>
+          <w:i w:val="0"/>
+          <w:iCs w:val="0"/>
+          <w:sz w:val="22"/>
+          <w:szCs w:val="22"/>
+        </w:rPr>
+        <w:t xml:space="preserve">. If a connection is successful, then </w:t>
+      </w:r>
+      <w:r>
+        <w:rPr>
+          <w:b w:val="0"/>
+          <w:bCs w:val="0"/>
+          <w:i w:val="1"/>
+          <w:iCs w:val="1"/>
+          <w:sz w:val="22"/>
+          <w:szCs w:val="22"/>
+        </w:rPr>
+        <w:t>connect</w:t>
+      </w:r>
+      <w:r>
+        <w:rPr>
+          <w:b w:val="0"/>
+          <w:bCs w:val="0"/>
+          <w:i w:val="0"/>
+          <w:iCs w:val="0"/>
+          <w:sz w:val="22"/>
+          <w:szCs w:val="22"/>
+        </w:rPr>
+        <w:t xml:space="preserve"> returns a</w:t>
+      </w:r>
+    </w:p>
+    <w:p w14:noSpellErr="1">
+      <w:pPr>
+        <w:jc w:val="center"/>
+      </w:pPr>
+      <w:r>
+        <w:br w:type="page"/>
+      </w:r>
+      <w:r>
+        <w:rPr>
+          <w:b w:val="1"/>
+          <w:bCs w:val="1"/>
+          <w:sz w:val="32"/>
+          <w:szCs w:val="32"/>
+        </w:rPr>
+        <w:t>Appendix A: Algorithms</w:t>
+      </w:r>
+    </w:p>
+    <w:p w14:noSpellErr="1">
+      <w:pPr/>
+      <w:r>
+        <w:br w:type="page"/>
+      </w:r>
+      <w:r>
+        <w:rPr>
+          <w:b w:val="1"/>
+          <w:bCs w:val="1"/>
+          <w:sz w:val="32"/>
+          <w:szCs w:val="32"/>
+        </w:rPr>
+        <w:t xml:space="preserve">Checksum </w:t>
+      </w:r>
+      <w:r>
+        <w:rPr>
+          <w:b w:val="1"/>
+          <w:bCs w:val="1"/>
+          <w:sz w:val="32"/>
+          <w:szCs w:val="32"/>
+        </w:rPr>
+        <w:t>Algorithm</w:t>
+      </w:r>
+    </w:p>
+    <w:p w14:noSpellErr="1">
+      <w:pPr>
+        <w:pStyle w:val="Normal"/>
+      </w:pPr>
+      <w:r>
+        <w:rPr>
+          <w:b w:val="0"/>
+          <w:bCs w:val="0"/>
+          <w:sz w:val="22"/>
+          <w:szCs w:val="22"/>
+        </w:rPr>
+        <w:t>The Reliable Transfer Protocol uses a checksum to ensure that packets and data are delivered without being corrupted. The checksum is calculated in the following manner:</w:t>
+      </w:r>
+    </w:p>
+    <w:p w14:noSpellErr="1">
+      <w:pPr>
+        <w:pStyle w:val="ListParagraph"/>
+        <w:numPr>
+          <w:ilvl w:val="0"/>
+          <w:numId w:val="6"/>
+        </w:numPr>
+        <w:rPr>
+          <w:rFonts w:ascii="Calibri" w:hAnsi="Calibri" w:eastAsia="Calibri" w:cs="Calibri" w:asciiTheme="minorAscii" w:hAnsiTheme="minorAscii" w:eastAsiaTheme="minorAscii" w:cstheme="minorAscii"/>
+          <w:sz w:val="22"/>
+          <w:szCs w:val="22"/>
+        </w:rPr>
+      </w:pPr>
+      <w:r>
+        <w:rPr>
+          <w:b w:val="0"/>
+          <w:bCs w:val="0"/>
+          <w:sz w:val="22"/>
+          <w:szCs w:val="22"/>
+        </w:rPr>
+        <w:t>The packet is separated into 16-bit words, with the checksum word being set to zero (ignored).</w:t>
+      </w:r>
+    </w:p>
+    <w:p w14:noSpellErr="1">
+      <w:pPr>
+        <w:pStyle w:val="ListParagraph"/>
+        <w:numPr>
+          <w:ilvl w:val="0"/>
+          <w:numId w:val="6"/>
+        </w:numPr>
+        <w:rPr>
+          <w:rFonts w:ascii="Calibri" w:hAnsi="Calibri" w:eastAsia="Calibri" w:cs="Calibri" w:asciiTheme="minorAscii" w:hAnsiTheme="minorAscii" w:eastAsiaTheme="minorAscii" w:cstheme="minorAscii"/>
+          <w:sz w:val="22"/>
+          <w:szCs w:val="22"/>
+        </w:rPr>
+      </w:pPr>
+      <w:r>
+        <w:rPr>
+          <w:b w:val="0"/>
+          <w:bCs w:val="0"/>
+          <w:sz w:val="22"/>
+          <w:szCs w:val="22"/>
+        </w:rPr>
+        <w:t>These words are summed together, and overflow is "wrapped-around" and added as its own 16-bit word to the sum.</w:t>
+      </w:r>
+    </w:p>
+    <w:p w14:noSpellErr="1">
+      <w:pPr>
+        <w:pStyle w:val="ListParagraph"/>
+        <w:numPr>
+          <w:ilvl w:val="0"/>
+          <w:numId w:val="6"/>
+        </w:numPr>
+        <w:rPr>
+          <w:rFonts w:ascii="Calibri" w:hAnsi="Calibri" w:eastAsia="Calibri" w:cs="Calibri" w:asciiTheme="minorAscii" w:hAnsiTheme="minorAscii" w:eastAsiaTheme="minorAscii" w:cstheme="minorAscii"/>
+          <w:sz w:val="22"/>
+          <w:szCs w:val="22"/>
+        </w:rPr>
+      </w:pPr>
+      <w:r>
+        <w:rPr>
+          <w:b w:val="0"/>
+          <w:bCs w:val="0"/>
+          <w:sz w:val="22"/>
+          <w:szCs w:val="22"/>
+        </w:rPr>
+        <w:t>This total is inverted (one's complement) and stored into the checksum field.</w:t>
+      </w:r>
+    </w:p>
+    <w:p w14:noSpellErr="1">
+      <w:pPr>
+        <w:pStyle w:val="Normal"/>
+      </w:pPr>
+      <w:r>
+        <w:rPr>
+          <w:b w:val="0"/>
+          <w:bCs w:val="0"/>
+          <w:sz w:val="22"/>
+          <w:szCs w:val="22"/>
+        </w:rPr>
+        <w:t>In order to verify a packet against its checksum, the following procedure is used:</w:t>
+      </w:r>
+    </w:p>
+    <w:p w14:noSpellErr="1">
+      <w:pPr>
+        <w:pStyle w:val="ListParagraph"/>
+        <w:numPr>
+          <w:ilvl w:val="0"/>
+          <w:numId w:val="7"/>
+        </w:numPr>
+        <w:rPr>
+          <w:rFonts w:ascii="Calibri" w:hAnsi="Calibri" w:eastAsia="Calibri" w:cs="Calibri" w:asciiTheme="minorAscii" w:hAnsiTheme="minorAscii" w:eastAsiaTheme="minorAscii" w:cstheme="minorAscii"/>
+          <w:sz w:val="22"/>
+          <w:szCs w:val="22"/>
+        </w:rPr>
+      </w:pPr>
+      <w:r>
+        <w:rPr>
+          <w:b w:val="0"/>
+          <w:bCs w:val="0"/>
+          <w:sz w:val="22"/>
+          <w:szCs w:val="22"/>
+        </w:rPr>
+        <w:t>The packet is separated into 16-bit words, with the checksum field included.</w:t>
+      </w:r>
+    </w:p>
+    <w:p w14:noSpellErr="1">
+      <w:pPr>
+        <w:pStyle w:val="ListParagraph"/>
+        <w:numPr>
+          <w:ilvl w:val="0"/>
+          <w:numId w:val="7"/>
+        </w:numPr>
+        <w:rPr>
+          <w:rFonts w:ascii="Calibri" w:hAnsi="Calibri" w:eastAsia="Calibri" w:cs="Calibri" w:asciiTheme="minorAscii" w:hAnsiTheme="minorAscii" w:eastAsiaTheme="minorAscii" w:cstheme="minorAscii"/>
+          <w:sz w:val="22"/>
+          <w:szCs w:val="22"/>
+        </w:rPr>
+      </w:pPr>
+      <w:r>
+        <w:rPr>
+          <w:b w:val="0"/>
+          <w:bCs w:val="0"/>
+          <w:sz w:val="22"/>
+          <w:szCs w:val="22"/>
+        </w:rPr>
+        <w:t>These words are summed together, and overflow is "wrapped-around" and added as its own 16-bit word to the sum.</w:t>
+      </w:r>
+    </w:p>
+    <w:p w14:noSpellErr="1">
+      <w:pPr>
+        <w:pStyle w:val="ListParagraph"/>
+        <w:numPr>
+          <w:ilvl w:val="0"/>
+          <w:numId w:val="7"/>
+        </w:numPr>
+        <w:rPr>
+          <w:rFonts w:ascii="Calibri" w:hAnsi="Calibri" w:eastAsia="Calibri" w:cs="Calibri" w:asciiTheme="minorAscii" w:hAnsiTheme="minorAscii" w:eastAsiaTheme="minorAscii" w:cstheme="minorAscii"/>
+          <w:sz w:val="22"/>
+          <w:szCs w:val="22"/>
+        </w:rPr>
+      </w:pPr>
+      <w:r>
+        <w:rPr>
+          <w:b w:val="0"/>
+          <w:bCs w:val="0"/>
+          <w:sz w:val="22"/>
+          <w:szCs w:val="22"/>
+        </w:rPr>
+        <w:t>This total is inverted. If the value is zero, then no corruption is detected. Otherwise, the packet has been corrupted.</w:t>
+      </w:r>
+      <w:r>
+        <w:br w:type="page"/>
+      </w:r>
+      <w:r>
+        <w:rPr>
+          <w:b w:val="1"/>
+          <w:bCs w:val="1"/>
+          <w:sz w:val="32"/>
+          <w:szCs w:val="32"/>
+        </w:rPr>
+        <w:t xml:space="preserve">Appendix </w:t>
+      </w:r>
+      <w:r>
+        <w:rPr>
+          <w:b w:val="1"/>
+          <w:bCs w:val="1"/>
+          <w:sz w:val="32"/>
+          <w:szCs w:val="32"/>
+        </w:rPr>
+        <w:t>B</w:t>
+      </w:r>
+      <w:r>
+        <w:rPr>
+          <w:b w:val="1"/>
+          <w:bCs w:val="1"/>
+          <w:sz w:val="32"/>
+          <w:szCs w:val="32"/>
+        </w:rPr>
+        <w:t xml:space="preserve">: </w:t>
+      </w:r>
+      <w:r>
+        <w:rPr>
+          <w:b w:val="1"/>
+          <w:bCs w:val="1"/>
+          <w:sz w:val="32"/>
+          <w:szCs w:val="32"/>
+        </w:rPr>
+        <w:t>Connection State Diagram</w:t>
+      </w:r>
+    </w:p>
+    <w:p w14:noSpellErr="1">
+      <w:pPr/>
+      <w:r>
+        <w:br w:type="page"/>
+      </w:r>
+    </w:p>
     <w:p w14:noSpellErr="1">
       <w:pPr>
         <w:rPr>
           <w:sz w:val="56"/>
         </w:rPr>
       </w:pPr>
+      <w:r>
+        <w:br w:type="page"/>
+      </w:r>
       <w:r>
         <w:rPr>
           <w:rFonts w:ascii="Calibri" w:hAnsi="Calibri" w:eastAsia="Calibri" w:cs="Calibri"/>
@@ -639,7 +2088,7 @@
         <w:rPr>
           <w:rFonts w:ascii="Calibri" w:hAnsi="Calibri" w:eastAsia="Calibri" w:cs="Calibri"/>
         </w:rPr>
-        <w:t>Finite state-diagram for client and server</w:t>
+        <w:t>Definition of API (think JavaDocs)</w:t>
       </w:r>
     </w:p>
     <w:p w14:noSpellErr="1">
@@ -650,313 +2099,19 @@
         <w:rPr>
           <w:rFonts w:ascii="Calibri" w:hAnsi="Calibri" w:eastAsia="Calibri" w:cs="Calibri"/>
         </w:rPr>
-        <w:t>States, system calls, packets received and sent</w:t>
+        <w:t>Available (visible) functions</w:t>
       </w:r>
       <w:r>
         <w:rPr>
           <w:rFonts w:ascii="Calibri" w:hAnsi="Calibri" w:eastAsia="Calibri" w:cs="Calibri"/>
         </w:rPr>
-        <w:t xml:space="preserve"> (similar to TCP state diagram)</w:t>
-      </w:r>
-    </w:p>
-    <w:p w14:noSpellErr="1">
-      <w:r>
-        <w:rPr>
-          <w:rFonts w:ascii="Calibri" w:hAnsi="Calibri" w:eastAsia="Calibri" w:cs="Calibri"/>
-        </w:rPr>
-        <w:t>Definition of API (think JavaDocs)</w:t>
-      </w:r>
-    </w:p>
-    <w:p w14:noSpellErr="1">
-      <w:r>
-        <w:tab/>
-      </w:r>
-      <w:r>
-        <w:rPr>
-          <w:rFonts w:ascii="Calibri" w:hAnsi="Calibri" w:eastAsia="Calibri" w:cs="Calibri"/>
-        </w:rPr>
-        <w:t>Available (visible) functions</w:t>
-      </w:r>
-      <w:r>
-        <w:rPr>
-          <w:rFonts w:ascii="Calibri" w:hAnsi="Calibri" w:eastAsia="Calibri" w:cs="Calibri"/>
-        </w:rPr>
         <w:t>, values, etc.</w:t>
       </w:r>
     </w:p>
-    <w:p w14:noSpellErr="1">
-      <w:r>
-        <w:rPr>
-          <w:rFonts w:ascii="Calibri" w:hAnsi="Calibri" w:eastAsia="Calibri" w:cs="Calibri"/>
-        </w:rPr>
-        <w:t>Algorithms used:</w:t>
-      </w:r>
-      <w:r>
-        <w:rPr>
-          <w:rFonts w:ascii="Calibri" w:hAnsi="Calibri" w:eastAsia="Calibri" w:cs="Calibri"/>
-        </w:rPr>
-        <w:t xml:space="preserve"> </w:t>
-      </w:r>
-      <w:r>
-        <w:rPr>
-          <w:rFonts w:ascii="Calibri" w:hAnsi="Calibri" w:eastAsia="Calibri" w:cs="Calibri"/>
-        </w:rPr>
-        <w:t>Corruption detection</w:t>
-      </w:r>
-      <w:r>
-        <w:rPr>
-          <w:rFonts w:ascii="Calibri" w:hAnsi="Calibri" w:eastAsia="Calibri" w:cs="Calibri"/>
-        </w:rPr>
-        <w:t>, anything that isn’t trivial</w:t>
-      </w:r>
-    </w:p>
-    <w:p/>
-    <w:p w14:noSpellErr="1">
-      <w:r>
-        <w:rPr>
-          <w:rFonts w:ascii="Calibri" w:hAnsi="Calibri" w:eastAsia="Calibri" w:cs="Calibri"/>
-        </w:rPr>
-        <w:t>NOTE: Protocol spec must support all features for full credit.</w:t>
-      </w:r>
-    </w:p>
-    <w:p w14:noSpellErr="1">
+    <w:p>
       <w:pPr>
         <w:pStyle w:val="Normal"/>
       </w:pPr>
-    </w:p>
-    <w:p w14:noSpellErr="1">
-      <w:pPr>
-        <w:pStyle w:val="Normal"/>
-      </w:pPr>
-    </w:p>
-    <w:p>
-      <w:pPr>
-        <w:pStyle w:val="Normal"/>
-      </w:pPr>
-      <w:r>
-        <w:rPr>
-          <w:rFonts w:ascii="Calibri" w:hAnsi="Calibri" w:eastAsia="Calibri" w:cs="Calibri"/>
-        </w:rPr>
-        <w:t>ENCODING PACKETS AND SENDING: (Python3)</w:t>
-      </w:r>
-    </w:p>
-    <w:p w14:noSpellErr="1">
-      <w:r>
-        <w:rPr>
-          <w:rFonts w:ascii="Calibri" w:hAnsi="Calibri" w:eastAsia="Calibri" w:cs="Calibri"/>
-          <w:sz w:val="22"/>
-          <w:szCs w:val="22"/>
-        </w:rPr>
-        <w:t>a = '1110011011011010100001110101010101010110101010101011010101010101010'</w:t>
-      </w:r>
-    </w:p>
-    <w:p w14:noSpellErr="1">
-      <w:r>
-        <w:rPr>
-          <w:rFonts w:ascii="Calibri" w:hAnsi="Calibri" w:eastAsia="Calibri" w:cs="Calibri"/>
-          <w:sz w:val="22"/>
-          <w:szCs w:val="22"/>
-        </w:rPr>
-        <w:t>&gt;&gt;&gt; h = hex(int(a,2))</w:t>
-      </w:r>
-    </w:p>
-    <w:p w14:noSpellErr="1">
-      <w:r>
-        <w:rPr>
-          <w:rFonts w:ascii="Calibri" w:hAnsi="Calibri" w:eastAsia="Calibri" w:cs="Calibri"/>
-          <w:sz w:val="22"/>
-          <w:szCs w:val="22"/>
-        </w:rPr>
-        <w:t>&gt;&gt;&gt; h</w:t>
-      </w:r>
-    </w:p>
-    <w:p w14:noSpellErr="1">
-      <w:r>
-        <w:rPr>
-          <w:rFonts w:ascii="Calibri" w:hAnsi="Calibri" w:eastAsia="Calibri" w:cs="Calibri"/>
-          <w:sz w:val="22"/>
-          <w:szCs w:val="22"/>
-        </w:rPr>
-        <w:t>'0x736d43aaab555aaaa'</w:t>
-      </w:r>
-    </w:p>
-    <w:p w14:noSpellErr="1">
-      <w:r>
-        <w:rPr>
-          <w:rFonts w:ascii="Calibri" w:hAnsi="Calibri" w:eastAsia="Calibri" w:cs="Calibri"/>
-          <w:sz w:val="22"/>
-          <w:szCs w:val="22"/>
-        </w:rPr>
-        <w:t>&gt;&gt;&gt; h[2:].encode()</w:t>
-      </w:r>
-    </w:p>
-    <w:p w14:noSpellErr="1">
-      <w:r>
-        <w:rPr>
-          <w:rFonts w:ascii="Calibri" w:hAnsi="Calibri" w:eastAsia="Calibri" w:cs="Calibri"/>
-          <w:sz w:val="22"/>
-          <w:szCs w:val="22"/>
-        </w:rPr>
-        <w:t>b'736d43aaab555aaaa'</w:t>
-      </w:r>
-    </w:p>
-    <w:p w14:noSpellErr="1">
-      <w:r>
-        <w:rPr>
-          <w:rFonts w:ascii="Calibri" w:hAnsi="Calibri" w:eastAsia="Calibri" w:cs="Calibri"/>
-          <w:sz w:val="22"/>
-          <w:szCs w:val="22"/>
-        </w:rPr>
-        <w:t>&gt;&gt;&gt; s = h[2:].encode()</w:t>
-      </w:r>
-    </w:p>
-    <w:p w14:noSpellErr="1">
-      <w:r>
-        <w:rPr>
-          <w:rFonts w:ascii="Calibri" w:hAnsi="Calibri" w:eastAsia="Calibri" w:cs="Calibri"/>
-          <w:sz w:val="22"/>
-          <w:szCs w:val="22"/>
-        </w:rPr>
-        <w:t>&gt;&gt;&gt; h2 = s.decode()</w:t>
-      </w:r>
-    </w:p>
-    <w:p w14:noSpellErr="1">
-      <w:r>
-        <w:rPr>
-          <w:rFonts w:ascii="Calibri" w:hAnsi="Calibri" w:eastAsia="Calibri" w:cs="Calibri"/>
-          <w:sz w:val="22"/>
-          <w:szCs w:val="22"/>
-        </w:rPr>
-        <w:t>&gt;&gt;&gt; h2</w:t>
-      </w:r>
-    </w:p>
-    <w:p w14:noSpellErr="1">
-      <w:r>
-        <w:rPr>
-          <w:rFonts w:ascii="Calibri" w:hAnsi="Calibri" w:eastAsia="Calibri" w:cs="Calibri"/>
-          <w:sz w:val="22"/>
-          <w:szCs w:val="22"/>
-        </w:rPr>
-        <w:t>'736d43aaab555aaaa'</w:t>
-      </w:r>
-    </w:p>
-    <w:p>
-      <w:r>
-        <w:rPr>
-          <w:rFonts w:ascii="Calibri" w:hAnsi="Calibri" w:eastAsia="Calibri" w:cs="Calibri"/>
-          <w:sz w:val="22"/>
-          <w:szCs w:val="22"/>
-        </w:rPr>
-        <w:t>&gt;&gt;&gt; i = int(h2,16)</w:t>
-      </w:r>
-    </w:p>
-    <w:p>
-      <w:r>
-        <w:rPr>
-          <w:rFonts w:ascii="Calibri" w:hAnsi="Calibri" w:eastAsia="Calibri" w:cs="Calibri"/>
-          <w:sz w:val="22"/>
-          <w:szCs w:val="22"/>
-        </w:rPr>
-        <w:t>&gt;&gt;&gt; b2 = bin(i)</w:t>
-      </w:r>
-    </w:p>
-    <w:p w14:noSpellErr="1">
-      <w:r>
-        <w:rPr>
-          <w:rFonts w:ascii="Calibri" w:hAnsi="Calibri" w:eastAsia="Calibri" w:cs="Calibri"/>
-          <w:sz w:val="22"/>
-          <w:szCs w:val="22"/>
-        </w:rPr>
-        <w:t>&gt;&gt;&gt; b2</w:t>
-      </w:r>
-    </w:p>
-    <w:p w14:noSpellErr="1">
-      <w:r>
-        <w:rPr>
-          <w:rFonts w:ascii="Calibri" w:hAnsi="Calibri" w:eastAsia="Calibri" w:cs="Calibri"/>
-          <w:sz w:val="22"/>
-          <w:szCs w:val="22"/>
-        </w:rPr>
-        <w:t>'0b1110011011011010100001110101010101010110101010101011010101010101010'</w:t>
-      </w:r>
-    </w:p>
-    <w:p w14:noSpellErr="1"/>
-    <w:p w14:noSpellErr="1">
-      <w:pPr>
-        <w:pStyle w:val="Normal"/>
-      </w:pPr>
-      <w:r>
-        <w:rPr/>
-        <w:t>Pa</w:t>
-      </w:r>
-      <w:r>
-        <w:rPr/>
-        <w:t>cket Header:</w:t>
-      </w:r>
-      <w:r>
-        <w:br/>
-      </w:r>
-      <w:r>
-        <w:drawing>
-          <wp:inline wp14:editId="4DAFE7B7" wp14:anchorId="7106D9ED">
-            <wp:extent cx="4572000" cy="2028825"/>
-            <wp:effectExtent l="0" t="0" r="0" b="0"/>
-            <wp:docPr id="925151708" name="picture" title=""/>
-            <wp:cNvGraphicFramePr>
-              <a:graphicFrameLocks noChangeAspect="1"/>
-            </wp:cNvGraphicFramePr>
-            <a:graphic>
-              <a:graphicData uri="http://schemas.openxmlformats.org/drawingml/2006/picture">
-                <pic:pic>
-                  <pic:nvPicPr>
-                    <pic:cNvPr id="0" name="picture"/>
-                    <pic:cNvPicPr/>
-                  </pic:nvPicPr>
-                  <pic:blipFill>
-                    <a:blip r:embed="Ra8223894e3214ccb">
-                      <a:extLst>
-                        <a:ext xmlns:a="http://schemas.openxmlformats.org/drawingml/2006/main" uri="{28A0092B-C50C-407E-A947-70E740481C1C}">
-                          <a14:useLocalDpi val="0"/>
-                        </a:ext>
-                      </a:extLst>
-                    </a:blip>
-                    <a:stretch>
-                      <a:fillRect/>
-                    </a:stretch>
-                  </pic:blipFill>
-                  <pic:spPr>
-                    <a:xfrm>
-                      <a:off x="0" y="0"/>
-                      <a:ext cx="4572000" cy="2028825"/>
-                    </a:xfrm>
-                    <a:prstGeom prst="rect">
-                      <a:avLst/>
-                    </a:prstGeom>
-                  </pic:spPr>
-                </pic:pic>
-              </a:graphicData>
-            </a:graphic>
-          </wp:inline>
-        </w:drawing>
-      </w:r>
-    </w:p>
-    <w:p w14:noSpellErr="1">
-      <w:pPr>
-        <w:pStyle w:val="Normal"/>
-      </w:pPr>
-    </w:p>
-    <w:p w14:noSpellErr="1">
-      <w:pPr>
-        <w:pStyle w:val="Normal"/>
-      </w:pPr>
-      <w:r>
-        <w:rPr/>
-        <w:t>Need 2 bytes for Window Size. Take from payload and put before</w:t>
-      </w:r>
-      <w:r>
-        <w:rPr/>
-        <w:t xml:space="preserve"> payload size.</w:t>
-      </w:r>
     </w:p>
     <w:sectPr>
       <w:pgSz w:w="12240" w:h="15840" w:orient="portrait"/>
@@ -972,6 +2127,678 @@
 
 <file path=word/numbering.xml><?xml version="1.0" encoding="utf-8"?>
 <w:numbering xmlns:wpc="http://schemas.microsoft.com/office/word/2010/wordprocessingCanvas" xmlns:cx="http://schemas.microsoft.com/office/drawing/2014/chartex" xmlns:mc="http://schemas.openxmlformats.org/markup-compatibility/2006" xmlns:o="urn:schemas-microsoft-com:office:office" xmlns:r="http://schemas.openxmlformats.org/officeDocument/2006/relationships" xmlns:m="http://schemas.openxmlformats.org/officeDocument/2006/math" xmlns:v="urn:schemas-microsoft-com:vml" xmlns:wp14="http://schemas.microsoft.com/office/word/2010/wordprocessingDrawing" xmlns:wp="http://schemas.openxmlformats.org/drawingml/2006/wordprocessingDrawing" xmlns:w10="urn:schemas-microsoft-com:office:word" xmlns:w="http://schemas.openxmlformats.org/wordprocessingml/2006/main" xmlns:w14="http://schemas.microsoft.com/office/word/2010/wordml" xmlns:w15="http://schemas.microsoft.com/office/word/2012/wordml" xmlns:w16se="http://schemas.microsoft.com/office/word/2015/wordml/symex" xmlns:wpg="http://schemas.microsoft.com/office/word/2010/wordprocessingGroup" xmlns:wpi="http://schemas.microsoft.com/office/word/2010/wordprocessingInk" xmlns:wne="http://schemas.microsoft.com/office/word/2006/wordml" xmlns:wps="http://schemas.microsoft.com/office/word/2010/wordprocessingShape" mc:Ignorable="w14 w15 w16se wp14">
+  <w:abstractNum xmlns:w="http://schemas.openxmlformats.org/wordprocessingml/2006/main" w:abstractNumId="11">
+    <w:multiLevelType xmlns:w="http://schemas.openxmlformats.org/wordprocessingml/2006/main" w:val="hybridMultilevel"/>
+    <w:lvl xmlns:w="http://schemas.openxmlformats.org/wordprocessingml/2006/main" w:ilvl="0">
+      <w:start w:val="1"/>
+      <w:numFmt w:val="decimal"/>
+      <w:lvlText w:val="%1."/>
+      <w:lvlJc w:val="left"/>
+      <w:pPr>
+        <w:ind w:left="720" w:hanging="360"/>
+      </w:pPr>
+    </w:lvl>
+    <w:lvl xmlns:w="http://schemas.openxmlformats.org/wordprocessingml/2006/main" w:ilvl="1">
+      <w:start w:val="1"/>
+      <w:numFmt w:val="lowerLetter"/>
+      <w:lvlText w:val="%2."/>
+      <w:lvlJc w:val="left"/>
+      <w:pPr>
+        <w:ind w:left="1440" w:hanging="360"/>
+      </w:pPr>
+    </w:lvl>
+    <w:lvl xmlns:w="http://schemas.openxmlformats.org/wordprocessingml/2006/main" w:ilvl="2">
+      <w:start w:val="1"/>
+      <w:numFmt w:val="lowerRoman"/>
+      <w:lvlText w:val="%3."/>
+      <w:lvlJc w:val="right"/>
+      <w:pPr>
+        <w:ind w:left="2160" w:hanging="180"/>
+      </w:pPr>
+    </w:lvl>
+    <w:lvl xmlns:w="http://schemas.openxmlformats.org/wordprocessingml/2006/main" w:ilvl="3">
+      <w:start w:val="1"/>
+      <w:numFmt w:val="decimal"/>
+      <w:lvlText w:val="%4."/>
+      <w:lvlJc w:val="left"/>
+      <w:pPr>
+        <w:ind w:left="2880" w:hanging="360"/>
+      </w:pPr>
+    </w:lvl>
+    <w:lvl xmlns:w="http://schemas.openxmlformats.org/wordprocessingml/2006/main" w:ilvl="4">
+      <w:start w:val="1"/>
+      <w:numFmt w:val="lowerLetter"/>
+      <w:lvlText w:val="%5."/>
+      <w:lvlJc w:val="left"/>
+      <w:pPr>
+        <w:ind w:left="3600" w:hanging="360"/>
+      </w:pPr>
+    </w:lvl>
+    <w:lvl xmlns:w="http://schemas.openxmlformats.org/wordprocessingml/2006/main" w:ilvl="5">
+      <w:start w:val="1"/>
+      <w:numFmt w:val="lowerRoman"/>
+      <w:lvlText w:val="%6."/>
+      <w:lvlJc w:val="right"/>
+      <w:pPr>
+        <w:ind w:left="4320" w:hanging="180"/>
+      </w:pPr>
+    </w:lvl>
+    <w:lvl xmlns:w="http://schemas.openxmlformats.org/wordprocessingml/2006/main" w:ilvl="6">
+      <w:start w:val="1"/>
+      <w:numFmt w:val="decimal"/>
+      <w:lvlText w:val="%7."/>
+      <w:lvlJc w:val="left"/>
+      <w:pPr>
+        <w:ind w:left="5040" w:hanging="360"/>
+      </w:pPr>
+    </w:lvl>
+    <w:lvl xmlns:w="http://schemas.openxmlformats.org/wordprocessingml/2006/main" w:ilvl="7">
+      <w:start w:val="1"/>
+      <w:numFmt w:val="lowerLetter"/>
+      <w:lvlText w:val="%8."/>
+      <w:lvlJc w:val="left"/>
+      <w:pPr>
+        <w:ind w:left="5760" w:hanging="360"/>
+      </w:pPr>
+    </w:lvl>
+    <w:lvl xmlns:w="http://schemas.openxmlformats.org/wordprocessingml/2006/main" w:ilvl="8">
+      <w:start w:val="1"/>
+      <w:numFmt w:val="lowerRoman"/>
+      <w:lvlText w:val="%9."/>
+      <w:lvlJc w:val="right"/>
+      <w:pPr>
+        <w:ind w:left="6480" w:hanging="180"/>
+      </w:pPr>
+    </w:lvl>
+  </w:abstractNum>
+  <w:abstractNum xmlns:w="http://schemas.openxmlformats.org/wordprocessingml/2006/main" w:abstractNumId="10">
+    <w:multiLevelType xmlns:w="http://schemas.openxmlformats.org/wordprocessingml/2006/main" w:val="hybridMultilevel"/>
+    <w:lvl xmlns:w="http://schemas.openxmlformats.org/wordprocessingml/2006/main" w:ilvl="0">
+      <w:start w:val="1"/>
+      <w:numFmt w:val="decimal"/>
+      <w:lvlText w:val="%1."/>
+      <w:lvlJc w:val="left"/>
+      <w:pPr>
+        <w:ind w:left="720" w:hanging="360"/>
+      </w:pPr>
+    </w:lvl>
+    <w:lvl xmlns:w="http://schemas.openxmlformats.org/wordprocessingml/2006/main" w:ilvl="1">
+      <w:start w:val="1"/>
+      <w:numFmt w:val="lowerLetter"/>
+      <w:lvlText w:val="%2."/>
+      <w:lvlJc w:val="left"/>
+      <w:pPr>
+        <w:ind w:left="1440" w:hanging="360"/>
+      </w:pPr>
+    </w:lvl>
+    <w:lvl xmlns:w="http://schemas.openxmlformats.org/wordprocessingml/2006/main" w:ilvl="2">
+      <w:start w:val="1"/>
+      <w:numFmt w:val="lowerRoman"/>
+      <w:lvlText w:val="%3."/>
+      <w:lvlJc w:val="right"/>
+      <w:pPr>
+        <w:ind w:left="2160" w:hanging="180"/>
+      </w:pPr>
+    </w:lvl>
+    <w:lvl xmlns:w="http://schemas.openxmlformats.org/wordprocessingml/2006/main" w:ilvl="3">
+      <w:start w:val="1"/>
+      <w:numFmt w:val="decimal"/>
+      <w:lvlText w:val="%4."/>
+      <w:lvlJc w:val="left"/>
+      <w:pPr>
+        <w:ind w:left="2880" w:hanging="360"/>
+      </w:pPr>
+    </w:lvl>
+    <w:lvl xmlns:w="http://schemas.openxmlformats.org/wordprocessingml/2006/main" w:ilvl="4">
+      <w:start w:val="1"/>
+      <w:numFmt w:val="lowerLetter"/>
+      <w:lvlText w:val="%5."/>
+      <w:lvlJc w:val="left"/>
+      <w:pPr>
+        <w:ind w:left="3600" w:hanging="360"/>
+      </w:pPr>
+    </w:lvl>
+    <w:lvl xmlns:w="http://schemas.openxmlformats.org/wordprocessingml/2006/main" w:ilvl="5">
+      <w:start w:val="1"/>
+      <w:numFmt w:val="lowerRoman"/>
+      <w:lvlText w:val="%6."/>
+      <w:lvlJc w:val="right"/>
+      <w:pPr>
+        <w:ind w:left="4320" w:hanging="180"/>
+      </w:pPr>
+    </w:lvl>
+    <w:lvl xmlns:w="http://schemas.openxmlformats.org/wordprocessingml/2006/main" w:ilvl="6">
+      <w:start w:val="1"/>
+      <w:numFmt w:val="decimal"/>
+      <w:lvlText w:val="%7."/>
+      <w:lvlJc w:val="left"/>
+      <w:pPr>
+        <w:ind w:left="5040" w:hanging="360"/>
+      </w:pPr>
+    </w:lvl>
+    <w:lvl xmlns:w="http://schemas.openxmlformats.org/wordprocessingml/2006/main" w:ilvl="7">
+      <w:start w:val="1"/>
+      <w:numFmt w:val="lowerLetter"/>
+      <w:lvlText w:val="%8."/>
+      <w:lvlJc w:val="left"/>
+      <w:pPr>
+        <w:ind w:left="5760" w:hanging="360"/>
+      </w:pPr>
+    </w:lvl>
+    <w:lvl xmlns:w="http://schemas.openxmlformats.org/wordprocessingml/2006/main" w:ilvl="8">
+      <w:start w:val="1"/>
+      <w:numFmt w:val="lowerRoman"/>
+      <w:lvlText w:val="%9."/>
+      <w:lvlJc w:val="right"/>
+      <w:pPr>
+        <w:ind w:left="6480" w:hanging="180"/>
+      </w:pPr>
+    </w:lvl>
+  </w:abstractNum>
+  <w:abstractNum xmlns:w="http://schemas.openxmlformats.org/wordprocessingml/2006/main" w:abstractNumId="9">
+    <w:multiLevelType xmlns:w="http://schemas.openxmlformats.org/wordprocessingml/2006/main" w:val="hybridMultilevel"/>
+    <w:lvl xmlns:w="http://schemas.openxmlformats.org/wordprocessingml/2006/main" w:ilvl="0">
+      <w:start w:val="1"/>
+      <w:numFmt w:val="decimal"/>
+      <w:lvlText w:val="%1."/>
+      <w:lvlJc w:val="left"/>
+      <w:pPr>
+        <w:ind w:left="720" w:hanging="360"/>
+      </w:pPr>
+    </w:lvl>
+    <w:lvl xmlns:w="http://schemas.openxmlformats.org/wordprocessingml/2006/main" w:ilvl="1">
+      <w:start w:val="1"/>
+      <w:numFmt w:val="lowerLetter"/>
+      <w:lvlText w:val="%2."/>
+      <w:lvlJc w:val="left"/>
+      <w:pPr>
+        <w:ind w:left="1440" w:hanging="360"/>
+      </w:pPr>
+    </w:lvl>
+    <w:lvl xmlns:w="http://schemas.openxmlformats.org/wordprocessingml/2006/main" w:ilvl="2">
+      <w:start w:val="1"/>
+      <w:numFmt w:val="lowerRoman"/>
+      <w:lvlText w:val="%3."/>
+      <w:lvlJc w:val="right"/>
+      <w:pPr>
+        <w:ind w:left="2160" w:hanging="180"/>
+      </w:pPr>
+    </w:lvl>
+    <w:lvl xmlns:w="http://schemas.openxmlformats.org/wordprocessingml/2006/main" w:ilvl="3">
+      <w:start w:val="1"/>
+      <w:numFmt w:val="decimal"/>
+      <w:lvlText w:val="%4."/>
+      <w:lvlJc w:val="left"/>
+      <w:pPr>
+        <w:ind w:left="2880" w:hanging="360"/>
+      </w:pPr>
+    </w:lvl>
+    <w:lvl xmlns:w="http://schemas.openxmlformats.org/wordprocessingml/2006/main" w:ilvl="4">
+      <w:start w:val="1"/>
+      <w:numFmt w:val="lowerLetter"/>
+      <w:lvlText w:val="%5."/>
+      <w:lvlJc w:val="left"/>
+      <w:pPr>
+        <w:ind w:left="3600" w:hanging="360"/>
+      </w:pPr>
+    </w:lvl>
+    <w:lvl xmlns:w="http://schemas.openxmlformats.org/wordprocessingml/2006/main" w:ilvl="5">
+      <w:start w:val="1"/>
+      <w:numFmt w:val="lowerRoman"/>
+      <w:lvlText w:val="%6."/>
+      <w:lvlJc w:val="right"/>
+      <w:pPr>
+        <w:ind w:left="4320" w:hanging="180"/>
+      </w:pPr>
+    </w:lvl>
+    <w:lvl xmlns:w="http://schemas.openxmlformats.org/wordprocessingml/2006/main" w:ilvl="6">
+      <w:start w:val="1"/>
+      <w:numFmt w:val="decimal"/>
+      <w:lvlText w:val="%7."/>
+      <w:lvlJc w:val="left"/>
+      <w:pPr>
+        <w:ind w:left="5040" w:hanging="360"/>
+      </w:pPr>
+    </w:lvl>
+    <w:lvl xmlns:w="http://schemas.openxmlformats.org/wordprocessingml/2006/main" w:ilvl="7">
+      <w:start w:val="1"/>
+      <w:numFmt w:val="lowerLetter"/>
+      <w:lvlText w:val="%8."/>
+      <w:lvlJc w:val="left"/>
+      <w:pPr>
+        <w:ind w:left="5760" w:hanging="360"/>
+      </w:pPr>
+    </w:lvl>
+    <w:lvl xmlns:w="http://schemas.openxmlformats.org/wordprocessingml/2006/main" w:ilvl="8">
+      <w:start w:val="1"/>
+      <w:numFmt w:val="lowerRoman"/>
+      <w:lvlText w:val="%9."/>
+      <w:lvlJc w:val="right"/>
+      <w:pPr>
+        <w:ind w:left="6480" w:hanging="180"/>
+      </w:pPr>
+    </w:lvl>
+  </w:abstractNum>
+  <w:abstractNum xmlns:w="http://schemas.openxmlformats.org/wordprocessingml/2006/main" w:abstractNumId="8">
+    <w:multiLevelType xmlns:w="http://schemas.openxmlformats.org/wordprocessingml/2006/main" w:val="hybridMultilevel"/>
+    <w:lvl xmlns:w="http://schemas.openxmlformats.org/wordprocessingml/2006/main" w:ilvl="0">
+      <w:start w:val="1"/>
+      <w:numFmt w:val="decimal"/>
+      <w:lvlText w:val="%1."/>
+      <w:lvlJc w:val="left"/>
+      <w:pPr>
+        <w:ind w:left="720" w:hanging="360"/>
+      </w:pPr>
+    </w:lvl>
+    <w:lvl xmlns:w="http://schemas.openxmlformats.org/wordprocessingml/2006/main" w:ilvl="1">
+      <w:start w:val="1"/>
+      <w:numFmt w:val="lowerLetter"/>
+      <w:lvlText w:val="%2."/>
+      <w:lvlJc w:val="left"/>
+      <w:pPr>
+        <w:ind w:left="1440" w:hanging="360"/>
+      </w:pPr>
+    </w:lvl>
+    <w:lvl xmlns:w="http://schemas.openxmlformats.org/wordprocessingml/2006/main" w:ilvl="2">
+      <w:start w:val="1"/>
+      <w:numFmt w:val="lowerRoman"/>
+      <w:lvlText w:val="%3."/>
+      <w:lvlJc w:val="right"/>
+      <w:pPr>
+        <w:ind w:left="2160" w:hanging="180"/>
+      </w:pPr>
+    </w:lvl>
+    <w:lvl xmlns:w="http://schemas.openxmlformats.org/wordprocessingml/2006/main" w:ilvl="3">
+      <w:start w:val="1"/>
+      <w:numFmt w:val="decimal"/>
+      <w:lvlText w:val="%4."/>
+      <w:lvlJc w:val="left"/>
+      <w:pPr>
+        <w:ind w:left="2880" w:hanging="360"/>
+      </w:pPr>
+    </w:lvl>
+    <w:lvl xmlns:w="http://schemas.openxmlformats.org/wordprocessingml/2006/main" w:ilvl="4">
+      <w:start w:val="1"/>
+      <w:numFmt w:val="lowerLetter"/>
+      <w:lvlText w:val="%5."/>
+      <w:lvlJc w:val="left"/>
+      <w:pPr>
+        <w:ind w:left="3600" w:hanging="360"/>
+      </w:pPr>
+    </w:lvl>
+    <w:lvl xmlns:w="http://schemas.openxmlformats.org/wordprocessingml/2006/main" w:ilvl="5">
+      <w:start w:val="1"/>
+      <w:numFmt w:val="lowerRoman"/>
+      <w:lvlText w:val="%6."/>
+      <w:lvlJc w:val="right"/>
+      <w:pPr>
+        <w:ind w:left="4320" w:hanging="180"/>
+      </w:pPr>
+    </w:lvl>
+    <w:lvl xmlns:w="http://schemas.openxmlformats.org/wordprocessingml/2006/main" w:ilvl="6">
+      <w:start w:val="1"/>
+      <w:numFmt w:val="decimal"/>
+      <w:lvlText w:val="%7."/>
+      <w:lvlJc w:val="left"/>
+      <w:pPr>
+        <w:ind w:left="5040" w:hanging="360"/>
+      </w:pPr>
+    </w:lvl>
+    <w:lvl xmlns:w="http://schemas.openxmlformats.org/wordprocessingml/2006/main" w:ilvl="7">
+      <w:start w:val="1"/>
+      <w:numFmt w:val="lowerLetter"/>
+      <w:lvlText w:val="%8."/>
+      <w:lvlJc w:val="left"/>
+      <w:pPr>
+        <w:ind w:left="5760" w:hanging="360"/>
+      </w:pPr>
+    </w:lvl>
+    <w:lvl xmlns:w="http://schemas.openxmlformats.org/wordprocessingml/2006/main" w:ilvl="8">
+      <w:start w:val="1"/>
+      <w:numFmt w:val="lowerRoman"/>
+      <w:lvlText w:val="%9."/>
+      <w:lvlJc w:val="right"/>
+      <w:pPr>
+        <w:ind w:left="6480" w:hanging="180"/>
+      </w:pPr>
+    </w:lvl>
+  </w:abstractNum>
+  <w:abstractNum xmlns:w="http://schemas.openxmlformats.org/wordprocessingml/2006/main" w:abstractNumId="7">
+    <w:multiLevelType xmlns:w="http://schemas.openxmlformats.org/wordprocessingml/2006/main" w:val="hybridMultilevel"/>
+    <w:lvl xmlns:w="http://schemas.openxmlformats.org/wordprocessingml/2006/main" w:ilvl="0">
+      <w:start w:val="1"/>
+      <w:numFmt w:val="decimal"/>
+      <w:lvlText w:val="%1."/>
+      <w:lvlJc w:val="left"/>
+      <w:pPr>
+        <w:ind w:left="720" w:hanging="360"/>
+      </w:pPr>
+    </w:lvl>
+    <w:lvl xmlns:w="http://schemas.openxmlformats.org/wordprocessingml/2006/main" w:ilvl="1">
+      <w:start w:val="1"/>
+      <w:numFmt w:val="lowerLetter"/>
+      <w:lvlText w:val="%2."/>
+      <w:lvlJc w:val="left"/>
+      <w:pPr>
+        <w:ind w:left="1440" w:hanging="360"/>
+      </w:pPr>
+    </w:lvl>
+    <w:lvl xmlns:w="http://schemas.openxmlformats.org/wordprocessingml/2006/main" w:ilvl="2">
+      <w:start w:val="1"/>
+      <w:numFmt w:val="lowerRoman"/>
+      <w:lvlText w:val="%3."/>
+      <w:lvlJc w:val="right"/>
+      <w:pPr>
+        <w:ind w:left="2160" w:hanging="180"/>
+      </w:pPr>
+    </w:lvl>
+    <w:lvl xmlns:w="http://schemas.openxmlformats.org/wordprocessingml/2006/main" w:ilvl="3">
+      <w:start w:val="1"/>
+      <w:numFmt w:val="decimal"/>
+      <w:lvlText w:val="%4."/>
+      <w:lvlJc w:val="left"/>
+      <w:pPr>
+        <w:ind w:left="2880" w:hanging="360"/>
+      </w:pPr>
+    </w:lvl>
+    <w:lvl xmlns:w="http://schemas.openxmlformats.org/wordprocessingml/2006/main" w:ilvl="4">
+      <w:start w:val="1"/>
+      <w:numFmt w:val="lowerLetter"/>
+      <w:lvlText w:val="%5."/>
+      <w:lvlJc w:val="left"/>
+      <w:pPr>
+        <w:ind w:left="3600" w:hanging="360"/>
+      </w:pPr>
+    </w:lvl>
+    <w:lvl xmlns:w="http://schemas.openxmlformats.org/wordprocessingml/2006/main" w:ilvl="5">
+      <w:start w:val="1"/>
+      <w:numFmt w:val="lowerRoman"/>
+      <w:lvlText w:val="%6."/>
+      <w:lvlJc w:val="right"/>
+      <w:pPr>
+        <w:ind w:left="4320" w:hanging="180"/>
+      </w:pPr>
+    </w:lvl>
+    <w:lvl xmlns:w="http://schemas.openxmlformats.org/wordprocessingml/2006/main" w:ilvl="6">
+      <w:start w:val="1"/>
+      <w:numFmt w:val="decimal"/>
+      <w:lvlText w:val="%7."/>
+      <w:lvlJc w:val="left"/>
+      <w:pPr>
+        <w:ind w:left="5040" w:hanging="360"/>
+      </w:pPr>
+    </w:lvl>
+    <w:lvl xmlns:w="http://schemas.openxmlformats.org/wordprocessingml/2006/main" w:ilvl="7">
+      <w:start w:val="1"/>
+      <w:numFmt w:val="lowerLetter"/>
+      <w:lvlText w:val="%8."/>
+      <w:lvlJc w:val="left"/>
+      <w:pPr>
+        <w:ind w:left="5760" w:hanging="360"/>
+      </w:pPr>
+    </w:lvl>
+    <w:lvl xmlns:w="http://schemas.openxmlformats.org/wordprocessingml/2006/main" w:ilvl="8">
+      <w:start w:val="1"/>
+      <w:numFmt w:val="lowerRoman"/>
+      <w:lvlText w:val="%9."/>
+      <w:lvlJc w:val="right"/>
+      <w:pPr>
+        <w:ind w:left="6480" w:hanging="180"/>
+      </w:pPr>
+    </w:lvl>
+  </w:abstractNum>
+  <w:abstractNum xmlns:w="http://schemas.openxmlformats.org/wordprocessingml/2006/main" w:abstractNumId="6">
+    <w:multiLevelType xmlns:w="http://schemas.openxmlformats.org/wordprocessingml/2006/main" w:val="hybridMultilevel"/>
+    <w:lvl xmlns:w="http://schemas.openxmlformats.org/wordprocessingml/2006/main" w:ilvl="0">
+      <w:start w:val="1"/>
+      <w:numFmt w:val="decimal"/>
+      <w:lvlText w:val="%1."/>
+      <w:lvlJc w:val="left"/>
+      <w:pPr>
+        <w:ind w:left="720" w:hanging="360"/>
+      </w:pPr>
+    </w:lvl>
+    <w:lvl xmlns:w="http://schemas.openxmlformats.org/wordprocessingml/2006/main" w:ilvl="1">
+      <w:start w:val="1"/>
+      <w:numFmt w:val="lowerLetter"/>
+      <w:lvlText w:val="%2."/>
+      <w:lvlJc w:val="left"/>
+      <w:pPr>
+        <w:ind w:left="1440" w:hanging="360"/>
+      </w:pPr>
+    </w:lvl>
+    <w:lvl xmlns:w="http://schemas.openxmlformats.org/wordprocessingml/2006/main" w:ilvl="2">
+      <w:start w:val="1"/>
+      <w:numFmt w:val="lowerRoman"/>
+      <w:lvlText w:val="%3."/>
+      <w:lvlJc w:val="right"/>
+      <w:pPr>
+        <w:ind w:left="2160" w:hanging="180"/>
+      </w:pPr>
+    </w:lvl>
+    <w:lvl xmlns:w="http://schemas.openxmlformats.org/wordprocessingml/2006/main" w:ilvl="3">
+      <w:start w:val="1"/>
+      <w:numFmt w:val="decimal"/>
+      <w:lvlText w:val="%4."/>
+      <w:lvlJc w:val="left"/>
+      <w:pPr>
+        <w:ind w:left="2880" w:hanging="360"/>
+      </w:pPr>
+    </w:lvl>
+    <w:lvl xmlns:w="http://schemas.openxmlformats.org/wordprocessingml/2006/main" w:ilvl="4">
+      <w:start w:val="1"/>
+      <w:numFmt w:val="lowerLetter"/>
+      <w:lvlText w:val="%5."/>
+      <w:lvlJc w:val="left"/>
+      <w:pPr>
+        <w:ind w:left="3600" w:hanging="360"/>
+      </w:pPr>
+    </w:lvl>
+    <w:lvl xmlns:w="http://schemas.openxmlformats.org/wordprocessingml/2006/main" w:ilvl="5">
+      <w:start w:val="1"/>
+      <w:numFmt w:val="lowerRoman"/>
+      <w:lvlText w:val="%6."/>
+      <w:lvlJc w:val="right"/>
+      <w:pPr>
+        <w:ind w:left="4320" w:hanging="180"/>
+      </w:pPr>
+    </w:lvl>
+    <w:lvl xmlns:w="http://schemas.openxmlformats.org/wordprocessingml/2006/main" w:ilvl="6">
+      <w:start w:val="1"/>
+      <w:numFmt w:val="decimal"/>
+      <w:lvlText w:val="%7."/>
+      <w:lvlJc w:val="left"/>
+      <w:pPr>
+        <w:ind w:left="5040" w:hanging="360"/>
+      </w:pPr>
+    </w:lvl>
+    <w:lvl xmlns:w="http://schemas.openxmlformats.org/wordprocessingml/2006/main" w:ilvl="7">
+      <w:start w:val="1"/>
+      <w:numFmt w:val="lowerLetter"/>
+      <w:lvlText w:val="%8."/>
+      <w:lvlJc w:val="left"/>
+      <w:pPr>
+        <w:ind w:left="5760" w:hanging="360"/>
+      </w:pPr>
+    </w:lvl>
+    <w:lvl xmlns:w="http://schemas.openxmlformats.org/wordprocessingml/2006/main" w:ilvl="8">
+      <w:start w:val="1"/>
+      <w:numFmt w:val="lowerRoman"/>
+      <w:lvlText w:val="%9."/>
+      <w:lvlJc w:val="right"/>
+      <w:pPr>
+        <w:ind w:left="6480" w:hanging="180"/>
+      </w:pPr>
+    </w:lvl>
+  </w:abstractNum>
+  <w:abstractNum xmlns:w="http://schemas.openxmlformats.org/wordprocessingml/2006/main" w:abstractNumId="5">
+    <w:multiLevelType xmlns:w="http://schemas.openxmlformats.org/wordprocessingml/2006/main" w:val="hybridMultilevel"/>
+    <w:lvl xmlns:w="http://schemas.openxmlformats.org/wordprocessingml/2006/main" w:ilvl="0">
+      <w:start w:val="1"/>
+      <w:numFmt w:val="decimal"/>
+      <w:lvlText w:val="%1."/>
+      <w:lvlJc w:val="left"/>
+      <w:pPr>
+        <w:ind w:left="720" w:hanging="360"/>
+      </w:pPr>
+    </w:lvl>
+    <w:lvl xmlns:w="http://schemas.openxmlformats.org/wordprocessingml/2006/main" w:ilvl="1">
+      <w:start w:val="1"/>
+      <w:numFmt w:val="lowerLetter"/>
+      <w:lvlText w:val="%2."/>
+      <w:lvlJc w:val="left"/>
+      <w:pPr>
+        <w:ind w:left="1440" w:hanging="360"/>
+      </w:pPr>
+    </w:lvl>
+    <w:lvl xmlns:w="http://schemas.openxmlformats.org/wordprocessingml/2006/main" w:ilvl="2">
+      <w:start w:val="1"/>
+      <w:numFmt w:val="lowerRoman"/>
+      <w:lvlText w:val="%3."/>
+      <w:lvlJc w:val="right"/>
+      <w:pPr>
+        <w:ind w:left="2160" w:hanging="180"/>
+      </w:pPr>
+    </w:lvl>
+    <w:lvl xmlns:w="http://schemas.openxmlformats.org/wordprocessingml/2006/main" w:ilvl="3">
+      <w:start w:val="1"/>
+      <w:numFmt w:val="decimal"/>
+      <w:lvlText w:val="%4."/>
+      <w:lvlJc w:val="left"/>
+      <w:pPr>
+        <w:ind w:left="2880" w:hanging="360"/>
+      </w:pPr>
+    </w:lvl>
+    <w:lvl xmlns:w="http://schemas.openxmlformats.org/wordprocessingml/2006/main" w:ilvl="4">
+      <w:start w:val="1"/>
+      <w:numFmt w:val="lowerLetter"/>
+      <w:lvlText w:val="%5."/>
+      <w:lvlJc w:val="left"/>
+      <w:pPr>
+        <w:ind w:left="3600" w:hanging="360"/>
+      </w:pPr>
+    </w:lvl>
+    <w:lvl xmlns:w="http://schemas.openxmlformats.org/wordprocessingml/2006/main" w:ilvl="5">
+      <w:start w:val="1"/>
+      <w:numFmt w:val="lowerRoman"/>
+      <w:lvlText w:val="%6."/>
+      <w:lvlJc w:val="right"/>
+      <w:pPr>
+        <w:ind w:left="4320" w:hanging="180"/>
+      </w:pPr>
+    </w:lvl>
+    <w:lvl xmlns:w="http://schemas.openxmlformats.org/wordprocessingml/2006/main" w:ilvl="6">
+      <w:start w:val="1"/>
+      <w:numFmt w:val="decimal"/>
+      <w:lvlText w:val="%7."/>
+      <w:lvlJc w:val="left"/>
+      <w:pPr>
+        <w:ind w:left="5040" w:hanging="360"/>
+      </w:pPr>
+    </w:lvl>
+    <w:lvl xmlns:w="http://schemas.openxmlformats.org/wordprocessingml/2006/main" w:ilvl="7">
+      <w:start w:val="1"/>
+      <w:numFmt w:val="lowerLetter"/>
+      <w:lvlText w:val="%8."/>
+      <w:lvlJc w:val="left"/>
+      <w:pPr>
+        <w:ind w:left="5760" w:hanging="360"/>
+      </w:pPr>
+    </w:lvl>
+    <w:lvl xmlns:w="http://schemas.openxmlformats.org/wordprocessingml/2006/main" w:ilvl="8">
+      <w:start w:val="1"/>
+      <w:numFmt w:val="lowerRoman"/>
+      <w:lvlText w:val="%9."/>
+      <w:lvlJc w:val="right"/>
+      <w:pPr>
+        <w:ind w:left="6480" w:hanging="180"/>
+      </w:pPr>
+    </w:lvl>
+  </w:abstractNum>
+  <w:abstractNum xmlns:w="http://schemas.openxmlformats.org/wordprocessingml/2006/main" w:abstractNumId="4">
+    <w:multiLevelType xmlns:w="http://schemas.openxmlformats.org/wordprocessingml/2006/main" w:val="hybridMultilevel"/>
+    <w:lvl xmlns:w="http://schemas.openxmlformats.org/wordprocessingml/2006/main" w:ilvl="0">
+      <w:start w:val="1"/>
+      <w:numFmt w:val="decimal"/>
+      <w:lvlText w:val="%1."/>
+      <w:lvlJc w:val="left"/>
+      <w:pPr>
+        <w:ind w:left="720" w:hanging="360"/>
+      </w:pPr>
+    </w:lvl>
+    <w:lvl xmlns:w="http://schemas.openxmlformats.org/wordprocessingml/2006/main" w:ilvl="1">
+      <w:start w:val="1"/>
+      <w:numFmt w:val="lowerLetter"/>
+      <w:lvlText w:val="%2."/>
+      <w:lvlJc w:val="left"/>
+      <w:pPr>
+        <w:ind w:left="1440" w:hanging="360"/>
+      </w:pPr>
+    </w:lvl>
+    <w:lvl xmlns:w="http://schemas.openxmlformats.org/wordprocessingml/2006/main" w:ilvl="2">
+      <w:start w:val="1"/>
+      <w:numFmt w:val="lowerRoman"/>
+      <w:lvlText w:val="%3."/>
+      <w:lvlJc w:val="right"/>
+      <w:pPr>
+        <w:ind w:left="2160" w:hanging="180"/>
+      </w:pPr>
+    </w:lvl>
+    <w:lvl xmlns:w="http://schemas.openxmlformats.org/wordprocessingml/2006/main" w:ilvl="3">
+      <w:start w:val="1"/>
+      <w:numFmt w:val="decimal"/>
+      <w:lvlText w:val="%4."/>
+      <w:lvlJc w:val="left"/>
+      <w:pPr>
+        <w:ind w:left="2880" w:hanging="360"/>
+      </w:pPr>
+    </w:lvl>
+    <w:lvl xmlns:w="http://schemas.openxmlformats.org/wordprocessingml/2006/main" w:ilvl="4">
+      <w:start w:val="1"/>
+      <w:numFmt w:val="lowerLetter"/>
+      <w:lvlText w:val="%5."/>
+      <w:lvlJc w:val="left"/>
+      <w:pPr>
+        <w:ind w:left="3600" w:hanging="360"/>
+      </w:pPr>
+    </w:lvl>
+    <w:lvl xmlns:w="http://schemas.openxmlformats.org/wordprocessingml/2006/main" w:ilvl="5">
+      <w:start w:val="1"/>
+      <w:numFmt w:val="lowerRoman"/>
+      <w:lvlText w:val="%6."/>
+      <w:lvlJc w:val="right"/>
+      <w:pPr>
+        <w:ind w:left="4320" w:hanging="180"/>
+      </w:pPr>
+    </w:lvl>
+    <w:lvl xmlns:w="http://schemas.openxmlformats.org/wordprocessingml/2006/main" w:ilvl="6">
+      <w:start w:val="1"/>
+      <w:numFmt w:val="decimal"/>
+      <w:lvlText w:val="%7."/>
+      <w:lvlJc w:val="left"/>
+      <w:pPr>
+        <w:ind w:left="5040" w:hanging="360"/>
+      </w:pPr>
+    </w:lvl>
+    <w:lvl xmlns:w="http://schemas.openxmlformats.org/wordprocessingml/2006/main" w:ilvl="7">
+      <w:start w:val="1"/>
+      <w:numFmt w:val="lowerLetter"/>
+      <w:lvlText w:val="%8."/>
+      <w:lvlJc w:val="left"/>
+      <w:pPr>
+        <w:ind w:left="5760" w:hanging="360"/>
+      </w:pPr>
+    </w:lvl>
+    <w:lvl xmlns:w="http://schemas.openxmlformats.org/wordprocessingml/2006/main" w:ilvl="8">
+      <w:start w:val="1"/>
+      <w:numFmt w:val="lowerRoman"/>
+      <w:lvlText w:val="%9."/>
+      <w:lvlJc w:val="right"/>
+      <w:pPr>
+        <w:ind w:left="6480" w:hanging="180"/>
+      </w:pPr>
+    </w:lvl>
+  </w:abstractNum>
   <w:abstractNum xmlns:w="http://schemas.openxmlformats.org/wordprocessingml/2006/main" w:abstractNumId="3">
     <w:multiLevelType xmlns:w="http://schemas.openxmlformats.org/wordprocessingml/2006/main" w:val="hybridMultilevel"/>
     <w:lvl xmlns:w="http://schemas.openxmlformats.org/wordprocessingml/2006/main" w:ilvl="0">
@@ -1431,6 +3258,30 @@
       </w:rPr>
     </w:lvl>
   </w:abstractNum>
+  <w:num w:numId="12">
+    <w:abstractNumId w:val="11"/>
+  </w:num>
+  <w:num w:numId="11">
+    <w:abstractNumId w:val="10"/>
+  </w:num>
+  <w:num w:numId="10">
+    <w:abstractNumId w:val="9"/>
+  </w:num>
+  <w:num w:numId="9">
+    <w:abstractNumId w:val="8"/>
+  </w:num>
+  <w:num w:numId="8">
+    <w:abstractNumId w:val="7"/>
+  </w:num>
+  <w:num w:numId="7">
+    <w:abstractNumId w:val="6"/>
+  </w:num>
+  <w:num w:numId="6">
+    <w:abstractNumId w:val="5"/>
+  </w:num>
+  <w:num w:numId="5">
+    <w:abstractNumId w:val="4"/>
+  </w:num>
   <w:num w:numId="4">
     <w:abstractNumId w:val="3"/>
   </w:num>
@@ -1916,6 +3767,95 @@
       <w:ind w:left="720"/>
       <w:contextualSpacing/>
     </w:pPr>
+  </w:style>
+  <w:style xmlns:w="http://schemas.openxmlformats.org/wordprocessingml/2006/main" w:type="table" w:styleId="TableGrid">
+    <w:name xmlns:w="http://schemas.openxmlformats.org/wordprocessingml/2006/main" w:val="Table Grid"/>
+    <w:basedOn xmlns:w="http://schemas.openxmlformats.org/wordprocessingml/2006/main" w:val="TableNormal"/>
+    <w:uiPriority xmlns:w="http://schemas.openxmlformats.org/wordprocessingml/2006/main" w:val="59"/>
+    <w:rsid xmlns:w="http://schemas.openxmlformats.org/wordprocessingml/2006/main" w:val="00FB4123"/>
+    <w:pPr xmlns:w="http://schemas.openxmlformats.org/wordprocessingml/2006/main">
+      <w:spacing w:after="0" w:line="240" w:lineRule="auto"/>
+    </w:pPr>
+    <w:tblPr xmlns:w="http://schemas.openxmlformats.org/wordprocessingml/2006/main">
+      <w:tblInd w:w="0" w:type="dxa"/>
+      <w:tblBorders>
+        <w:top w:val="single" w:color="000000" w:themeColor="text1" w:sz="4" w:space="0"/>
+        <w:left w:val="single" w:color="000000" w:themeColor="text1" w:sz="4" w:space="0"/>
+        <w:bottom w:val="single" w:color="000000" w:themeColor="text1" w:sz="4" w:space="0"/>
+        <w:right w:val="single" w:color="000000" w:themeColor="text1" w:sz="4" w:space="0"/>
+        <w:insideH w:val="single" w:color="000000" w:themeColor="text1" w:sz="4" w:space="0"/>
+        <w:insideV w:val="single" w:color="000000" w:themeColor="text1" w:sz="4" w:space="0"/>
+      </w:tblBorders>
+      <w:tblCellMar>
+        <w:top w:w="0" w:type="dxa"/>
+        <w:left w:w="108" w:type="dxa"/>
+        <w:bottom w:w="0" w:type="dxa"/>
+        <w:right w:w="108" w:type="dxa"/>
+      </w:tblCellMar>
+    </w:tblPr>
+  </w:style>
+  <w:style xmlns:w14="http://schemas.microsoft.com/office/word/2010/wordml" xmlns:mc="http://schemas.openxmlformats.org/markup-compatibility/2006" xmlns:w="http://schemas.openxmlformats.org/wordprocessingml/2006/main" w:type="table" w:styleId="GridTable1Light-Accent1" mc:Ignorable="w14">
+    <w:name xmlns:w="http://schemas.openxmlformats.org/wordprocessingml/2006/main" w:val="Grid Table 1 Light Accent 1"/>
+    <w:basedOn xmlns:w="http://schemas.openxmlformats.org/wordprocessingml/2006/main" w:val="TableNormal"/>
+    <w:uiPriority xmlns:w="http://schemas.openxmlformats.org/wordprocessingml/2006/main" w:val="46"/>
+    <w:pPr xmlns:w="http://schemas.openxmlformats.org/wordprocessingml/2006/main">
+      <w:spacing xmlns:w="http://schemas.openxmlformats.org/wordprocessingml/2006/main" w:after="0" w:line="240" w:lineRule="auto"/>
+    </w:pPr>
+    <w:tblPr xmlns:w="http://schemas.openxmlformats.org/wordprocessingml/2006/main">
+      <w:tblStyleRowBandSize w:val="1"/>
+      <w:tblStyleColBandSize w:val="1"/>
+      <w:tblInd w:w="0" w:type="dxa"/>
+      <w:tblBorders>
+        <w:top w:val="single" w:color="BDD6EE" w:themeColor="accent1" w:themeTint="66" w:sz="4" w:space="0"/>
+        <w:left w:val="single" w:color="BDD6EE" w:themeColor="accent1" w:themeTint="66" w:sz="4" w:space="0"/>
+        <w:bottom w:val="single" w:color="BDD6EE" w:themeColor="accent1" w:themeTint="66" w:sz="4" w:space="0"/>
+        <w:right w:val="single" w:color="BDD6EE" w:themeColor="accent1" w:themeTint="66" w:sz="4" w:space="0"/>
+        <w:insideH w:val="single" w:color="BDD6EE" w:themeColor="accent1" w:themeTint="66" w:sz="4" w:space="0"/>
+        <w:insideV w:val="single" w:color="BDD6EE" w:themeColor="accent1" w:themeTint="66" w:sz="4" w:space="0"/>
+      </w:tblBorders>
+      <w:tblCellMar>
+        <w:top w:w="0" w:type="dxa"/>
+        <w:left w:w="108" w:type="dxa"/>
+        <w:bottom w:w="0" w:type="dxa"/>
+        <w:right w:w="108" w:type="dxa"/>
+      </w:tblCellMar>
+    </w:tblPr>
+    <w:tblStylePr xmlns:w="http://schemas.openxmlformats.org/wordprocessingml/2006/main" w:type="firstRow">
+      <w:rPr>
+        <w:b/>
+        <w:bCs/>
+      </w:rPr>
+      <w:tblPr/>
+      <w:tcPr>
+        <w:tcBorders>
+          <w:bottom w:val="single" w:color="9CC2E5" w:themeColor="accent1" w:themeTint="99" w:sz="12" w:space="0"/>
+        </w:tcBorders>
+      </w:tcPr>
+    </w:tblStylePr>
+    <w:tblStylePr xmlns:w="http://schemas.openxmlformats.org/wordprocessingml/2006/main" w:type="lastRow">
+      <w:rPr>
+        <w:b/>
+        <w:bCs/>
+      </w:rPr>
+      <w:tblPr/>
+      <w:tcPr>
+        <w:tcBorders>
+          <w:top w:val="double" w:color="9CC2E5" w:themeColor="accent1" w:themeTint="99" w:sz="2" w:space="0"/>
+        </w:tcBorders>
+      </w:tcPr>
+    </w:tblStylePr>
+    <w:tblStylePr xmlns:w="http://schemas.openxmlformats.org/wordprocessingml/2006/main" w:type="firstCol">
+      <w:rPr>
+        <w:b/>
+        <w:bCs/>
+      </w:rPr>
+    </w:tblStylePr>
+    <w:tblStylePr xmlns:w="http://schemas.openxmlformats.org/wordprocessingml/2006/main" w:type="lastCol">
+      <w:rPr>
+        <w:b/>
+        <w:bCs/>
+      </w:rPr>
+    </w:tblStylePr>
   </w:style>
 </w:styles>
 </file>

</xml_diff>

<commit_message>
Updated API and added State Diagram
</commit_message>
<xml_diff>
--- a/Protocol/Reliable Transfer Protocol (RxP).docx
+++ b/Protocol/Reliable Transfer Protocol (RxP).docx
@@ -1694,7 +1694,7 @@
           <w:sz w:val="22"/>
           <w:szCs w:val="22"/>
         </w:rPr>
-        <w:t xml:space="preserve"> - an IP address, port number pair which describes </w:t>
+        <w:t xml:space="preserve"> - an IP addre</w:t>
       </w:r>
       <w:r>
         <w:rPr>
@@ -1705,7 +1705,7 @@
           <w:sz w:val="22"/>
           <w:szCs w:val="22"/>
         </w:rPr>
-        <w:t xml:space="preserve">the server to </w:t>
+        <w:t>s</w:t>
       </w:r>
       <w:r>
         <w:rPr>
@@ -1716,7 +1716,7 @@
           <w:sz w:val="22"/>
           <w:szCs w:val="22"/>
         </w:rPr>
-        <w:t xml:space="preserve">                                      </w:t>
+        <w:t>s, port number pair which describ</w:t>
       </w:r>
       <w:r>
         <w:rPr>
@@ -1727,8 +1727,14 @@
           <w:sz w:val="22"/>
           <w:szCs w:val="22"/>
         </w:rPr>
-        <w:t>connect to</w:t>
-      </w:r>
+        <w:t>es the server to connect to.</w:t>
+      </w:r>
+    </w:p>
+    <w:p w14:noSpellErr="1">
+      <w:pPr>
+        <w:pStyle w:val="Normal"/>
+        <w:ind w:firstLine="720"/>
+      </w:pPr>
       <w:r>
         <w:rPr>
           <w:b w:val="0"/>
@@ -1738,7 +1744,29 @@
           <w:sz w:val="22"/>
           <w:szCs w:val="22"/>
         </w:rPr>
-        <w:t>.</w:t>
+        <w:t xml:space="preserve">Returns: </w:t>
+      </w:r>
+      <w:r>
+        <w:rPr>
+          <w:b w:val="0"/>
+          <w:bCs w:val="0"/>
+          <w:i w:val="1"/>
+          <w:iCs w:val="1"/>
+          <w:sz w:val="22"/>
+          <w:szCs w:val="22"/>
+        </w:rPr>
+        <w:t>connection</w:t>
+      </w:r>
+      <w:r>
+        <w:rPr>
+          <w:b w:val="0"/>
+          <w:bCs w:val="0"/>
+          <w:i w:val="0"/>
+          <w:iCs w:val="0"/>
+          <w:sz w:val="22"/>
+          <w:szCs w:val="22"/>
+        </w:rPr>
+        <w:t xml:space="preserve"> - a connection object which allows the user to send and receive data or to manage the connection.</w:t>
       </w:r>
     </w:p>
     <w:p w14:noSpellErr="1">
@@ -1777,19 +1805,31 @@
           <w:sz w:val="22"/>
           <w:szCs w:val="22"/>
         </w:rPr>
-        <w:t xml:space="preserve">. If a connection is successful, then </w:t>
-      </w:r>
-      <w:r>
-        <w:rPr>
-          <w:b w:val="0"/>
-          <w:bCs w:val="0"/>
+        <w:t>.</w:t>
+      </w:r>
+    </w:p>
+    <w:p w14:noSpellErr="1">
+      <w:pPr>
+        <w:pStyle w:val="Normal"/>
+        <w:ind w:firstLine="0"/>
+      </w:pPr>
+      <w:r>
+        <w:rPr>
+          <w:b w:val="1"/>
+          <w:bCs w:val="1"/>
           <w:i w:val="1"/>
           <w:iCs w:val="1"/>
           <w:sz w:val="22"/>
           <w:szCs w:val="22"/>
         </w:rPr>
-        <w:t>connect</w:t>
-      </w:r>
+        <w:t>listen</w:t>
+      </w:r>
+    </w:p>
+    <w:p w14:noSpellErr="1">
+      <w:pPr>
+        <w:pStyle w:val="Normal"/>
+        <w:ind w:firstLine="720"/>
+      </w:pPr>
       <w:r>
         <w:rPr>
           <w:b w:val="0"/>
@@ -1799,8 +1839,342 @@
           <w:sz w:val="22"/>
           <w:szCs w:val="22"/>
         </w:rPr>
-        <w:t xml:space="preserve"> returns a</w:t>
-      </w:r>
+        <w:t xml:space="preserve">Parameters: </w:t>
+      </w:r>
+      <w:r>
+        <w:rPr>
+          <w:b w:val="0"/>
+          <w:bCs w:val="0"/>
+          <w:i w:val="1"/>
+          <w:iCs w:val="1"/>
+          <w:sz w:val="22"/>
+          <w:szCs w:val="22"/>
+        </w:rPr>
+        <w:t>port</w:t>
+      </w:r>
+      <w:r>
+        <w:rPr>
+          <w:b w:val="0"/>
+          <w:bCs w:val="0"/>
+          <w:i w:val="0"/>
+          <w:iCs w:val="0"/>
+          <w:sz w:val="22"/>
+          <w:szCs w:val="22"/>
+        </w:rPr>
+        <w:t xml:space="preserve"> - </w:t>
+      </w:r>
+    </w:p>
+    <w:p w14:noSpellErr="1">
+      <w:pPr>
+        <w:pStyle w:val="Normal"/>
+        <w:ind w:firstLine="720"/>
+      </w:pPr>
+      <w:r>
+        <w:rPr>
+          <w:b w:val="0"/>
+          <w:bCs w:val="0"/>
+          <w:i w:val="0"/>
+          <w:iCs w:val="0"/>
+          <w:sz w:val="22"/>
+          <w:szCs w:val="22"/>
+        </w:rPr>
+        <w:t>Returns:</w:t>
+      </w:r>
+    </w:p>
+    <w:p w14:noSpellErr="1">
+      <w:pPr>
+        <w:pStyle w:val="Normal"/>
+        <w:ind w:firstLine="720"/>
+      </w:pPr>
+      <w:r>
+        <w:rPr>
+          <w:b w:val="0"/>
+          <w:bCs w:val="0"/>
+          <w:i w:val="0"/>
+          <w:iCs w:val="0"/>
+          <w:sz w:val="22"/>
+          <w:szCs w:val="22"/>
+        </w:rPr>
+        <w:t>INFO</w:t>
+      </w:r>
+    </w:p>
+    <w:p w14:noSpellErr="1">
+      <w:pPr>
+        <w:pStyle w:val="Normal"/>
+        <w:ind w:firstLine="0"/>
+      </w:pPr>
+      <w:r>
+        <w:rPr>
+          <w:b w:val="1"/>
+          <w:bCs w:val="1"/>
+          <w:i w:val="1"/>
+          <w:iCs w:val="1"/>
+          <w:sz w:val="22"/>
+          <w:szCs w:val="22"/>
+        </w:rPr>
+        <w:t>close</w:t>
+      </w:r>
+    </w:p>
+    <w:p w14:noSpellErr="1">
+      <w:pPr>
+        <w:pStyle w:val="Normal"/>
+        <w:ind w:firstLine="720"/>
+      </w:pPr>
+      <w:r>
+        <w:rPr>
+          <w:b w:val="0"/>
+          <w:bCs w:val="0"/>
+          <w:i w:val="0"/>
+          <w:iCs w:val="0"/>
+          <w:sz w:val="22"/>
+          <w:szCs w:val="22"/>
+        </w:rPr>
+        <w:t>Parameters:</w:t>
+      </w:r>
+    </w:p>
+    <w:p w14:noSpellErr="1">
+      <w:pPr>
+        <w:pStyle w:val="Normal"/>
+        <w:ind w:firstLine="720"/>
+      </w:pPr>
+      <w:r>
+        <w:rPr>
+          <w:b w:val="0"/>
+          <w:bCs w:val="0"/>
+          <w:i w:val="0"/>
+          <w:iCs w:val="0"/>
+          <w:sz w:val="22"/>
+          <w:szCs w:val="22"/>
+        </w:rPr>
+        <w:t>Returns:</w:t>
+      </w:r>
+    </w:p>
+    <w:p w14:noSpellErr="1">
+      <w:pPr>
+        <w:pStyle w:val="Normal"/>
+        <w:ind w:firstLine="720"/>
+      </w:pPr>
+      <w:r>
+        <w:rPr>
+          <w:b w:val="0"/>
+          <w:bCs w:val="0"/>
+          <w:i w:val="0"/>
+          <w:iCs w:val="0"/>
+          <w:sz w:val="22"/>
+          <w:szCs w:val="22"/>
+        </w:rPr>
+        <w:t>INFO</w:t>
+      </w:r>
+    </w:p>
+    <w:p w14:noSpellErr="1">
+      <w:pPr>
+        <w:pStyle w:val="Normal"/>
+        <w:ind w:firstLine="0"/>
+      </w:pPr>
+      <w:r>
+        <w:rPr>
+          <w:b w:val="1"/>
+          <w:bCs w:val="1"/>
+          <w:i w:val="1"/>
+          <w:iCs w:val="1"/>
+          <w:sz w:val="22"/>
+          <w:szCs w:val="22"/>
+        </w:rPr>
+        <w:t>send</w:t>
+      </w:r>
+    </w:p>
+    <w:p w14:noSpellErr="1">
+      <w:pPr>
+        <w:pStyle w:val="Normal"/>
+        <w:ind w:firstLine="720"/>
+      </w:pPr>
+      <w:r>
+        <w:rPr>
+          <w:b w:val="0"/>
+          <w:bCs w:val="0"/>
+          <w:i w:val="0"/>
+          <w:iCs w:val="0"/>
+          <w:sz w:val="22"/>
+          <w:szCs w:val="22"/>
+        </w:rPr>
+        <w:t>Parameters:</w:t>
+      </w:r>
+    </w:p>
+    <w:p w14:noSpellErr="1">
+      <w:pPr>
+        <w:pStyle w:val="Normal"/>
+        <w:ind w:firstLine="720"/>
+      </w:pPr>
+      <w:r>
+        <w:rPr>
+          <w:b w:val="0"/>
+          <w:bCs w:val="0"/>
+          <w:i w:val="0"/>
+          <w:iCs w:val="0"/>
+          <w:sz w:val="22"/>
+          <w:szCs w:val="22"/>
+        </w:rPr>
+        <w:t>Returns:</w:t>
+      </w:r>
+    </w:p>
+    <w:p w14:noSpellErr="1">
+      <w:pPr>
+        <w:pStyle w:val="Normal"/>
+        <w:ind w:firstLine="720"/>
+      </w:pPr>
+      <w:r>
+        <w:rPr>
+          <w:b w:val="0"/>
+          <w:bCs w:val="0"/>
+          <w:i w:val="0"/>
+          <w:iCs w:val="0"/>
+          <w:sz w:val="22"/>
+          <w:szCs w:val="22"/>
+        </w:rPr>
+        <w:t>INFO</w:t>
+      </w:r>
+    </w:p>
+    <w:p w14:noSpellErr="1">
+      <w:pPr>
+        <w:pStyle w:val="Normal"/>
+        <w:ind w:firstLine="0"/>
+      </w:pPr>
+      <w:r>
+        <w:rPr>
+          <w:b w:val="1"/>
+          <w:bCs w:val="1"/>
+          <w:i w:val="1"/>
+          <w:iCs w:val="1"/>
+          <w:sz w:val="22"/>
+          <w:szCs w:val="22"/>
+        </w:rPr>
+        <w:t>receive</w:t>
+      </w:r>
+    </w:p>
+    <w:p w14:noSpellErr="1">
+      <w:pPr>
+        <w:pStyle w:val="Normal"/>
+        <w:ind w:firstLine="720"/>
+      </w:pPr>
+      <w:r>
+        <w:rPr>
+          <w:b w:val="0"/>
+          <w:bCs w:val="0"/>
+          <w:i w:val="0"/>
+          <w:iCs w:val="0"/>
+          <w:sz w:val="22"/>
+          <w:szCs w:val="22"/>
+        </w:rPr>
+        <w:t>Parameters:</w:t>
+      </w:r>
+    </w:p>
+    <w:p w14:noSpellErr="1">
+      <w:pPr>
+        <w:pStyle w:val="Normal"/>
+        <w:ind w:firstLine="720"/>
+      </w:pPr>
+      <w:r>
+        <w:rPr>
+          <w:b w:val="0"/>
+          <w:bCs w:val="0"/>
+          <w:i w:val="0"/>
+          <w:iCs w:val="0"/>
+          <w:sz w:val="22"/>
+          <w:szCs w:val="22"/>
+        </w:rPr>
+        <w:t>Returns:</w:t>
+      </w:r>
+    </w:p>
+    <w:p w14:noSpellErr="1">
+      <w:pPr>
+        <w:pStyle w:val="Normal"/>
+        <w:ind w:firstLine="720"/>
+      </w:pPr>
+      <w:r>
+        <w:rPr>
+          <w:b w:val="0"/>
+          <w:bCs w:val="0"/>
+          <w:i w:val="0"/>
+          <w:iCs w:val="0"/>
+          <w:sz w:val="22"/>
+          <w:szCs w:val="22"/>
+        </w:rPr>
+        <w:t>INFO</w:t>
+      </w:r>
+    </w:p>
+    <w:p w14:noSpellErr="1">
+      <w:pPr>
+        <w:pStyle w:val="Normal"/>
+        <w:ind w:firstLine="0"/>
+      </w:pPr>
+      <w:r>
+        <w:rPr>
+          <w:b w:val="1"/>
+          <w:bCs w:val="1"/>
+          <w:i w:val="1"/>
+          <w:iCs w:val="1"/>
+          <w:sz w:val="22"/>
+          <w:szCs w:val="22"/>
+        </w:rPr>
+        <w:t>setWindow</w:t>
+      </w:r>
+    </w:p>
+    <w:p w14:noSpellErr="1">
+      <w:pPr>
+        <w:pStyle w:val="Normal"/>
+        <w:ind w:firstLine="720"/>
+      </w:pPr>
+      <w:r>
+        <w:rPr>
+          <w:b w:val="0"/>
+          <w:bCs w:val="0"/>
+          <w:i w:val="0"/>
+          <w:iCs w:val="0"/>
+          <w:sz w:val="22"/>
+          <w:szCs w:val="22"/>
+        </w:rPr>
+        <w:t>Parameters:</w:t>
+      </w:r>
+    </w:p>
+    <w:p w14:noSpellErr="1">
+      <w:pPr>
+        <w:pStyle w:val="Normal"/>
+        <w:ind w:firstLine="720"/>
+      </w:pPr>
+      <w:r>
+        <w:rPr>
+          <w:b w:val="0"/>
+          <w:bCs w:val="0"/>
+          <w:i w:val="0"/>
+          <w:iCs w:val="0"/>
+          <w:sz w:val="22"/>
+          <w:szCs w:val="22"/>
+        </w:rPr>
+        <w:t>Returns:</w:t>
+      </w:r>
+    </w:p>
+    <w:p w14:noSpellErr="1">
+      <w:pPr>
+        <w:pStyle w:val="Normal"/>
+        <w:ind w:firstLine="720"/>
+      </w:pPr>
+      <w:r>
+        <w:rPr>
+          <w:b w:val="0"/>
+          <w:bCs w:val="0"/>
+          <w:i w:val="0"/>
+          <w:iCs w:val="0"/>
+          <w:sz w:val="22"/>
+          <w:szCs w:val="22"/>
+        </w:rPr>
+        <w:t>INFO</w:t>
+      </w:r>
+    </w:p>
+    <w:p>
+      <w:pPr>
+        <w:pStyle w:val="Normal"/>
+        <w:ind w:firstLine="0"/>
+      </w:pPr>
     </w:p>
     <w:p w14:noSpellErr="1">
       <w:pPr>
@@ -2049,9 +2423,54 @@
       </w:r>
     </w:p>
     <w:p w14:noSpellErr="1">
-      <w:pPr/>
+      <w:pPr>
+        <w:jc w:val="center"/>
+      </w:pPr>
       <w:r>
         <w:br w:type="page"/>
+      </w:r>
+      <w:r>
+        <w:drawing>
+          <wp:inline wp14:editId="2FD96154" wp14:anchorId="6D821EC3">
+            <wp:extent cx="5953796" cy="7938396"/>
+            <wp:effectExtent l="0" t="0" r="0" b="0"/>
+            <wp:docPr id="1138146557" name="picture" title=""/>
+            <wp:cNvGraphicFramePr>
+              <a:graphicFrameLocks noChangeAspect="1"/>
+            </wp:cNvGraphicFramePr>
+            <a:graphic>
+              <a:graphicData uri="http://schemas.openxmlformats.org/drawingml/2006/picture">
+                <pic:pic>
+                  <pic:nvPicPr>
+                    <pic:cNvPr id="0" name="picture"/>
+                    <pic:cNvPicPr/>
+                  </pic:nvPicPr>
+                  <pic:blipFill>
+                    <a:blip r:embed="R7dc8a8fc26c244d5">
+                      <a:extLst>
+                        <a:ext xmlns:a="http://schemas.openxmlformats.org/drawingml/2006/main" uri="{28A0092B-C50C-407E-A947-70E740481C1C}">
+                          <a14:useLocalDpi val="0"/>
+                        </a:ext>
+                      </a:extLst>
+                    </a:blip>
+                    <a:stretch>
+                      <a:fillRect/>
+                    </a:stretch>
+                  </pic:blipFill>
+                  <pic:spPr>
+                    <a:xfrm>
+                      <a:off x="0" y="0"/>
+                      <a:ext cx="5953796" cy="7938396"/>
+                    </a:xfrm>
+                    <a:prstGeom prst="rect">
+                      <a:avLst/>
+                    </a:prstGeom>
+                  </pic:spPr>
+                </pic:pic>
+              </a:graphicData>
+            </a:graphic>
+          </wp:inline>
+        </w:drawing>
       </w:r>
     </w:p>
     <w:p w14:noSpellErr="1">

</xml_diff>

<commit_message>
Updated protocol pdf and noted changes in Protocol Changes.txt
</commit_message>
<xml_diff>
--- a/Protocol/Reliable Transfer Protocol (RxP).docx
+++ b/Protocol/Reliable Transfer Protocol (RxP).docx
@@ -133,25 +133,7 @@
                         <w:sz w:val="88"/>
                         <w:szCs w:val="88"/>
                       </w:rPr>
-                      <w:t>Reliable Transfer Protocol (</w:t>
-                    </w:r>
-                    <w:proofErr w:type="spellStart"/>
-                    <w:r>
-                      <w:rPr>
-                        <w:rFonts w:asciiTheme="majorHAnsi" w:eastAsiaTheme="majorEastAsia" w:hAnsiTheme="majorHAnsi" w:cstheme="majorBidi"/>
-                        <w:sz w:val="88"/>
-                        <w:szCs w:val="88"/>
-                      </w:rPr>
-                      <w:t>RxP</w:t>
-                    </w:r>
-                    <w:proofErr w:type="spellEnd"/>
-                    <w:r>
-                      <w:rPr>
-                        <w:rFonts w:asciiTheme="majorHAnsi" w:eastAsiaTheme="majorEastAsia" w:hAnsiTheme="majorHAnsi" w:cstheme="majorBidi"/>
-                        <w:sz w:val="88"/>
-                        <w:szCs w:val="88"/>
-                      </w:rPr>
-                      <w:t>)</w:t>
+                      <w:t>Reliable Transfer Protocol (RxP)</w:t>
                     </w:r>
                   </w:p>
                 </w:sdtContent>
@@ -266,23 +248,7 @@
                     <w:sz w:val="28"/>
                     <w:szCs w:val="28"/>
                   </w:rPr>
-                  <w:t xml:space="preserve">Kyle </w:t>
-                </w:r>
-                <w:proofErr w:type="spellStart"/>
-                <w:r>
-                  <w:rPr>
-                    <w:sz w:val="28"/>
-                    <w:szCs w:val="28"/>
-                  </w:rPr>
-                  <w:t>Rabago</w:t>
-                </w:r>
-                <w:proofErr w:type="spellEnd"/>
-                <w:r>
-                  <w:rPr>
-                    <w:sz w:val="28"/>
-                    <w:szCs w:val="28"/>
-                  </w:rPr>
-                  <w:t>-Banjo</w:t>
+                  <w:t>Kyle Rabago-Banjo</w:t>
                 </w:r>
               </w:p>
               <w:p>
@@ -358,23 +324,7 @@
           <w:rFonts w:ascii="Calibri" w:eastAsia="Calibri" w:hAnsi="Calibri" w:cs="Calibri"/>
           <w:color w:val="000000" w:themeColor="text1"/>
         </w:rPr>
-        <w:t>Reliable Transfer Protocol (</w:t>
-      </w:r>
-      <w:proofErr w:type="spellStart"/>
-      <w:r>
-        <w:rPr>
-          <w:rFonts w:ascii="Calibri" w:eastAsia="Calibri" w:hAnsi="Calibri" w:cs="Calibri"/>
-          <w:color w:val="000000" w:themeColor="text1"/>
-        </w:rPr>
-        <w:t>RxP</w:t>
-      </w:r>
-      <w:proofErr w:type="spellEnd"/>
-      <w:r>
-        <w:rPr>
-          <w:rFonts w:ascii="Calibri" w:eastAsia="Calibri" w:hAnsi="Calibri" w:cs="Calibri"/>
-          <w:color w:val="000000" w:themeColor="text1"/>
-        </w:rPr>
-        <w:t>) is designed to allow users to reliably transfer files across a network. As such, it behaves as an Application Layer extension to TCP, even though it is built upon UDP. Consequently, it must handle data loss and corruption in the following ways:</w:t>
+        <w:t>Reliable Transfer Protocol (RxP) is designed to allow users to reliably transfer files across a network. As such, it behaves as an Application Layer extension to TCP, even though it is built upon UDP. Consequently, it must handle data loss and corruption in the following ways:</w:t>
       </w:r>
     </w:p>
     <w:p>
@@ -446,41 +396,7 @@
           <w:rFonts w:ascii="Calibri" w:eastAsia="Calibri" w:hAnsi="Calibri" w:cs="Calibri"/>
           <w:color w:val="000000" w:themeColor="text1"/>
         </w:rPr>
-        <w:t xml:space="preserve">All non-corrupt packets are </w:t>
-      </w:r>
-      <w:proofErr w:type="spellStart"/>
-      <w:proofErr w:type="gramStart"/>
-      <w:r>
-        <w:rPr>
-          <w:rFonts w:ascii="Calibri" w:eastAsia="Calibri" w:hAnsi="Calibri" w:cs="Calibri"/>
-          <w:color w:val="000000" w:themeColor="text1"/>
-        </w:rPr>
-        <w:t>ACKnowledged</w:t>
-      </w:r>
-      <w:proofErr w:type="spellEnd"/>
-      <w:proofErr w:type="gramEnd"/>
-      <w:r>
-        <w:rPr>
-          <w:rFonts w:ascii="Calibri" w:eastAsia="Calibri" w:hAnsi="Calibri" w:cs="Calibri"/>
-          <w:color w:val="000000" w:themeColor="text1"/>
-        </w:rPr>
-        <w:t xml:space="preserve"> by the receiver. Only one ACK is accepted per sent packet. All subsequent </w:t>
-      </w:r>
-      <w:proofErr w:type="spellStart"/>
-      <w:r>
-        <w:rPr>
-          <w:rFonts w:ascii="Calibri" w:eastAsia="Calibri" w:hAnsi="Calibri" w:cs="Calibri"/>
-          <w:color w:val="000000" w:themeColor="text1"/>
-        </w:rPr>
-        <w:t>ACKnowledgments</w:t>
-      </w:r>
-      <w:proofErr w:type="spellEnd"/>
-      <w:r>
-        <w:rPr>
-          <w:rFonts w:ascii="Calibri" w:eastAsia="Calibri" w:hAnsi="Calibri" w:cs="Calibri"/>
-          <w:color w:val="000000" w:themeColor="text1"/>
-        </w:rPr>
-        <w:t xml:space="preserve"> for the same packet are ignored.</w:t>
+        <w:t>All non-corrupt packets are ACKnowledged by the receiver. Only one ACK is accepted per sent packet. All subsequent ACKnowledgments for the same packet are ignored.</w:t>
       </w:r>
     </w:p>
     <w:p>
@@ -590,17 +506,8 @@
           <w:rFonts w:ascii="Calibri" w:eastAsia="Calibri" w:hAnsi="Calibri" w:cs="Calibri"/>
           <w:color w:val="000000" w:themeColor="text1"/>
         </w:rPr>
-        <w:t xml:space="preserve">Each packet has a checksum attached which provides protection against corruption. See Appendix A: Algorithms for the Checksum </w:t>
-      </w:r>
-      <w:proofErr w:type="spellStart"/>
-      <w:r>
-        <w:rPr>
-          <w:rFonts w:ascii="Calibri" w:eastAsia="Calibri" w:hAnsi="Calibri" w:cs="Calibri"/>
-          <w:color w:val="000000" w:themeColor="text1"/>
-        </w:rPr>
-        <w:t>Algorithm.</w:t>
-      </w:r>
-      <w:proofErr w:type="spellEnd"/>
+        <w:t>Each packet has a checksum attached which provides protection against corruption. See Appendix A: Algorithms for the Checksum Algorithm.</w:t>
+      </w:r>
     </w:p>
     <w:p>
       <w:pPr>
@@ -618,26 +525,15 @@
           <w:szCs w:val="19"/>
         </w:rPr>
       </w:pPr>
-      <w:proofErr w:type="spellStart"/>
       <w:r>
         <w:rPr>
           <w:rFonts w:ascii="Calibri" w:eastAsia="Calibri" w:hAnsi="Calibri" w:cs="Calibri"/>
           <w:color w:val="000000" w:themeColor="text1"/>
         </w:rPr>
-        <w:t>RxP</w:t>
-      </w:r>
-      <w:proofErr w:type="spellEnd"/>
-      <w:r>
-        <w:rPr>
-          <w:rFonts w:ascii="Calibri" w:eastAsia="Calibri" w:hAnsi="Calibri" w:cs="Calibri"/>
-          <w:color w:val="000000" w:themeColor="text1"/>
-        </w:rPr>
-        <w:t xml:space="preserve"> uses the Sliding Window, Selective Repeat ARQ to transfer data. The window size can be specified by the user (see API), and specific packets are retransmitted upon receipt of a NACK.</w:t>
-      </w:r>
-    </w:p>
-    <w:p>
-      <w:bookmarkStart w:id="0" w:name="_GoBack"/>
-      <w:bookmarkEnd w:id="0"/>
+        <w:t>RxP uses the Sliding Window, Selective Repeat ARQ to transfer data. The window size can be specified by the user (see API), and specific packets are retransmitted upon receipt of a NACK.</w:t>
+      </w:r>
+    </w:p>
+    <w:p>
       <w:r>
         <w:rPr>
           <w:rFonts w:ascii="Calibri" w:eastAsia="Calibri" w:hAnsi="Calibri" w:cs="Calibri"/>
@@ -1365,7 +1261,10 @@
         <w:t>Flags</w:t>
       </w:r>
       <w:r>
-        <w:t xml:space="preserve"> has five (5) distinct fields:</w:t>
+        <w:t xml:space="preserve"> has six (6</w:t>
+      </w:r>
+      <w:r>
+        <w:t>) distinct fields:</w:t>
       </w:r>
     </w:p>
     <w:p>
@@ -1480,7 +1379,10 @@
         <w:t>Payload</w:t>
       </w:r>
       <w:r>
-        <w:t xml:space="preserve"> can be up to 498 bytes in length and contains the data which is being sent. In the case of SYN packets, Payload will contain information used to establish a connection (see Appendix A).</w:t>
+        <w:t xml:space="preserve"> can be up to 486</w:t>
+      </w:r>
+      <w:r>
+        <w:t xml:space="preserve"> bytes in length and contains the data which is being sent. In the case of SYN packets, Payload will contain information used to establish a connection (see Appendix A).</w:t>
       </w:r>
     </w:p>
     <w:p/>
@@ -1549,40 +1451,17 @@
       <w:pPr>
         <w:ind w:left="720" w:firstLine="720"/>
       </w:pPr>
-      <w:proofErr w:type="spellStart"/>
-      <w:r>
-        <w:t>random_key</w:t>
-      </w:r>
-      <w:proofErr w:type="spellEnd"/>
-      <w:r>
-        <w:t xml:space="preserve">, </w:t>
-      </w:r>
-      <w:proofErr w:type="spellStart"/>
-      <w:r>
-        <w:t>client_ip</w:t>
-      </w:r>
-      <w:proofErr w:type="spellEnd"/>
-      <w:r>
-        <w:t xml:space="preserve">, </w:t>
-      </w:r>
-      <w:proofErr w:type="spellStart"/>
-      <w:r>
-        <w:t>client_port</w:t>
-      </w:r>
-      <w:proofErr w:type="spellEnd"/>
+      <w:r>
+        <w:t>random_key, client_ip, client_port</w:t>
+      </w:r>
     </w:p>
     <w:p>
       <w:pPr>
         <w:spacing w:after="0"/>
         <w:ind w:left="720"/>
       </w:pPr>
-      <w:proofErr w:type="gramStart"/>
-      <w:r>
-        <w:t>in</w:t>
-      </w:r>
-      <w:proofErr w:type="gramEnd"/>
-      <w:r>
-        <w:t xml:space="preserve"> that order.</w:t>
+      <w:r>
+        <w:t>in that order.</w:t>
       </w:r>
     </w:p>
     <w:p>
@@ -1695,7 +1574,6 @@
       </w:r>
     </w:p>
     <w:p>
-      <w:proofErr w:type="spellStart"/>
       <w:r>
         <w:rPr>
           <w:b/>
@@ -1714,7 +1592,6 @@
         </w:rPr>
         <w:t>connect</w:t>
       </w:r>
-      <w:proofErr w:type="spellEnd"/>
     </w:p>
     <w:p>
       <w:pPr>
@@ -1806,7 +1683,6 @@
       </w:pPr>
     </w:p>
     <w:p>
-      <w:proofErr w:type="spellStart"/>
       <w:r>
         <w:rPr>
           <w:b/>
@@ -1826,7 +1702,6 @@
         </w:rPr>
         <w:t>listen</w:t>
       </w:r>
-      <w:proofErr w:type="spellEnd"/>
     </w:p>
     <w:p>
       <w:pPr>
@@ -1864,7 +1739,6 @@
       </w:r>
     </w:p>
     <w:p>
-      <w:proofErr w:type="spellStart"/>
       <w:r>
         <w:rPr>
           <w:b/>
@@ -1879,7 +1753,6 @@
         </w:rPr>
         <w:t>accept</w:t>
       </w:r>
-      <w:proofErr w:type="spellEnd"/>
     </w:p>
     <w:p>
       <w:pPr>
@@ -1919,6 +1792,70 @@
       </w:pPr>
       <w:r>
         <w:t>Takes the next available incoming connection from the queue and passes it to the user.</w:t>
+      </w:r>
+    </w:p>
+    <w:p>
+      <w:r>
+        <w:rPr>
+          <w:b/>
+          <w:i/>
+        </w:rPr>
+        <w:t>r</w:t>
+      </w:r>
+      <w:r>
+        <w:rPr>
+          <w:b/>
+          <w:i/>
+        </w:rPr>
+        <w:t>xp.</w:t>
+      </w:r>
+      <w:r>
+        <w:rPr>
+          <w:b/>
+          <w:i/>
+        </w:rPr>
+        <w:t>ConnectionClosedError</w:t>
+      </w:r>
+    </w:p>
+    <w:p>
+      <w:pPr>
+        <w:ind w:left="720"/>
+      </w:pPr>
+      <w:r>
+        <w:t xml:space="preserve">Raised by a </w:t>
+      </w:r>
+      <w:r>
+        <w:rPr>
+          <w:i/>
+        </w:rPr>
+        <w:t>Connection</w:t>
+      </w:r>
+      <w:r>
+        <w:t xml:space="preserve"> when it has been closed by the</w:t>
+      </w:r>
+      <w:r>
+        <w:t xml:space="preserve"> other</w:t>
+      </w:r>
+      <w:r>
+        <w:t xml:space="preserve"> peer. Users should catch this </w:t>
+      </w:r>
+      <w:r>
+        <w:rPr>
+          <w:i/>
+        </w:rPr>
+        <w:t>Exception</w:t>
+      </w:r>
+      <w:r>
+        <w:t xml:space="preserve"> to know when the </w:t>
+      </w:r>
+      <w:r>
+        <w:rPr>
+          <w:i/>
+        </w:rPr>
+        <w:t>Connection</w:t>
+      </w:r>
+      <w:r>
+        <w:t xml:space="preserve"> gets closed.</w:t>
       </w:r>
     </w:p>
     <w:p/>
@@ -1949,7 +1886,6 @@
       </w:r>
     </w:p>
     <w:p>
-      <w:proofErr w:type="gramStart"/>
       <w:r>
         <w:rPr>
           <w:b/>
@@ -1959,7 +1895,6 @@
         </w:rPr>
         <w:t>close</w:t>
       </w:r>
-      <w:proofErr w:type="gramEnd"/>
     </w:p>
     <w:p>
       <w:pPr>
@@ -1978,15 +1913,7 @@
         <w:t>code</w:t>
       </w:r>
       <w:r>
-        <w:t xml:space="preserve"> – A Boolean code: True if the connection was closed correctly, </w:t>
-      </w:r>
-      <w:proofErr w:type="gramStart"/>
-      <w:r>
-        <w:t>False</w:t>
-      </w:r>
-      <w:proofErr w:type="gramEnd"/>
-      <w:r>
-        <w:t xml:space="preserve"> if the connection was closed abruptly.</w:t>
+        <w:t xml:space="preserve"> – A Boolean code: True if the connection was closed correctly, False if the connection was closed abruptly.</w:t>
       </w:r>
     </w:p>
     <w:p>
@@ -1998,7 +1925,6 @@
       </w:r>
     </w:p>
     <w:p>
-      <w:proofErr w:type="gramStart"/>
       <w:r>
         <w:rPr>
           <w:b/>
@@ -2008,7 +1934,6 @@
         </w:rPr>
         <w:t>send</w:t>
       </w:r>
-      <w:proofErr w:type="gramEnd"/>
     </w:p>
     <w:p>
       <w:pPr>
@@ -2068,7 +1993,6 @@
       </w:r>
     </w:p>
     <w:p>
-      <w:proofErr w:type="gramStart"/>
       <w:r>
         <w:rPr>
           <w:b/>
@@ -2076,9 +2000,8 @@
           <w:i/>
           <w:iCs/>
         </w:rPr>
-        <w:t>receive</w:t>
-      </w:r>
-      <w:proofErr w:type="gramEnd"/>
+        <w:t>recv</w:t>
+      </w:r>
     </w:p>
     <w:p>
       <w:pPr>
@@ -2135,8 +2058,6 @@
       </w:r>
     </w:p>
     <w:p>
-      <w:proofErr w:type="spellStart"/>
-      <w:proofErr w:type="gramStart"/>
       <w:r>
         <w:rPr>
           <w:b/>
@@ -2146,8 +2067,6 @@
         </w:rPr>
         <w:t>setWindow</w:t>
       </w:r>
-      <w:proofErr w:type="spellEnd"/>
-      <w:proofErr w:type="gramEnd"/>
     </w:p>
     <w:p>
       <w:pPr>
@@ -2174,15 +2093,7 @@
         <w:ind w:left="720"/>
       </w:pPr>
       <w:r>
-        <w:t xml:space="preserve">Sets the window size of this connection. </w:t>
-      </w:r>
-      <w:proofErr w:type="gramStart"/>
-      <w:r>
-        <w:t>i.e</w:t>
-      </w:r>
-      <w:proofErr w:type="gramEnd"/>
-      <w:r>
-        <w:t xml:space="preserve">. the number of packets that this connection can accept before any data is received. Defaults to </w:t>
+        <w:t xml:space="preserve">Sets the window size of this connection. i.e. the number of packets that this connection can accept before any data is received. Defaults to </w:t>
       </w:r>
       <w:r>
         <w:t>4</w:t>
@@ -2192,17 +2103,21 @@
       </w:r>
     </w:p>
     <w:p>
-      <w:proofErr w:type="spellStart"/>
-      <w:proofErr w:type="gramStart"/>
+      <w:pPr>
+        <w:ind w:left="720"/>
+      </w:pPr>
+      <w:bookmarkStart w:id="0" w:name="_GoBack"/>
+      <w:bookmarkEnd w:id="0"/>
+    </w:p>
+    <w:p>
       <w:r>
         <w:rPr>
           <w:b/>
           <w:i/>
         </w:rPr>
+        <w:lastRenderedPageBreak/>
         <w:t>getWindow</w:t>
       </w:r>
-      <w:proofErr w:type="spellEnd"/>
-      <w:proofErr w:type="gramEnd"/>
     </w:p>
     <w:p>
       <w:pPr>
@@ -2234,18 +2149,7 @@
         </w:sectPr>
       </w:pPr>
       <w:r>
-        <w:t>Gets</w:t>
-      </w:r>
-      <w:r>
-        <w:t xml:space="preserve"> the window size of this connection. </w:t>
-      </w:r>
-      <w:proofErr w:type="gramStart"/>
-      <w:r>
-        <w:t>i.e</w:t>
-      </w:r>
-      <w:proofErr w:type="gramEnd"/>
-      <w:r>
-        <w:t>. the number of packets that this connection can accept before any data is received. Defaults to 4 packets.</w:t>
+        <w:t>Gets the window size of this connection. i.e. the number of packets that this connection can accept before any data is received. Defaults to 4 packets.</w:t>
       </w:r>
       <w:r>
         <w:br w:type="page"/>
@@ -4122,6 +4026,7 @@
   <w:style w:type="character" w:default="1" w:styleId="DefaultParagraphFont">
     <w:name w:val="Default Paragraph Font"/>
     <w:uiPriority w:val="1"/>
+    <w:semiHidden/>
     <w:unhideWhenUsed/>
   </w:style>
   <w:style w:type="table" w:default="1" w:styleId="TableNormal">
@@ -4376,6 +4281,7 @@
     <w:rsid w:val="00340B42"/>
     <w:rsid w:val="00454F48"/>
     <w:rsid w:val="00476CBE"/>
+    <w:rsid w:val="006239B0"/>
     <w:rsid w:val="007E2773"/>
     <w:rsid w:val="00AE2235"/>
   </w:rsids>

</xml_diff>